<commit_message>
Aggiornato del CSS e TER
</commit_message>
<xml_diff>
--- a/Documentazione/TestExecution_GameSquare.docx
+++ b/Documentazione/TestExecution_GameSquare.docx
@@ -1290,8 +1290,8 @@
           <w:color w:val="000000" w:themeColor="text1"/>
         </w:rPr>
       </w:pPr>
-      <w:bookmarkStart w:id="2" w:name="_Toc24590017"/>
-      <w:bookmarkStart w:id="3" w:name="_Toc72777827"/>
+      <w:bookmarkStart w:id="2" w:name="_Toc72777827"/>
+      <w:bookmarkStart w:id="3" w:name="_Toc24590017"/>
       <w:r>
         <w:rPr>
           <w:rFonts w:ascii="Garamond" w:hAnsi="Garamond"/>
@@ -1319,7 +1319,7 @@
         </w:rPr>
         <w:t>Login</w:t>
       </w:r>
-      <w:bookmarkEnd w:id="3"/>
+      <w:bookmarkEnd w:id="2"/>
     </w:p>
     <w:p/>
     <w:tbl>
@@ -1776,7 +1776,7 @@
           </w:p>
         </w:tc>
       </w:tr>
-      <w:bookmarkEnd w:id="2"/>
+      <w:bookmarkEnd w:id="3"/>
     </w:tbl>
     <w:p>
       <w:pPr>
@@ -10270,10 +10270,10 @@
           <w:lang w:eastAsia="it-IT"/>
         </w:rPr>
         <w:drawing>
-          <wp:inline distT="0" distB="0" distL="0" distR="0" wp14:anchorId="28710CD7" wp14:editId="021FA5D9">
-            <wp:extent cx="6116320" cy="2568575"/>
-            <wp:effectExtent l="19050" t="19050" r="17780" b="22225"/>
-            <wp:docPr id="17" name="Immagine 17"/>
+          <wp:inline distT="0" distB="0" distL="0" distR="0" wp14:anchorId="0F45F0F3" wp14:editId="3AC04067">
+            <wp:extent cx="6116320" cy="2594610"/>
+            <wp:effectExtent l="19050" t="19050" r="17780" b="15240"/>
+            <wp:docPr id="1" name="Immagine 1"/>
             <wp:cNvGraphicFramePr>
               <a:graphicFrameLocks xmlns:a="http://schemas.openxmlformats.org/drawingml/2006/main" noChangeAspect="1"/>
             </wp:cNvGraphicFramePr>
@@ -10281,7 +10281,7 @@
               <a:graphicData uri="http://schemas.openxmlformats.org/drawingml/2006/picture">
                 <pic:pic xmlns:pic="http://schemas.openxmlformats.org/drawingml/2006/picture">
                   <pic:nvPicPr>
-                    <pic:cNvPr id="17" name="TC_2.7_6.jpg"/>
+                    <pic:cNvPr id="1" name="TC_2.7_6.jpg"/>
                     <pic:cNvPicPr/>
                   </pic:nvPicPr>
                   <pic:blipFill>
@@ -10299,7 +10299,7 @@
                   <pic:spPr>
                     <a:xfrm>
                       <a:off x="0" y="0"/>
-                      <a:ext cx="6116320" cy="2568575"/>
+                      <a:ext cx="6116320" cy="2594610"/>
                     </a:xfrm>
                     <a:prstGeom prst="rect">
                       <a:avLst/>
@@ -10360,7 +10360,12 @@
     <w:p>
       <w:pPr>
         <w:pStyle w:val="Nessunaspaziatura"/>
-      </w:pPr>
+        <w:rPr>
+          <w:u w:val="single"/>
+        </w:rPr>
+      </w:pPr>
+      <w:bookmarkStart w:id="10" w:name="_GoBack"/>
+      <w:bookmarkEnd w:id="10"/>
     </w:p>
     <w:p>
       <w:pPr>
@@ -10911,8 +10916,6 @@
           </wp:inline>
         </w:drawing>
       </w:r>
-      <w:bookmarkStart w:id="10" w:name="_GoBack"/>
-      <w:bookmarkEnd w:id="10"/>
     </w:p>
     <w:sectPr>
       <w:headerReference w:type="default" r:id="rId27"/>
@@ -10978,7 +10981,7 @@
           <w:rPr>
             <w:noProof/>
           </w:rPr>
-          <w:t>14</w:t>
+          <w:t>16</w:t>
         </w:r>
         <w:r>
           <w:fldChar w:fldCharType="end"/>
@@ -17554,6 +17557,15 @@
 </file>
 
 <file path=customXml/item1.xml><?xml version="1.0" encoding="utf-8"?>
+<?mso-contentType ?>
+<FormTemplates xmlns="http://schemas.microsoft.com/sharepoint/v3/contenttype/forms">
+  <Display>DocumentLibraryForm</Display>
+  <Edit>DocumentLibraryForm</Edit>
+  <New>DocumentLibraryForm</New>
+</FormTemplates>
+</file>
+
+<file path=customXml/item2.xml><?xml version="1.0" encoding="utf-8"?>
 <ct:contentTypeSchema xmlns:ct="http://schemas.microsoft.com/office/2006/metadata/contentType" xmlns:ma="http://schemas.microsoft.com/office/2006/metadata/properties/metaAttributes" ct:_="" ma:_="" ma:contentTypeName="Documento" ma:contentTypeID="0x0101004CEF66F51723484D8946F8ED7281885E" ma:contentTypeVersion="2" ma:contentTypeDescription="Creare un nuovo documento." ma:contentTypeScope="" ma:versionID="c268be4d416e0196c5ba5f7067ba635b">
   <xsd:schema xmlns:xsd="http://www.w3.org/2001/XMLSchema" xmlns:xs="http://www.w3.org/2001/XMLSchema" xmlns:p="http://schemas.microsoft.com/office/2006/metadata/properties" xmlns:ns3="6cd754ad-29e9-444e-9caf-cbb15131a43e" targetNamespace="http://schemas.microsoft.com/office/2006/metadata/properties" ma:root="true" ma:fieldsID="5387f91e58102c6165d8e9d8eedb46b8" ns3:_="">
     <xsd:import namespace="6cd754ad-29e9-444e-9caf-cbb15131a43e"/>
@@ -17685,15 +17697,6 @@
 </ct:contentTypeSchema>
 </file>
 
-<file path=customXml/item2.xml><?xml version="1.0" encoding="utf-8"?>
-<?mso-contentType ?>
-<FormTemplates xmlns="http://schemas.microsoft.com/sharepoint/v3/contenttype/forms">
-  <Display>DocumentLibraryForm</Display>
-  <Edit>DocumentLibraryForm</Edit>
-  <New>DocumentLibraryForm</New>
-</FormTemplates>
-</file>
-
 <file path=customXml/item3.xml><?xml version="1.0" encoding="utf-8"?>
 <p:properties xmlns:p="http://schemas.microsoft.com/office/2006/metadata/properties" xmlns:xsi="http://www.w3.org/2001/XMLSchema-instance" xmlns:pc="http://schemas.microsoft.com/office/infopath/2007/PartnerControls">
   <documentManagement/>
@@ -17705,6 +17708,14 @@
 </file>
 
 <file path=customXml/itemProps1.xml><?xml version="1.0" encoding="utf-8"?>
+<ds:datastoreItem xmlns:ds="http://schemas.openxmlformats.org/officeDocument/2006/customXml" ds:itemID="{C127AD63-8245-493E-A3BB-DDCEA0574EC0}">
+  <ds:schemaRefs>
+    <ds:schemaRef ds:uri="http://schemas.microsoft.com/sharepoint/v3/contenttype/forms"/>
+  </ds:schemaRefs>
+</ds:datastoreItem>
+</file>
+
+<file path=customXml/itemProps2.xml><?xml version="1.0" encoding="utf-8"?>
 <ds:datastoreItem xmlns:ds="http://schemas.openxmlformats.org/officeDocument/2006/customXml" ds:itemID="{F8F1568E-F148-4DF2-9C48-C09E920C1BCC}">
   <ds:schemaRefs>
     <ds:schemaRef ds:uri="http://schemas.microsoft.com/office/2006/metadata/contentType"/>
@@ -17722,14 +17733,6 @@
 </ds:datastoreItem>
 </file>
 
-<file path=customXml/itemProps2.xml><?xml version="1.0" encoding="utf-8"?>
-<ds:datastoreItem xmlns:ds="http://schemas.openxmlformats.org/officeDocument/2006/customXml" ds:itemID="{C127AD63-8245-493E-A3BB-DDCEA0574EC0}">
-  <ds:schemaRefs>
-    <ds:schemaRef ds:uri="http://schemas.microsoft.com/sharepoint/v3/contenttype/forms"/>
-  </ds:schemaRefs>
-</ds:datastoreItem>
-</file>
-
 <file path=customXml/itemProps3.xml><?xml version="1.0" encoding="utf-8"?>
 <ds:datastoreItem xmlns:ds="http://schemas.openxmlformats.org/officeDocument/2006/customXml" ds:itemID="{AC801BF9-EC76-49F5-B720-8DBB22FDBD22}">
   <ds:schemaRefs>
@@ -17740,7 +17743,7 @@
 </file>
 
 <file path=customXml/itemProps4.xml><?xml version="1.0" encoding="utf-8"?>
-<ds:datastoreItem xmlns:ds="http://schemas.openxmlformats.org/officeDocument/2006/customXml" ds:itemID="{9CB05FB1-6704-4F2F-BF3F-D5BBD098C593}">
+<ds:datastoreItem xmlns:ds="http://schemas.openxmlformats.org/officeDocument/2006/customXml" ds:itemID="{21485AE6-4231-404E-8199-FF5A9220F403}">
   <ds:schemaRefs>
     <ds:schemaRef ds:uri="http://schemas.openxmlformats.org/officeDocument/2006/bibliography"/>
   </ds:schemaRefs>

</xml_diff>

<commit_message>
Aggiunti ultimi test (sia TSD che TED)
</commit_message>
<xml_diff>
--- a/Documentazione/TestExecution_GameSquare.docx
+++ b/Documentazione/TestExecution_GameSquare.docx
@@ -431,7 +431,7 @@
           <w:r>
             <w:fldChar w:fldCharType="separate"/>
           </w:r>
-          <w:hyperlink w:anchor="_Toc72777826" w:history="1">
+          <w:hyperlink w:anchor="_Toc73805485" w:history="1">
             <w:r>
               <w:rPr>
                 <w:rStyle w:val="Collegamentoipertestuale"/>
@@ -458,7 +458,7 @@
                 <w:noProof/>
                 <w:webHidden/>
               </w:rPr>
-              <w:instrText xml:space="preserve"> PAGEREF _Toc72777826 \h </w:instrText>
+              <w:instrText xml:space="preserve"> PAGEREF _Toc73805485 \h </w:instrText>
             </w:r>
             <w:r>
               <w:rPr>
@@ -501,7 +501,7 @@
               <w:lang w:eastAsia="it-IT"/>
             </w:rPr>
           </w:pPr>
-          <w:hyperlink w:anchor="_Toc72777827" w:history="1">
+          <w:hyperlink w:anchor="_Toc73805486" w:history="1">
             <w:r>
               <w:rPr>
                 <w:rStyle w:val="Collegamentoipertestuale"/>
@@ -531,7 +531,7 @@
                 <w:noProof/>
                 <w:webHidden/>
               </w:rPr>
-              <w:instrText xml:space="preserve"> PAGEREF _Toc72777827 \h </w:instrText>
+              <w:instrText xml:space="preserve"> PAGEREF _Toc73805486 \h </w:instrText>
             </w:r>
             <w:r>
               <w:rPr>
@@ -574,7 +574,7 @@
               <w:lang w:eastAsia="it-IT"/>
             </w:rPr>
           </w:pPr>
-          <w:hyperlink w:anchor="_Toc72777828" w:history="1">
+          <w:hyperlink w:anchor="_Toc73805487" w:history="1">
             <w:r>
               <w:rPr>
                 <w:rStyle w:val="Collegamentoipertestuale"/>
@@ -604,7 +604,7 @@
                 <w:noProof/>
                 <w:webHidden/>
               </w:rPr>
-              <w:instrText xml:space="preserve"> PAGEREF _Toc72777828 \h </w:instrText>
+              <w:instrText xml:space="preserve"> PAGEREF _Toc73805487 \h </w:instrText>
             </w:r>
             <w:r>
               <w:rPr>
@@ -647,7 +647,7 @@
               <w:lang w:eastAsia="it-IT"/>
             </w:rPr>
           </w:pPr>
-          <w:hyperlink w:anchor="_Toc72777829" w:history="1">
+          <w:hyperlink w:anchor="_Toc73805488" w:history="1">
             <w:r>
               <w:rPr>
                 <w:rStyle w:val="Collegamentoipertestuale"/>
@@ -677,7 +677,7 @@
                 <w:noProof/>
                 <w:webHidden/>
               </w:rPr>
-              <w:instrText xml:space="preserve"> PAGEREF _Toc72777829 \h </w:instrText>
+              <w:instrText xml:space="preserve"> PAGEREF _Toc73805488 \h </w:instrText>
             </w:r>
             <w:r>
               <w:rPr>
@@ -720,7 +720,7 @@
               <w:lang w:eastAsia="it-IT"/>
             </w:rPr>
           </w:pPr>
-          <w:hyperlink w:anchor="_Toc72777830" w:history="1">
+          <w:hyperlink w:anchor="_Toc73805489" w:history="1">
             <w:r>
               <w:rPr>
                 <w:rStyle w:val="Collegamentoipertestuale"/>
@@ -750,7 +750,7 @@
                 <w:noProof/>
                 <w:webHidden/>
               </w:rPr>
-              <w:instrText xml:space="preserve"> PAGEREF _Toc72777830 \h </w:instrText>
+              <w:instrText xml:space="preserve"> PAGEREF _Toc73805489 \h </w:instrText>
             </w:r>
             <w:r>
               <w:rPr>
@@ -793,7 +793,7 @@
               <w:lang w:eastAsia="it-IT"/>
             </w:rPr>
           </w:pPr>
-          <w:hyperlink w:anchor="_Toc72777831" w:history="1">
+          <w:hyperlink w:anchor="_Toc73805490" w:history="1">
             <w:r>
               <w:rPr>
                 <w:rStyle w:val="Collegamentoipertestuale"/>
@@ -823,7 +823,7 @@
                 <w:noProof/>
                 <w:webHidden/>
               </w:rPr>
-              <w:instrText xml:space="preserve"> PAGEREF _Toc72777831 \h </w:instrText>
+              <w:instrText xml:space="preserve"> PAGEREF _Toc73805490 \h </w:instrText>
             </w:r>
             <w:r>
               <w:rPr>
@@ -866,7 +866,7 @@
               <w:lang w:eastAsia="it-IT"/>
             </w:rPr>
           </w:pPr>
-          <w:hyperlink w:anchor="_Toc72777832" w:history="1">
+          <w:hyperlink w:anchor="_Toc73805491" w:history="1">
             <w:r>
               <w:rPr>
                 <w:rStyle w:val="Collegamentoipertestuale"/>
@@ -896,7 +896,7 @@
                 <w:noProof/>
                 <w:webHidden/>
               </w:rPr>
-              <w:instrText xml:space="preserve"> PAGEREF _Toc72777832 \h </w:instrText>
+              <w:instrText xml:space="preserve"> PAGEREF _Toc73805491 \h </w:instrText>
             </w:r>
             <w:r>
               <w:rPr>
@@ -916,7 +916,7 @@
                 <w:noProof/>
                 <w:webHidden/>
               </w:rPr>
-              <w:t>11</w:t>
+              <w:t>12</w:t>
             </w:r>
             <w:r>
               <w:rPr>
@@ -939,7 +939,7 @@
               <w:lang w:eastAsia="it-IT"/>
             </w:rPr>
           </w:pPr>
-          <w:hyperlink w:anchor="_Toc72777833" w:history="1">
+          <w:hyperlink w:anchor="_Toc73805492" w:history="1">
             <w:r>
               <w:rPr>
                 <w:rStyle w:val="Collegamentoipertestuale"/>
@@ -969,7 +969,7 @@
                 <w:noProof/>
                 <w:webHidden/>
               </w:rPr>
-              <w:instrText xml:space="preserve"> PAGEREF _Toc72777833 \h </w:instrText>
+              <w:instrText xml:space="preserve"> PAGEREF _Toc73805492 \h </w:instrText>
             </w:r>
             <w:r>
               <w:rPr>
@@ -989,7 +989,80 @@
                 <w:noProof/>
                 <w:webHidden/>
               </w:rPr>
-              <w:t>13</w:t>
+              <w:t>14</w:t>
+            </w:r>
+            <w:r>
+              <w:rPr>
+                <w:noProof/>
+                <w:webHidden/>
+              </w:rPr>
+              <w:fldChar w:fldCharType="end"/>
+            </w:r>
+          </w:hyperlink>
+        </w:p>
+        <w:p>
+          <w:pPr>
+            <w:pStyle w:val="Sommario2"/>
+            <w:tabs>
+              <w:tab w:val="right" w:leader="dot" w:pos="9622"/>
+            </w:tabs>
+            <w:rPr>
+              <w:rFonts w:eastAsiaTheme="minorEastAsia"/>
+              <w:noProof/>
+              <w:lang w:eastAsia="it-IT"/>
+            </w:rPr>
+          </w:pPr>
+          <w:hyperlink w:anchor="_Toc73805493" w:history="1">
+            <w:r>
+              <w:rPr>
+                <w:rStyle w:val="Collegamentoipertestuale"/>
+                <w:rFonts w:ascii="Garamond" w:hAnsi="Garamond"/>
+                <w:b/>
+                <w:bCs/>
+                <w:noProof/>
+              </w:rPr>
+              <w:t>1.7 RequestGame</w:t>
+            </w:r>
+            <w:r>
+              <w:rPr>
+                <w:noProof/>
+                <w:webHidden/>
+              </w:rPr>
+              <w:tab/>
+            </w:r>
+            <w:r>
+              <w:rPr>
+                <w:noProof/>
+                <w:webHidden/>
+              </w:rPr>
+              <w:fldChar w:fldCharType="begin"/>
+            </w:r>
+            <w:r>
+              <w:rPr>
+                <w:noProof/>
+                <w:webHidden/>
+              </w:rPr>
+              <w:instrText xml:space="preserve"> PAGEREF _Toc73805493 \h </w:instrText>
+            </w:r>
+            <w:r>
+              <w:rPr>
+                <w:noProof/>
+                <w:webHidden/>
+              </w:rPr>
+            </w:r>
+            <w:r>
+              <w:rPr>
+                <w:noProof/>
+                <w:webHidden/>
+              </w:rPr>
+              <w:fldChar w:fldCharType="separate"/>
+            </w:r>
+            <w:r>
+              <w:rPr>
+                <w:noProof/>
+                <w:webHidden/>
+              </w:rPr>
+              <w:t>18</w:t>
             </w:r>
             <w:r>
               <w:rPr>
@@ -1266,9 +1339,8 @@
         <w:jc w:val="both"/>
       </w:pPr>
       <w:bookmarkStart w:id="0" w:name="_Toc24590016"/>
-      <w:bookmarkStart w:id="1" w:name="_Toc72777826"/>
+      <w:bookmarkStart w:id="1" w:name="_Toc73805485"/>
       <w:r>
-        <w:lastRenderedPageBreak/>
         <w:t xml:space="preserve">1. </w:t>
       </w:r>
       <w:bookmarkEnd w:id="0"/>
@@ -1290,8 +1362,8 @@
           <w:color w:val="000000" w:themeColor="text1"/>
         </w:rPr>
       </w:pPr>
-      <w:bookmarkStart w:id="2" w:name="_Toc72777827"/>
-      <w:bookmarkStart w:id="3" w:name="_Toc24590017"/>
+      <w:bookmarkStart w:id="2" w:name="_Toc24590017"/>
+      <w:bookmarkStart w:id="3" w:name="_Toc73805486"/>
       <w:r>
         <w:rPr>
           <w:rFonts w:ascii="Garamond" w:hAnsi="Garamond"/>
@@ -1319,7 +1391,7 @@
         </w:rPr>
         <w:t>Login</w:t>
       </w:r>
-      <w:bookmarkEnd w:id="2"/>
+      <w:bookmarkEnd w:id="3"/>
     </w:p>
     <w:p/>
     <w:tbl>
@@ -1446,7 +1518,7 @@
                 <w:sz w:val="28"/>
                 <w:szCs w:val="28"/>
               </w:rPr>
-              <w:t>/05/2020</w:t>
+              <w:t>/05/2021</w:t>
             </w:r>
           </w:p>
         </w:tc>
@@ -1776,7 +1848,7 @@
           </w:p>
         </w:tc>
       </w:tr>
-      <w:bookmarkEnd w:id="3"/>
+      <w:bookmarkEnd w:id="2"/>
     </w:tbl>
     <w:p>
       <w:pPr>
@@ -1977,7 +2049,6 @@
                 <w:sz w:val="28"/>
                 <w:szCs w:val="28"/>
               </w:rPr>
-              <w:lastRenderedPageBreak/>
               <w:t>Nome</w:t>
             </w:r>
           </w:p>
@@ -2064,7 +2135,7 @@
                 <w:sz w:val="28"/>
                 <w:szCs w:val="28"/>
               </w:rPr>
-              <w:t>/05/2020</w:t>
+              <w:t>/05/2021</w:t>
             </w:r>
           </w:p>
         </w:tc>
@@ -2583,7 +2654,7 @@
                 <w:sz w:val="28"/>
                 <w:szCs w:val="28"/>
               </w:rPr>
-              <w:t>24/05/2020</w:t>
+              <w:t>24/05/2021</w:t>
             </w:r>
           </w:p>
         </w:tc>
@@ -2934,6 +3005,7 @@
           <w:noProof/>
           <w:lang w:eastAsia="it-IT"/>
         </w:rPr>
+        <w:lastRenderedPageBreak/>
         <w:drawing>
           <wp:inline distT="0" distB="0" distL="0" distR="0" wp14:anchorId="77F33BD8" wp14:editId="25365E99">
             <wp:extent cx="6116320" cy="1125855"/>
@@ -2993,7 +3065,7 @@
           <w:color w:val="000000" w:themeColor="text1"/>
         </w:rPr>
       </w:pPr>
-      <w:bookmarkStart w:id="4" w:name="_Toc72777828"/>
+      <w:bookmarkStart w:id="4" w:name="_Toc73805487"/>
       <w:r>
         <w:rPr>
           <w:rFonts w:ascii="Garamond" w:hAnsi="Garamond"/>
@@ -3001,7 +3073,6 @@
           <w:bCs/>
           <w:color w:val="000000" w:themeColor="text1"/>
         </w:rPr>
-        <w:lastRenderedPageBreak/>
         <w:t>1.2</w:t>
       </w:r>
       <w:r>
@@ -3151,7 +3222,7 @@
                 <w:sz w:val="28"/>
                 <w:szCs w:val="28"/>
               </w:rPr>
-              <w:t>/05/2020</w:t>
+              <w:t>/05/2021</w:t>
             </w:r>
           </w:p>
         </w:tc>
@@ -3675,7 +3746,7 @@
           <w:color w:val="000000" w:themeColor="text1"/>
         </w:rPr>
       </w:pPr>
-      <w:bookmarkStart w:id="5" w:name="_Toc72777829"/>
+      <w:bookmarkStart w:id="5" w:name="_Toc73805488"/>
       <w:r>
         <w:rPr>
           <w:rFonts w:ascii="Garamond" w:hAnsi="Garamond"/>
@@ -3683,7 +3754,6 @@
           <w:bCs/>
           <w:color w:val="000000" w:themeColor="text1"/>
         </w:rPr>
-        <w:lastRenderedPageBreak/>
         <w:t>1.3</w:t>
       </w:r>
       <w:r>
@@ -3833,7 +3903,7 @@
                 <w:sz w:val="28"/>
                 <w:szCs w:val="28"/>
               </w:rPr>
-              <w:t>/05/2020</w:t>
+              <w:t>/05/2021</w:t>
             </w:r>
           </w:p>
         </w:tc>
@@ -4360,7 +4430,7 @@
                 <w:sz w:val="28"/>
                 <w:szCs w:val="28"/>
               </w:rPr>
-              <w:t>/05/2020</w:t>
+              <w:t>/05/2021</w:t>
             </w:r>
           </w:p>
         </w:tc>
@@ -4769,7 +4839,7 @@
           <w:color w:val="000000" w:themeColor="text1"/>
         </w:rPr>
       </w:pPr>
-      <w:bookmarkStart w:id="6" w:name="_Toc72777830"/>
+      <w:bookmarkStart w:id="6" w:name="_Toc73805489"/>
       <w:r>
         <w:rPr>
           <w:rFonts w:ascii="Garamond" w:hAnsi="Garamond"/>
@@ -4918,7 +4988,7 @@
                 <w:sz w:val="28"/>
                 <w:szCs w:val="28"/>
               </w:rPr>
-              <w:t>23/05/2020</w:t>
+              <w:t>23/05/2021</w:t>
             </w:r>
           </w:p>
         </w:tc>
@@ -5522,7 +5592,7 @@
                 <w:sz w:val="28"/>
                 <w:szCs w:val="28"/>
               </w:rPr>
-              <w:t>23/05/2020</w:t>
+              <w:t>23/05/2021</w:t>
             </w:r>
           </w:p>
         </w:tc>
@@ -6048,7 +6118,6 @@
                 <w:sz w:val="28"/>
                 <w:szCs w:val="28"/>
               </w:rPr>
-              <w:lastRenderedPageBreak/>
               <w:t>Nome</w:t>
             </w:r>
           </w:p>
@@ -6127,7 +6196,7 @@
                 <w:sz w:val="28"/>
                 <w:szCs w:val="28"/>
               </w:rPr>
-              <w:t>23/05/2020</w:t>
+              <w:t>23/05/2021</w:t>
             </w:r>
           </w:p>
         </w:tc>
@@ -6641,7 +6710,7 @@
           <w:color w:val="000000" w:themeColor="text1"/>
         </w:rPr>
       </w:pPr>
-      <w:bookmarkStart w:id="7" w:name="_Toc72777831"/>
+      <w:bookmarkStart w:id="7" w:name="_Toc73805490"/>
       <w:r>
         <w:rPr>
           <w:rFonts w:ascii="Garamond" w:hAnsi="Garamond"/>
@@ -6649,7 +6718,6 @@
           <w:bCs/>
           <w:color w:val="000000" w:themeColor="text1"/>
         </w:rPr>
-        <w:lastRenderedPageBreak/>
         <w:t>1.5</w:t>
       </w:r>
       <w:r>
@@ -6736,7 +6804,7 @@
                 <w:sz w:val="28"/>
                 <w:szCs w:val="28"/>
               </w:rPr>
-              <w:t>TC_2.5_3</w:t>
+              <w:t>TC_2.5_1</w:t>
             </w:r>
           </w:p>
         </w:tc>
@@ -6791,7 +6859,524 @@
                 <w:sz w:val="28"/>
                 <w:szCs w:val="28"/>
               </w:rPr>
-              <w:t>24/05/2020</w:t>
+              <w:t>05/06/2021</w:t>
+            </w:r>
+          </w:p>
+        </w:tc>
+      </w:tr>
+      <w:tr>
+        <w:trPr>
+          <w:trHeight w:val="554"/>
+        </w:trPr>
+        <w:tc>
+          <w:tcPr>
+            <w:tcW w:w="3194" w:type="dxa"/>
+            <w:shd w:val="clear" w:color="auto" w:fill="7EA1E6"/>
+          </w:tcPr>
+          <w:p>
+            <w:pPr>
+              <w:spacing w:before="120"/>
+              <w:jc w:val="center"/>
+              <w:rPr>
+                <w:rFonts w:ascii="Garamond" w:hAnsi="Garamond"/>
+                <w:color w:val="FFFFFF" w:themeColor="background1"/>
+                <w:sz w:val="28"/>
+                <w:szCs w:val="28"/>
+              </w:rPr>
+            </w:pPr>
+            <w:r>
+              <w:rPr>
+                <w:rFonts w:ascii="Garamond" w:hAnsi="Garamond"/>
+                <w:color w:val="FFFFFF" w:themeColor="background1"/>
+                <w:sz w:val="28"/>
+                <w:szCs w:val="28"/>
+              </w:rPr>
+              <w:t>Tester</w:t>
+            </w:r>
+          </w:p>
+        </w:tc>
+        <w:tc>
+          <w:tcPr>
+            <w:tcW w:w="6557" w:type="dxa"/>
+          </w:tcPr>
+          <w:p>
+            <w:pPr>
+              <w:spacing w:before="120"/>
+              <w:rPr>
+                <w:rFonts w:ascii="Garamond" w:hAnsi="Garamond"/>
+                <w:sz w:val="28"/>
+                <w:szCs w:val="28"/>
+              </w:rPr>
+            </w:pPr>
+            <w:r>
+              <w:rPr>
+                <w:rFonts w:ascii="Garamond" w:hAnsi="Garamond"/>
+                <w:sz w:val="28"/>
+                <w:szCs w:val="28"/>
+              </w:rPr>
+              <w:t>Cosimo Botticelli</w:t>
+            </w:r>
+          </w:p>
+        </w:tc>
+      </w:tr>
+      <w:tr>
+        <w:trPr>
+          <w:trHeight w:val="548"/>
+        </w:trPr>
+        <w:tc>
+          <w:tcPr>
+            <w:tcW w:w="3194" w:type="dxa"/>
+            <w:shd w:val="clear" w:color="auto" w:fill="7EA1E6"/>
+          </w:tcPr>
+          <w:p>
+            <w:pPr>
+              <w:spacing w:before="120"/>
+              <w:jc w:val="center"/>
+              <w:rPr>
+                <w:rFonts w:ascii="Garamond" w:hAnsi="Garamond"/>
+                <w:color w:val="FFFFFF" w:themeColor="background1"/>
+                <w:sz w:val="28"/>
+                <w:szCs w:val="28"/>
+              </w:rPr>
+            </w:pPr>
+            <w:r>
+              <w:rPr>
+                <w:rFonts w:ascii="Garamond" w:hAnsi="Garamond"/>
+                <w:color w:val="FFFFFF" w:themeColor="background1"/>
+                <w:sz w:val="28"/>
+                <w:szCs w:val="28"/>
+              </w:rPr>
+              <w:t>Output Atteso</w:t>
+            </w:r>
+          </w:p>
+        </w:tc>
+        <w:tc>
+          <w:tcPr>
+            <w:tcW w:w="6557" w:type="dxa"/>
+            <w:shd w:val="clear" w:color="auto" w:fill="FF8585"/>
+          </w:tcPr>
+          <w:p>
+            <w:pPr>
+              <w:spacing w:before="120"/>
+              <w:rPr>
+                <w:rFonts w:ascii="Garamond" w:hAnsi="Garamond"/>
+                <w:sz w:val="28"/>
+                <w:szCs w:val="28"/>
+              </w:rPr>
+            </w:pPr>
+            <w:r>
+              <w:rPr>
+                <w:rFonts w:ascii="Garamond" w:hAnsi="Garamond"/>
+                <w:sz w:val="28"/>
+                <w:szCs w:val="28"/>
+              </w:rPr>
+              <w:t>Errore</w:t>
+            </w:r>
+          </w:p>
+        </w:tc>
+      </w:tr>
+      <w:tr>
+        <w:trPr>
+          <w:trHeight w:val="556"/>
+        </w:trPr>
+        <w:tc>
+          <w:tcPr>
+            <w:tcW w:w="3194" w:type="dxa"/>
+            <w:shd w:val="clear" w:color="auto" w:fill="7EA1E6"/>
+          </w:tcPr>
+          <w:p>
+            <w:pPr>
+              <w:spacing w:before="120"/>
+              <w:jc w:val="center"/>
+              <w:rPr>
+                <w:rFonts w:ascii="Garamond" w:hAnsi="Garamond"/>
+                <w:color w:val="FFFFFF" w:themeColor="background1"/>
+                <w:sz w:val="28"/>
+                <w:szCs w:val="28"/>
+              </w:rPr>
+            </w:pPr>
+            <w:r>
+              <w:rPr>
+                <w:rFonts w:ascii="Garamond" w:hAnsi="Garamond"/>
+                <w:color w:val="FFFFFF" w:themeColor="background1"/>
+                <w:sz w:val="28"/>
+                <w:szCs w:val="28"/>
+              </w:rPr>
+              <w:t>Output Sistema</w:t>
+            </w:r>
+          </w:p>
+        </w:tc>
+        <w:tc>
+          <w:tcPr>
+            <w:tcW w:w="6557" w:type="dxa"/>
+            <w:shd w:val="clear" w:color="auto" w:fill="FF8585"/>
+          </w:tcPr>
+          <w:p>
+            <w:pPr>
+              <w:spacing w:before="120"/>
+              <w:rPr>
+                <w:rFonts w:ascii="Garamond" w:hAnsi="Garamond"/>
+                <w:sz w:val="28"/>
+                <w:szCs w:val="28"/>
+              </w:rPr>
+            </w:pPr>
+            <w:r>
+              <w:rPr>
+                <w:rFonts w:ascii="Garamond" w:hAnsi="Garamond"/>
+                <w:sz w:val="28"/>
+                <w:szCs w:val="28"/>
+              </w:rPr>
+              <w:t>Errore</w:t>
+            </w:r>
+          </w:p>
+        </w:tc>
+      </w:tr>
+      <w:tr>
+        <w:trPr>
+          <w:trHeight w:val="556"/>
+        </w:trPr>
+        <w:tc>
+          <w:tcPr>
+            <w:tcW w:w="3194" w:type="dxa"/>
+            <w:shd w:val="clear" w:color="auto" w:fill="7EA1E6"/>
+          </w:tcPr>
+          <w:p>
+            <w:pPr>
+              <w:spacing w:before="120"/>
+              <w:jc w:val="center"/>
+              <w:rPr>
+                <w:rFonts w:ascii="Garamond" w:hAnsi="Garamond"/>
+                <w:color w:val="FFFFFF" w:themeColor="background1"/>
+                <w:sz w:val="28"/>
+                <w:szCs w:val="28"/>
+              </w:rPr>
+            </w:pPr>
+            <w:r>
+              <w:rPr>
+                <w:rFonts w:ascii="Garamond" w:hAnsi="Garamond"/>
+                <w:color w:val="FFFFFF" w:themeColor="background1"/>
+                <w:sz w:val="28"/>
+                <w:szCs w:val="28"/>
+              </w:rPr>
+              <w:t>Esito</w:t>
+            </w:r>
+          </w:p>
+        </w:tc>
+        <w:tc>
+          <w:tcPr>
+            <w:tcW w:w="6557" w:type="dxa"/>
+            <w:shd w:val="clear" w:color="auto" w:fill="DEEAF6" w:themeFill="accent5" w:themeFillTint="33"/>
+          </w:tcPr>
+          <w:p>
+            <w:pPr>
+              <w:spacing w:before="120"/>
+              <w:rPr>
+                <w:rFonts w:ascii="Garamond" w:hAnsi="Garamond"/>
+                <w:sz w:val="28"/>
+                <w:szCs w:val="28"/>
+              </w:rPr>
+            </w:pPr>
+            <w:r>
+              <w:rPr>
+                <w:rFonts w:ascii="Garamond" w:hAnsi="Garamond"/>
+                <w:sz w:val="28"/>
+                <w:szCs w:val="28"/>
+              </w:rPr>
+              <w:t>Corretto</w:t>
+            </w:r>
+          </w:p>
+        </w:tc>
+      </w:tr>
+      <w:tr>
+        <w:trPr>
+          <w:trHeight w:val="556"/>
+        </w:trPr>
+        <w:tc>
+          <w:tcPr>
+            <w:tcW w:w="3194" w:type="dxa"/>
+            <w:shd w:val="clear" w:color="auto" w:fill="7EA1E6"/>
+          </w:tcPr>
+          <w:p>
+            <w:pPr>
+              <w:spacing w:before="120"/>
+              <w:jc w:val="center"/>
+              <w:rPr>
+                <w:rFonts w:ascii="Garamond" w:hAnsi="Garamond"/>
+                <w:color w:val="FFFFFF" w:themeColor="background1"/>
+                <w:sz w:val="28"/>
+                <w:szCs w:val="28"/>
+              </w:rPr>
+            </w:pPr>
+            <w:r>
+              <w:rPr>
+                <w:rFonts w:ascii="Garamond" w:hAnsi="Garamond"/>
+                <w:color w:val="FFFFFF" w:themeColor="background1"/>
+                <w:sz w:val="28"/>
+                <w:szCs w:val="28"/>
+              </w:rPr>
+              <w:t>Numero Prove</w:t>
+            </w:r>
+          </w:p>
+        </w:tc>
+        <w:tc>
+          <w:tcPr>
+            <w:tcW w:w="6557" w:type="dxa"/>
+          </w:tcPr>
+          <w:p>
+            <w:pPr>
+              <w:spacing w:before="120"/>
+              <w:rPr>
+                <w:rFonts w:ascii="Garamond" w:hAnsi="Garamond"/>
+                <w:sz w:val="28"/>
+                <w:szCs w:val="28"/>
+              </w:rPr>
+            </w:pPr>
+            <w:r>
+              <w:rPr>
+                <w:rFonts w:ascii="Garamond" w:hAnsi="Garamond"/>
+                <w:sz w:val="28"/>
+                <w:szCs w:val="28"/>
+              </w:rPr>
+              <w:t>2</w:t>
+            </w:r>
+          </w:p>
+        </w:tc>
+      </w:tr>
+      <w:tr>
+        <w:trPr>
+          <w:trHeight w:val="556"/>
+        </w:trPr>
+        <w:tc>
+          <w:tcPr>
+            <w:tcW w:w="3194" w:type="dxa"/>
+            <w:shd w:val="clear" w:color="auto" w:fill="7EA1E6"/>
+          </w:tcPr>
+          <w:p>
+            <w:pPr>
+              <w:spacing w:before="120"/>
+              <w:jc w:val="center"/>
+              <w:rPr>
+                <w:rFonts w:ascii="Garamond" w:hAnsi="Garamond"/>
+                <w:color w:val="FFFFFF" w:themeColor="background1"/>
+                <w:sz w:val="28"/>
+                <w:szCs w:val="28"/>
+              </w:rPr>
+            </w:pPr>
+            <w:r>
+              <w:rPr>
+                <w:rFonts w:ascii="Garamond" w:hAnsi="Garamond"/>
+                <w:color w:val="FFFFFF" w:themeColor="background1"/>
+                <w:sz w:val="28"/>
+                <w:szCs w:val="28"/>
+              </w:rPr>
+              <w:t>Categoria</w:t>
+            </w:r>
+          </w:p>
+        </w:tc>
+        <w:tc>
+          <w:tcPr>
+            <w:tcW w:w="6557" w:type="dxa"/>
+          </w:tcPr>
+          <w:p>
+            <w:pPr>
+              <w:spacing w:before="120"/>
+              <w:rPr>
+                <w:rFonts w:ascii="Garamond" w:hAnsi="Garamond"/>
+                <w:sz w:val="28"/>
+                <w:szCs w:val="28"/>
+              </w:rPr>
+            </w:pPr>
+          </w:p>
+        </w:tc>
+      </w:tr>
+    </w:tbl>
+    <w:p/>
+    <w:p>
+      <w:r>
+        <w:rPr>
+          <w:noProof/>
+          <w:lang w:eastAsia="it-IT"/>
+        </w:rPr>
+        <w:drawing>
+          <wp:inline distT="0" distB="0" distL="0" distR="0" wp14:anchorId="5E7F3822" wp14:editId="030C962F">
+            <wp:extent cx="6116320" cy="1152525"/>
+            <wp:effectExtent l="0" t="0" r="0" b="9525"/>
+            <wp:docPr id="3" name="Immagine 3"/>
+            <wp:cNvGraphicFramePr>
+              <a:graphicFrameLocks xmlns:a="http://schemas.openxmlformats.org/drawingml/2006/main" noChangeAspect="1"/>
+            </wp:cNvGraphicFramePr>
+            <a:graphic xmlns:a="http://schemas.openxmlformats.org/drawingml/2006/main">
+              <a:graphicData uri="http://schemas.openxmlformats.org/drawingml/2006/picture">
+                <pic:pic xmlns:pic="http://schemas.openxmlformats.org/drawingml/2006/picture">
+                  <pic:nvPicPr>
+                    <pic:cNvPr id="3" name="TC_2.5_1.jpg"/>
+                    <pic:cNvPicPr/>
+                  </pic:nvPicPr>
+                  <pic:blipFill>
+                    <a:blip r:embed="rId20">
+                      <a:extLst>
+                        <a:ext uri="{28A0092B-C50C-407E-A947-70E740481C1C}">
+                          <a14:useLocalDpi xmlns:a14="http://schemas.microsoft.com/office/drawing/2010/main" val="0"/>
+                        </a:ext>
+                      </a:extLst>
+                    </a:blip>
+                    <a:stretch>
+                      <a:fillRect/>
+                    </a:stretch>
+                  </pic:blipFill>
+                  <pic:spPr>
+                    <a:xfrm>
+                      <a:off x="0" y="0"/>
+                      <a:ext cx="6116320" cy="1152525"/>
+                    </a:xfrm>
+                    <a:prstGeom prst="rect">
+                      <a:avLst/>
+                    </a:prstGeom>
+                  </pic:spPr>
+                </pic:pic>
+              </a:graphicData>
+            </a:graphic>
+          </wp:inline>
+        </w:drawing>
+      </w:r>
+    </w:p>
+    <w:p/>
+    <w:p/>
+    <w:p/>
+    <w:p/>
+    <w:p/>
+    <w:p/>
+    <w:p/>
+    <w:p/>
+    <w:p/>
+    <w:p/>
+    <w:p/>
+    <w:p/>
+    <w:p/>
+    <w:p/>
+    <w:p/>
+    <w:p/>
+    <w:p/>
+    <w:p/>
+    <w:p/>
+    <w:p/>
+    <w:tbl>
+      <w:tblPr>
+        <w:tblStyle w:val="Grigliatabella"/>
+        <w:tblW w:w="9751" w:type="dxa"/>
+        <w:tblInd w:w="-5" w:type="dxa"/>
+        <w:tblLook w:val="04A0" w:firstRow="1" w:lastRow="0" w:firstColumn="1" w:lastColumn="0" w:noHBand="0" w:noVBand="1"/>
+      </w:tblPr>
+      <w:tblGrid>
+        <w:gridCol w:w="3194"/>
+        <w:gridCol w:w="6557"/>
+      </w:tblGrid>
+      <w:tr>
+        <w:trPr>
+          <w:trHeight w:val="495"/>
+        </w:trPr>
+        <w:tc>
+          <w:tcPr>
+            <w:tcW w:w="3194" w:type="dxa"/>
+            <w:shd w:val="clear" w:color="auto" w:fill="7EA1E6"/>
+          </w:tcPr>
+          <w:p>
+            <w:pPr>
+              <w:spacing w:before="120"/>
+              <w:jc w:val="center"/>
+              <w:rPr>
+                <w:rFonts w:ascii="Garamond" w:hAnsi="Garamond"/>
+                <w:color w:val="FFFFFF" w:themeColor="background1"/>
+                <w:sz w:val="28"/>
+                <w:szCs w:val="28"/>
+              </w:rPr>
+            </w:pPr>
+            <w:r>
+              <w:rPr>
+                <w:rFonts w:ascii="Garamond" w:hAnsi="Garamond"/>
+                <w:color w:val="FFFFFF" w:themeColor="background1"/>
+                <w:sz w:val="28"/>
+                <w:szCs w:val="28"/>
+              </w:rPr>
+              <w:t>Nome</w:t>
+            </w:r>
+          </w:p>
+        </w:tc>
+        <w:tc>
+          <w:tcPr>
+            <w:tcW w:w="6557" w:type="dxa"/>
+          </w:tcPr>
+          <w:p>
+            <w:pPr>
+              <w:spacing w:before="120"/>
+              <w:rPr>
+                <w:rFonts w:ascii="Garamond" w:hAnsi="Garamond"/>
+                <w:sz w:val="28"/>
+                <w:szCs w:val="28"/>
+              </w:rPr>
+            </w:pPr>
+            <w:r>
+              <w:rPr>
+                <w:rFonts w:ascii="Garamond" w:hAnsi="Garamond"/>
+                <w:sz w:val="28"/>
+                <w:szCs w:val="28"/>
+              </w:rPr>
+              <w:t>TC_2.5_3</w:t>
+            </w:r>
+          </w:p>
+        </w:tc>
+      </w:tr>
+      <w:tr>
+        <w:trPr>
+          <w:trHeight w:val="574"/>
+        </w:trPr>
+        <w:tc>
+          <w:tcPr>
+            <w:tcW w:w="3194" w:type="dxa"/>
+            <w:shd w:val="clear" w:color="auto" w:fill="7EA1E6"/>
+          </w:tcPr>
+          <w:p>
+            <w:pPr>
+              <w:spacing w:before="120"/>
+              <w:jc w:val="center"/>
+              <w:rPr>
+                <w:rFonts w:ascii="Garamond" w:hAnsi="Garamond"/>
+                <w:color w:val="FFFFFF" w:themeColor="background1"/>
+                <w:sz w:val="28"/>
+                <w:szCs w:val="28"/>
+              </w:rPr>
+            </w:pPr>
+            <w:r>
+              <w:rPr>
+                <w:rFonts w:ascii="Garamond" w:hAnsi="Garamond"/>
+                <w:color w:val="FFFFFF" w:themeColor="background1"/>
+                <w:sz w:val="28"/>
+                <w:szCs w:val="28"/>
+              </w:rPr>
+              <w:t>Data</w:t>
+            </w:r>
+          </w:p>
+        </w:tc>
+        <w:tc>
+          <w:tcPr>
+            <w:tcW w:w="6557" w:type="dxa"/>
+          </w:tcPr>
+          <w:p>
+            <w:pPr>
+              <w:spacing w:before="120"/>
+              <w:rPr>
+                <w:rFonts w:ascii="Garamond" w:hAnsi="Garamond"/>
+                <w:sz w:val="28"/>
+                <w:szCs w:val="28"/>
+              </w:rPr>
+            </w:pPr>
+            <w:r>
+              <w:rPr>
+                <w:rFonts w:ascii="Garamond" w:hAnsi="Garamond"/>
+                <w:sz w:val="28"/>
+                <w:szCs w:val="28"/>
+              </w:rPr>
+              <w:t>24/05/2021</w:t>
             </w:r>
           </w:p>
         </w:tc>
@@ -7152,7 +7737,7 @@
                     <pic:cNvPicPr/>
                   </pic:nvPicPr>
                   <pic:blipFill>
-                    <a:blip r:embed="rId20" cstate="print">
+                    <a:blip r:embed="rId21" cstate="print">
                       <a:extLst>
                         <a:ext uri="{28A0092B-C50C-407E-A947-70E740481C1C}">
                           <a14:useLocalDpi xmlns:a14="http://schemas.microsoft.com/office/drawing/2010/main" val="0"/>
@@ -7296,6 +7881,11 @@
     </w:p>
     <w:p>
       <w:pPr>
+        <w:pStyle w:val="Nessunaspaziatura"/>
+      </w:pPr>
+    </w:p>
+    <w:p>
+      <w:pPr>
         <w:pStyle w:val="Titolo2"/>
         <w:jc w:val="both"/>
         <w:rPr>
@@ -7305,7 +7895,7 @@
           <w:color w:val="000000" w:themeColor="text1"/>
         </w:rPr>
       </w:pPr>
-      <w:bookmarkStart w:id="8" w:name="_Toc72777832"/>
+      <w:bookmarkStart w:id="8" w:name="_Toc73805491"/>
       <w:r>
         <w:rPr>
           <w:rFonts w:ascii="Garamond" w:hAnsi="Garamond"/>
@@ -7313,7 +7903,6 @@
           <w:bCs/>
           <w:color w:val="000000" w:themeColor="text1"/>
         </w:rPr>
-        <w:lastRenderedPageBreak/>
         <w:t>1.6</w:t>
       </w:r>
       <w:r>
@@ -7455,7 +8044,7 @@
                 <w:sz w:val="28"/>
                 <w:szCs w:val="28"/>
               </w:rPr>
-              <w:t>24/05/2020</w:t>
+              <w:t>24/05/2021</w:t>
             </w:r>
           </w:p>
         </w:tc>
@@ -7816,7 +8405,7 @@
                     <pic:cNvPicPr/>
                   </pic:nvPicPr>
                   <pic:blipFill>
-                    <a:blip r:embed="rId21" cstate="print">
+                    <a:blip r:embed="rId22" cstate="print">
                       <a:extLst>
                         <a:ext uri="{28A0092B-C50C-407E-A947-70E740481C1C}">
                           <a14:useLocalDpi xmlns:a14="http://schemas.microsoft.com/office/drawing/2010/main" val="0"/>
@@ -7991,7 +8580,6 @@
                 <w:sz w:val="28"/>
                 <w:szCs w:val="28"/>
               </w:rPr>
-              <w:lastRenderedPageBreak/>
               <w:t>Nome</w:t>
             </w:r>
           </w:p>
@@ -8070,7 +8658,7 @@
                 <w:sz w:val="28"/>
                 <w:szCs w:val="28"/>
               </w:rPr>
-              <w:t>24/05/2020</w:t>
+              <w:t>24/05/2021</w:t>
             </w:r>
           </w:p>
         </w:tc>
@@ -8431,7 +9019,7 @@
                     <pic:cNvPicPr/>
                   </pic:nvPicPr>
                   <pic:blipFill>
-                    <a:blip r:embed="rId22" cstate="print">
+                    <a:blip r:embed="rId23" cstate="print">
                       <a:extLst>
                         <a:ext uri="{28A0092B-C50C-407E-A947-70E740481C1C}">
                           <a14:useLocalDpi xmlns:a14="http://schemas.microsoft.com/office/drawing/2010/main" val="0"/>
@@ -8584,7 +9172,7 @@
           <w:color w:val="000000" w:themeColor="text1"/>
         </w:rPr>
       </w:pPr>
-      <w:bookmarkStart w:id="9" w:name="_Toc72777833"/>
+      <w:bookmarkStart w:id="9" w:name="_Toc73805492"/>
       <w:r>
         <w:rPr>
           <w:rFonts w:ascii="Garamond" w:hAnsi="Garamond"/>
@@ -8592,7 +9180,6 @@
           <w:bCs/>
           <w:color w:val="000000" w:themeColor="text1"/>
         </w:rPr>
-        <w:lastRenderedPageBreak/>
         <w:t>1.7</w:t>
       </w:r>
       <w:r>
@@ -8734,7 +9321,7 @@
                 <w:sz w:val="28"/>
                 <w:szCs w:val="28"/>
               </w:rPr>
-              <w:t>24/05/2020</w:t>
+              <w:t>24/05/2021</w:t>
             </w:r>
           </w:p>
         </w:tc>
@@ -9095,7 +9682,7 @@
                     <pic:cNvPicPr/>
                   </pic:nvPicPr>
                   <pic:blipFill>
-                    <a:blip r:embed="rId23" cstate="print">
+                    <a:blip r:embed="rId24" cstate="print">
                       <a:extLst>
                         <a:ext uri="{28A0092B-C50C-407E-A947-70E740481C1C}">
                           <a14:useLocalDpi xmlns:a14="http://schemas.microsoft.com/office/drawing/2010/main" val="0"/>
@@ -9245,7 +9832,6 @@
                 <w:sz w:val="28"/>
                 <w:szCs w:val="28"/>
               </w:rPr>
-              <w:lastRenderedPageBreak/>
               <w:t>Nome</w:t>
             </w:r>
           </w:p>
@@ -9324,7 +9910,7 @@
                 <w:sz w:val="28"/>
                 <w:szCs w:val="28"/>
               </w:rPr>
-              <w:t>24/05/2020</w:t>
+              <w:t>24/05/2021</w:t>
             </w:r>
           </w:p>
         </w:tc>
@@ -9685,7 +10271,7 @@
                     <pic:cNvPicPr/>
                   </pic:nvPicPr>
                   <pic:blipFill>
-                    <a:blip r:embed="rId24">
+                    <a:blip r:embed="rId25">
                       <a:extLst>
                         <a:ext uri="{28A0092B-C50C-407E-A947-70E740481C1C}">
                           <a14:useLocalDpi xmlns:a14="http://schemas.microsoft.com/office/drawing/2010/main" val="0"/>
@@ -9845,7 +10431,6 @@
                 <w:sz w:val="28"/>
                 <w:szCs w:val="28"/>
               </w:rPr>
-              <w:lastRenderedPageBreak/>
               <w:t>Nome</w:t>
             </w:r>
           </w:p>
@@ -9924,7 +10509,7 @@
                 <w:sz w:val="28"/>
                 <w:szCs w:val="28"/>
               </w:rPr>
-              <w:t>24/05/2020</w:t>
+              <w:t>24/05/2021</w:t>
             </w:r>
           </w:p>
         </w:tc>
@@ -10285,7 +10870,7 @@
                     <pic:cNvPicPr/>
                   </pic:nvPicPr>
                   <pic:blipFill>
-                    <a:blip r:embed="rId25">
+                    <a:blip r:embed="rId26">
                       <a:extLst>
                         <a:ext uri="{28A0092B-C50C-407E-A947-70E740481C1C}">
                           <a14:useLocalDpi xmlns:a14="http://schemas.microsoft.com/office/drawing/2010/main" val="0"/>
@@ -10364,8 +10949,6 @@
           <w:u w:val="single"/>
         </w:rPr>
       </w:pPr>
-      <w:bookmarkStart w:id="10" w:name="_GoBack"/>
-      <w:bookmarkEnd w:id="10"/>
     </w:p>
     <w:p>
       <w:pPr>
@@ -10445,7 +11028,6 @@
                 <w:sz w:val="28"/>
                 <w:szCs w:val="28"/>
               </w:rPr>
-              <w:lastRenderedPageBreak/>
               <w:t>Nome</w:t>
             </w:r>
           </w:p>
@@ -10524,7 +11106,15 @@
                 <w:sz w:val="28"/>
                 <w:szCs w:val="28"/>
               </w:rPr>
-              <w:t>24/05/2020</w:t>
+              <w:t>26</w:t>
+            </w:r>
+            <w:r>
+              <w:rPr>
+                <w:rFonts w:ascii="Garamond" w:hAnsi="Garamond"/>
+                <w:sz w:val="28"/>
+                <w:szCs w:val="28"/>
+              </w:rPr>
+              <w:t>/05/2021</w:t>
             </w:r>
           </w:p>
         </w:tc>
@@ -10885,7 +11475,7 @@
                     <pic:cNvPicPr/>
                   </pic:nvPicPr>
                   <pic:blipFill>
-                    <a:blip r:embed="rId26" cstate="print">
+                    <a:blip r:embed="rId27" cstate="print">
                       <a:extLst>
                         <a:ext uri="{28A0092B-C50C-407E-A947-70E740481C1C}">
                           <a14:useLocalDpi xmlns:a14="http://schemas.microsoft.com/office/drawing/2010/main" val="0"/>
@@ -10917,9 +11507,2542 @@
         </w:drawing>
       </w:r>
     </w:p>
+    <w:p>
+      <w:pPr>
+        <w:pStyle w:val="Nessunaspaziatura"/>
+      </w:pPr>
+    </w:p>
+    <w:p>
+      <w:pPr>
+        <w:pStyle w:val="Nessunaspaziatura"/>
+      </w:pPr>
+    </w:p>
+    <w:p>
+      <w:pPr>
+        <w:pStyle w:val="Nessunaspaziatura"/>
+      </w:pPr>
+    </w:p>
+    <w:p>
+      <w:pPr>
+        <w:pStyle w:val="Nessunaspaziatura"/>
+      </w:pPr>
+    </w:p>
+    <w:p>
+      <w:pPr>
+        <w:pStyle w:val="Nessunaspaziatura"/>
+      </w:pPr>
+    </w:p>
+    <w:p>
+      <w:pPr>
+        <w:pStyle w:val="Nessunaspaziatura"/>
+      </w:pPr>
+    </w:p>
+    <w:p>
+      <w:pPr>
+        <w:pStyle w:val="Nessunaspaziatura"/>
+      </w:pPr>
+    </w:p>
+    <w:p>
+      <w:pPr>
+        <w:pStyle w:val="Nessunaspaziatura"/>
+      </w:pPr>
+    </w:p>
+    <w:p>
+      <w:pPr>
+        <w:pStyle w:val="Nessunaspaziatura"/>
+      </w:pPr>
+    </w:p>
+    <w:p>
+      <w:pPr>
+        <w:pStyle w:val="Nessunaspaziatura"/>
+      </w:pPr>
+    </w:p>
+    <w:p>
+      <w:pPr>
+        <w:pStyle w:val="Nessunaspaziatura"/>
+      </w:pPr>
+    </w:p>
+    <w:p>
+      <w:pPr>
+        <w:pStyle w:val="Nessunaspaziatura"/>
+      </w:pPr>
+    </w:p>
+    <w:p>
+      <w:pPr>
+        <w:pStyle w:val="Nessunaspaziatura"/>
+      </w:pPr>
+    </w:p>
+    <w:p>
+      <w:pPr>
+        <w:pStyle w:val="Nessunaspaziatura"/>
+      </w:pPr>
+    </w:p>
+    <w:p>
+      <w:pPr>
+        <w:pStyle w:val="Nessunaspaziatura"/>
+      </w:pPr>
+    </w:p>
+    <w:p>
+      <w:pPr>
+        <w:pStyle w:val="Nessunaspaziatura"/>
+      </w:pPr>
+    </w:p>
+    <w:p>
+      <w:pPr>
+        <w:pStyle w:val="Nessunaspaziatura"/>
+      </w:pPr>
+    </w:p>
+    <w:p>
+      <w:pPr>
+        <w:pStyle w:val="Titolo2"/>
+        <w:jc w:val="both"/>
+        <w:rPr>
+          <w:rFonts w:ascii="Garamond" w:hAnsi="Garamond"/>
+          <w:b/>
+          <w:bCs/>
+          <w:color w:val="000000" w:themeColor="text1"/>
+        </w:rPr>
+      </w:pPr>
+      <w:bookmarkStart w:id="10" w:name="_Toc73805493"/>
+      <w:r>
+        <w:rPr>
+          <w:rFonts w:ascii="Garamond" w:hAnsi="Garamond"/>
+          <w:b/>
+          <w:bCs/>
+          <w:color w:val="000000" w:themeColor="text1"/>
+        </w:rPr>
+        <w:t>1.8</w:t>
+      </w:r>
+      <w:bookmarkStart w:id="11" w:name="_GoBack"/>
+      <w:bookmarkEnd w:id="11"/>
+      <w:r>
+        <w:rPr>
+          <w:rFonts w:ascii="Garamond" w:hAnsi="Garamond"/>
+          <w:b/>
+          <w:bCs/>
+          <w:color w:val="000000" w:themeColor="text1"/>
+        </w:rPr>
+        <w:t xml:space="preserve"> </w:t>
+      </w:r>
+      <w:proofErr w:type="spellStart"/>
+      <w:r>
+        <w:rPr>
+          <w:rFonts w:ascii="Garamond" w:hAnsi="Garamond"/>
+          <w:b/>
+          <w:bCs/>
+          <w:color w:val="000000" w:themeColor="text1"/>
+        </w:rPr>
+        <w:t>Request</w:t>
+      </w:r>
+      <w:r>
+        <w:rPr>
+          <w:rFonts w:ascii="Garamond" w:hAnsi="Garamond"/>
+          <w:b/>
+          <w:bCs/>
+          <w:color w:val="000000" w:themeColor="text1"/>
+        </w:rPr>
+        <w:t>Game</w:t>
+      </w:r>
+      <w:bookmarkEnd w:id="10"/>
+      <w:proofErr w:type="spellEnd"/>
+    </w:p>
+    <w:p/>
+    <w:tbl>
+      <w:tblPr>
+        <w:tblStyle w:val="Grigliatabella"/>
+        <w:tblW w:w="9751" w:type="dxa"/>
+        <w:tblInd w:w="-5" w:type="dxa"/>
+        <w:tblLook w:val="04A0" w:firstRow="1" w:lastRow="0" w:firstColumn="1" w:lastColumn="0" w:noHBand="0" w:noVBand="1"/>
+      </w:tblPr>
+      <w:tblGrid>
+        <w:gridCol w:w="3194"/>
+        <w:gridCol w:w="6557"/>
+      </w:tblGrid>
+      <w:tr>
+        <w:trPr>
+          <w:trHeight w:val="495"/>
+        </w:trPr>
+        <w:tc>
+          <w:tcPr>
+            <w:tcW w:w="3194" w:type="dxa"/>
+            <w:shd w:val="clear" w:color="auto" w:fill="7EA1E6"/>
+          </w:tcPr>
+          <w:p>
+            <w:pPr>
+              <w:spacing w:before="120"/>
+              <w:jc w:val="center"/>
+              <w:rPr>
+                <w:rFonts w:ascii="Garamond" w:hAnsi="Garamond"/>
+                <w:color w:val="FFFFFF" w:themeColor="background1"/>
+                <w:sz w:val="28"/>
+                <w:szCs w:val="28"/>
+              </w:rPr>
+            </w:pPr>
+            <w:r>
+              <w:rPr>
+                <w:rFonts w:ascii="Garamond" w:hAnsi="Garamond"/>
+                <w:color w:val="FFFFFF" w:themeColor="background1"/>
+                <w:sz w:val="28"/>
+                <w:szCs w:val="28"/>
+              </w:rPr>
+              <w:t>Nome</w:t>
+            </w:r>
+          </w:p>
+        </w:tc>
+        <w:tc>
+          <w:tcPr>
+            <w:tcW w:w="6557" w:type="dxa"/>
+          </w:tcPr>
+          <w:p>
+            <w:pPr>
+              <w:spacing w:before="120"/>
+              <w:rPr>
+                <w:rFonts w:ascii="Garamond" w:hAnsi="Garamond"/>
+                <w:sz w:val="28"/>
+                <w:szCs w:val="28"/>
+              </w:rPr>
+            </w:pPr>
+            <w:r>
+              <w:rPr>
+                <w:rFonts w:ascii="Garamond" w:hAnsi="Garamond"/>
+                <w:sz w:val="28"/>
+                <w:szCs w:val="28"/>
+              </w:rPr>
+              <w:t>TC_2.8</w:t>
+            </w:r>
+            <w:r>
+              <w:rPr>
+                <w:rFonts w:ascii="Garamond" w:hAnsi="Garamond"/>
+                <w:sz w:val="28"/>
+                <w:szCs w:val="28"/>
+              </w:rPr>
+              <w:t>_1</w:t>
+            </w:r>
+          </w:p>
+        </w:tc>
+      </w:tr>
+      <w:tr>
+        <w:trPr>
+          <w:trHeight w:val="574"/>
+        </w:trPr>
+        <w:tc>
+          <w:tcPr>
+            <w:tcW w:w="3194" w:type="dxa"/>
+            <w:shd w:val="clear" w:color="auto" w:fill="7EA1E6"/>
+          </w:tcPr>
+          <w:p>
+            <w:pPr>
+              <w:spacing w:before="120"/>
+              <w:jc w:val="center"/>
+              <w:rPr>
+                <w:rFonts w:ascii="Garamond" w:hAnsi="Garamond"/>
+                <w:color w:val="FFFFFF" w:themeColor="background1"/>
+                <w:sz w:val="28"/>
+                <w:szCs w:val="28"/>
+              </w:rPr>
+            </w:pPr>
+            <w:r>
+              <w:rPr>
+                <w:rFonts w:ascii="Garamond" w:hAnsi="Garamond"/>
+                <w:color w:val="FFFFFF" w:themeColor="background1"/>
+                <w:sz w:val="28"/>
+                <w:szCs w:val="28"/>
+              </w:rPr>
+              <w:t>Data</w:t>
+            </w:r>
+          </w:p>
+        </w:tc>
+        <w:tc>
+          <w:tcPr>
+            <w:tcW w:w="6557" w:type="dxa"/>
+          </w:tcPr>
+          <w:p>
+            <w:pPr>
+              <w:spacing w:before="120"/>
+              <w:rPr>
+                <w:rFonts w:ascii="Garamond" w:hAnsi="Garamond"/>
+                <w:sz w:val="28"/>
+                <w:szCs w:val="28"/>
+              </w:rPr>
+            </w:pPr>
+            <w:r>
+              <w:rPr>
+                <w:rFonts w:ascii="Garamond" w:hAnsi="Garamond"/>
+                <w:sz w:val="28"/>
+                <w:szCs w:val="28"/>
+              </w:rPr>
+              <w:t>05/06/2021</w:t>
+            </w:r>
+          </w:p>
+        </w:tc>
+      </w:tr>
+      <w:tr>
+        <w:trPr>
+          <w:trHeight w:val="554"/>
+        </w:trPr>
+        <w:tc>
+          <w:tcPr>
+            <w:tcW w:w="3194" w:type="dxa"/>
+            <w:shd w:val="clear" w:color="auto" w:fill="7EA1E6"/>
+          </w:tcPr>
+          <w:p>
+            <w:pPr>
+              <w:spacing w:before="120"/>
+              <w:jc w:val="center"/>
+              <w:rPr>
+                <w:rFonts w:ascii="Garamond" w:hAnsi="Garamond"/>
+                <w:color w:val="FFFFFF" w:themeColor="background1"/>
+                <w:sz w:val="28"/>
+                <w:szCs w:val="28"/>
+              </w:rPr>
+            </w:pPr>
+            <w:r>
+              <w:rPr>
+                <w:rFonts w:ascii="Garamond" w:hAnsi="Garamond"/>
+                <w:color w:val="FFFFFF" w:themeColor="background1"/>
+                <w:sz w:val="28"/>
+                <w:szCs w:val="28"/>
+              </w:rPr>
+              <w:t>Tester</w:t>
+            </w:r>
+          </w:p>
+        </w:tc>
+        <w:tc>
+          <w:tcPr>
+            <w:tcW w:w="6557" w:type="dxa"/>
+          </w:tcPr>
+          <w:p>
+            <w:pPr>
+              <w:spacing w:before="120"/>
+              <w:rPr>
+                <w:rFonts w:ascii="Garamond" w:hAnsi="Garamond"/>
+                <w:sz w:val="28"/>
+                <w:szCs w:val="28"/>
+              </w:rPr>
+            </w:pPr>
+            <w:r>
+              <w:rPr>
+                <w:rFonts w:ascii="Garamond" w:hAnsi="Garamond"/>
+                <w:sz w:val="28"/>
+                <w:szCs w:val="28"/>
+              </w:rPr>
+              <w:t>Cosimo Botticelli</w:t>
+            </w:r>
+          </w:p>
+        </w:tc>
+      </w:tr>
+      <w:tr>
+        <w:trPr>
+          <w:trHeight w:val="548"/>
+        </w:trPr>
+        <w:tc>
+          <w:tcPr>
+            <w:tcW w:w="3194" w:type="dxa"/>
+            <w:shd w:val="clear" w:color="auto" w:fill="7EA1E6"/>
+          </w:tcPr>
+          <w:p>
+            <w:pPr>
+              <w:spacing w:before="120"/>
+              <w:jc w:val="center"/>
+              <w:rPr>
+                <w:rFonts w:ascii="Garamond" w:hAnsi="Garamond"/>
+                <w:color w:val="FFFFFF" w:themeColor="background1"/>
+                <w:sz w:val="28"/>
+                <w:szCs w:val="28"/>
+              </w:rPr>
+            </w:pPr>
+            <w:r>
+              <w:rPr>
+                <w:rFonts w:ascii="Garamond" w:hAnsi="Garamond"/>
+                <w:color w:val="FFFFFF" w:themeColor="background1"/>
+                <w:sz w:val="28"/>
+                <w:szCs w:val="28"/>
+              </w:rPr>
+              <w:t>Output Atteso</w:t>
+            </w:r>
+          </w:p>
+        </w:tc>
+        <w:tc>
+          <w:tcPr>
+            <w:tcW w:w="6557" w:type="dxa"/>
+            <w:shd w:val="clear" w:color="auto" w:fill="FF8585"/>
+          </w:tcPr>
+          <w:p>
+            <w:pPr>
+              <w:spacing w:before="120"/>
+              <w:rPr>
+                <w:rFonts w:ascii="Garamond" w:hAnsi="Garamond"/>
+                <w:sz w:val="28"/>
+                <w:szCs w:val="28"/>
+              </w:rPr>
+            </w:pPr>
+            <w:r>
+              <w:rPr>
+                <w:rFonts w:ascii="Garamond" w:hAnsi="Garamond"/>
+                <w:sz w:val="28"/>
+                <w:szCs w:val="28"/>
+              </w:rPr>
+              <w:t>Errore</w:t>
+            </w:r>
+          </w:p>
+        </w:tc>
+      </w:tr>
+      <w:tr>
+        <w:trPr>
+          <w:trHeight w:val="556"/>
+        </w:trPr>
+        <w:tc>
+          <w:tcPr>
+            <w:tcW w:w="3194" w:type="dxa"/>
+            <w:shd w:val="clear" w:color="auto" w:fill="7EA1E6"/>
+          </w:tcPr>
+          <w:p>
+            <w:pPr>
+              <w:spacing w:before="120"/>
+              <w:jc w:val="center"/>
+              <w:rPr>
+                <w:rFonts w:ascii="Garamond" w:hAnsi="Garamond"/>
+                <w:color w:val="FFFFFF" w:themeColor="background1"/>
+                <w:sz w:val="28"/>
+                <w:szCs w:val="28"/>
+              </w:rPr>
+            </w:pPr>
+            <w:r>
+              <w:rPr>
+                <w:rFonts w:ascii="Garamond" w:hAnsi="Garamond"/>
+                <w:color w:val="FFFFFF" w:themeColor="background1"/>
+                <w:sz w:val="28"/>
+                <w:szCs w:val="28"/>
+              </w:rPr>
+              <w:t>Output Sistema</w:t>
+            </w:r>
+          </w:p>
+        </w:tc>
+        <w:tc>
+          <w:tcPr>
+            <w:tcW w:w="6557" w:type="dxa"/>
+            <w:shd w:val="clear" w:color="auto" w:fill="FF8585"/>
+          </w:tcPr>
+          <w:p>
+            <w:pPr>
+              <w:spacing w:before="120"/>
+              <w:rPr>
+                <w:rFonts w:ascii="Garamond" w:hAnsi="Garamond"/>
+                <w:sz w:val="28"/>
+                <w:szCs w:val="28"/>
+              </w:rPr>
+            </w:pPr>
+            <w:r>
+              <w:rPr>
+                <w:rFonts w:ascii="Garamond" w:hAnsi="Garamond"/>
+                <w:sz w:val="28"/>
+                <w:szCs w:val="28"/>
+              </w:rPr>
+              <w:t>Errore</w:t>
+            </w:r>
+          </w:p>
+        </w:tc>
+      </w:tr>
+      <w:tr>
+        <w:trPr>
+          <w:trHeight w:val="556"/>
+        </w:trPr>
+        <w:tc>
+          <w:tcPr>
+            <w:tcW w:w="3194" w:type="dxa"/>
+            <w:shd w:val="clear" w:color="auto" w:fill="7EA1E6"/>
+          </w:tcPr>
+          <w:p>
+            <w:pPr>
+              <w:spacing w:before="120"/>
+              <w:jc w:val="center"/>
+              <w:rPr>
+                <w:rFonts w:ascii="Garamond" w:hAnsi="Garamond"/>
+                <w:color w:val="FFFFFF" w:themeColor="background1"/>
+                <w:sz w:val="28"/>
+                <w:szCs w:val="28"/>
+              </w:rPr>
+            </w:pPr>
+            <w:r>
+              <w:rPr>
+                <w:rFonts w:ascii="Garamond" w:hAnsi="Garamond"/>
+                <w:color w:val="FFFFFF" w:themeColor="background1"/>
+                <w:sz w:val="28"/>
+                <w:szCs w:val="28"/>
+              </w:rPr>
+              <w:t>Esito</w:t>
+            </w:r>
+          </w:p>
+        </w:tc>
+        <w:tc>
+          <w:tcPr>
+            <w:tcW w:w="6557" w:type="dxa"/>
+            <w:shd w:val="clear" w:color="auto" w:fill="DEEAF6" w:themeFill="accent5" w:themeFillTint="33"/>
+          </w:tcPr>
+          <w:p>
+            <w:pPr>
+              <w:spacing w:before="120"/>
+              <w:rPr>
+                <w:rFonts w:ascii="Garamond" w:hAnsi="Garamond"/>
+                <w:sz w:val="28"/>
+                <w:szCs w:val="28"/>
+              </w:rPr>
+            </w:pPr>
+            <w:r>
+              <w:rPr>
+                <w:rFonts w:ascii="Garamond" w:hAnsi="Garamond"/>
+                <w:sz w:val="28"/>
+                <w:szCs w:val="28"/>
+              </w:rPr>
+              <w:t>Corretto</w:t>
+            </w:r>
+          </w:p>
+        </w:tc>
+      </w:tr>
+      <w:tr>
+        <w:trPr>
+          <w:trHeight w:val="556"/>
+        </w:trPr>
+        <w:tc>
+          <w:tcPr>
+            <w:tcW w:w="3194" w:type="dxa"/>
+            <w:shd w:val="clear" w:color="auto" w:fill="7EA1E6"/>
+          </w:tcPr>
+          <w:p>
+            <w:pPr>
+              <w:spacing w:before="120"/>
+              <w:jc w:val="center"/>
+              <w:rPr>
+                <w:rFonts w:ascii="Garamond" w:hAnsi="Garamond"/>
+                <w:color w:val="FFFFFF" w:themeColor="background1"/>
+                <w:sz w:val="28"/>
+                <w:szCs w:val="28"/>
+              </w:rPr>
+            </w:pPr>
+            <w:r>
+              <w:rPr>
+                <w:rFonts w:ascii="Garamond" w:hAnsi="Garamond"/>
+                <w:color w:val="FFFFFF" w:themeColor="background1"/>
+                <w:sz w:val="28"/>
+                <w:szCs w:val="28"/>
+              </w:rPr>
+              <w:t>Numero Prove</w:t>
+            </w:r>
+          </w:p>
+        </w:tc>
+        <w:tc>
+          <w:tcPr>
+            <w:tcW w:w="6557" w:type="dxa"/>
+          </w:tcPr>
+          <w:p>
+            <w:pPr>
+              <w:spacing w:before="120"/>
+              <w:rPr>
+                <w:rFonts w:ascii="Garamond" w:hAnsi="Garamond"/>
+                <w:sz w:val="28"/>
+                <w:szCs w:val="28"/>
+              </w:rPr>
+            </w:pPr>
+            <w:r>
+              <w:rPr>
+                <w:rFonts w:ascii="Garamond" w:hAnsi="Garamond"/>
+                <w:sz w:val="28"/>
+                <w:szCs w:val="28"/>
+              </w:rPr>
+              <w:t>2</w:t>
+            </w:r>
+          </w:p>
+        </w:tc>
+      </w:tr>
+      <w:tr>
+        <w:trPr>
+          <w:trHeight w:val="556"/>
+        </w:trPr>
+        <w:tc>
+          <w:tcPr>
+            <w:tcW w:w="3194" w:type="dxa"/>
+            <w:shd w:val="clear" w:color="auto" w:fill="7EA1E6"/>
+          </w:tcPr>
+          <w:p>
+            <w:pPr>
+              <w:spacing w:before="120"/>
+              <w:jc w:val="center"/>
+              <w:rPr>
+                <w:rFonts w:ascii="Garamond" w:hAnsi="Garamond"/>
+                <w:color w:val="FFFFFF" w:themeColor="background1"/>
+                <w:sz w:val="28"/>
+                <w:szCs w:val="28"/>
+              </w:rPr>
+            </w:pPr>
+            <w:r>
+              <w:rPr>
+                <w:rFonts w:ascii="Garamond" w:hAnsi="Garamond"/>
+                <w:color w:val="FFFFFF" w:themeColor="background1"/>
+                <w:sz w:val="28"/>
+                <w:szCs w:val="28"/>
+              </w:rPr>
+              <w:t>Categoria</w:t>
+            </w:r>
+          </w:p>
+        </w:tc>
+        <w:tc>
+          <w:tcPr>
+            <w:tcW w:w="6557" w:type="dxa"/>
+          </w:tcPr>
+          <w:p>
+            <w:pPr>
+              <w:spacing w:before="120"/>
+              <w:rPr>
+                <w:rFonts w:ascii="Garamond" w:hAnsi="Garamond"/>
+                <w:sz w:val="28"/>
+                <w:szCs w:val="28"/>
+              </w:rPr>
+            </w:pPr>
+          </w:p>
+        </w:tc>
+      </w:tr>
+    </w:tbl>
+    <w:p>
+      <w:pPr>
+        <w:pStyle w:val="Nessunaspaziatura"/>
+      </w:pPr>
+    </w:p>
+    <w:p>
+      <w:pPr>
+        <w:pStyle w:val="Nessunaspaziatura"/>
+      </w:pPr>
+      <w:r>
+        <w:rPr>
+          <w:noProof/>
+          <w:lang w:eastAsia="it-IT"/>
+        </w:rPr>
+        <w:drawing>
+          <wp:inline distT="0" distB="0" distL="0" distR="0" wp14:anchorId="2DCBDE72" wp14:editId="2100DEFF">
+            <wp:extent cx="6116320" cy="1513840"/>
+            <wp:effectExtent l="19050" t="19050" r="17780" b="10160"/>
+            <wp:docPr id="17" name="Immagine 17"/>
+            <wp:cNvGraphicFramePr>
+              <a:graphicFrameLocks xmlns:a="http://schemas.openxmlformats.org/drawingml/2006/main" noChangeAspect="1"/>
+            </wp:cNvGraphicFramePr>
+            <a:graphic xmlns:a="http://schemas.openxmlformats.org/drawingml/2006/main">
+              <a:graphicData uri="http://schemas.openxmlformats.org/drawingml/2006/picture">
+                <pic:pic xmlns:pic="http://schemas.openxmlformats.org/drawingml/2006/picture">
+                  <pic:nvPicPr>
+                    <pic:cNvPr id="17" name="TC_2.8_1.jpg"/>
+                    <pic:cNvPicPr/>
+                  </pic:nvPicPr>
+                  <pic:blipFill>
+                    <a:blip r:embed="rId28" cstate="print">
+                      <a:extLst>
+                        <a:ext uri="{28A0092B-C50C-407E-A947-70E740481C1C}">
+                          <a14:useLocalDpi xmlns:a14="http://schemas.microsoft.com/office/drawing/2010/main" val="0"/>
+                        </a:ext>
+                      </a:extLst>
+                    </a:blip>
+                    <a:stretch>
+                      <a:fillRect/>
+                    </a:stretch>
+                  </pic:blipFill>
+                  <pic:spPr>
+                    <a:xfrm>
+                      <a:off x="0" y="0"/>
+                      <a:ext cx="6116320" cy="1513840"/>
+                    </a:xfrm>
+                    <a:prstGeom prst="rect">
+                      <a:avLst/>
+                    </a:prstGeom>
+                    <a:ln>
+                      <a:solidFill>
+                        <a:schemeClr val="tx1"/>
+                      </a:solidFill>
+                    </a:ln>
+                  </pic:spPr>
+                </pic:pic>
+              </a:graphicData>
+            </a:graphic>
+          </wp:inline>
+        </w:drawing>
+      </w:r>
+    </w:p>
+    <w:p>
+      <w:pPr>
+        <w:pStyle w:val="Nessunaspaziatura"/>
+      </w:pPr>
+    </w:p>
+    <w:p>
+      <w:pPr>
+        <w:pStyle w:val="Nessunaspaziatura"/>
+      </w:pPr>
+    </w:p>
+    <w:p>
+      <w:pPr>
+        <w:pStyle w:val="Nessunaspaziatura"/>
+      </w:pPr>
+    </w:p>
+    <w:p>
+      <w:pPr>
+        <w:pStyle w:val="Nessunaspaziatura"/>
+      </w:pPr>
+    </w:p>
+    <w:p>
+      <w:pPr>
+        <w:pStyle w:val="Nessunaspaziatura"/>
+      </w:pPr>
+    </w:p>
+    <w:p>
+      <w:pPr>
+        <w:pStyle w:val="Nessunaspaziatura"/>
+      </w:pPr>
+    </w:p>
+    <w:p>
+      <w:pPr>
+        <w:pStyle w:val="Nessunaspaziatura"/>
+      </w:pPr>
+    </w:p>
+    <w:p>
+      <w:pPr>
+        <w:pStyle w:val="Nessunaspaziatura"/>
+      </w:pPr>
+    </w:p>
+    <w:p>
+      <w:pPr>
+        <w:pStyle w:val="Nessunaspaziatura"/>
+      </w:pPr>
+    </w:p>
+    <w:p>
+      <w:pPr>
+        <w:pStyle w:val="Nessunaspaziatura"/>
+      </w:pPr>
+    </w:p>
+    <w:p>
+      <w:pPr>
+        <w:pStyle w:val="Nessunaspaziatura"/>
+      </w:pPr>
+    </w:p>
+    <w:p>
+      <w:pPr>
+        <w:pStyle w:val="Nessunaspaziatura"/>
+      </w:pPr>
+    </w:p>
+    <w:p>
+      <w:pPr>
+        <w:pStyle w:val="Nessunaspaziatura"/>
+      </w:pPr>
+    </w:p>
+    <w:p>
+      <w:pPr>
+        <w:pStyle w:val="Nessunaspaziatura"/>
+      </w:pPr>
+    </w:p>
+    <w:p>
+      <w:pPr>
+        <w:pStyle w:val="Nessunaspaziatura"/>
+      </w:pPr>
+    </w:p>
+    <w:p>
+      <w:pPr>
+        <w:pStyle w:val="Nessunaspaziatura"/>
+      </w:pPr>
+    </w:p>
+    <w:p>
+      <w:pPr>
+        <w:pStyle w:val="Nessunaspaziatura"/>
+      </w:pPr>
+    </w:p>
+    <w:p>
+      <w:pPr>
+        <w:pStyle w:val="Nessunaspaziatura"/>
+      </w:pPr>
+    </w:p>
+    <w:p>
+      <w:pPr>
+        <w:pStyle w:val="Nessunaspaziatura"/>
+      </w:pPr>
+    </w:p>
+    <w:p>
+      <w:pPr>
+        <w:pStyle w:val="Nessunaspaziatura"/>
+      </w:pPr>
+    </w:p>
+    <w:tbl>
+      <w:tblPr>
+        <w:tblStyle w:val="Grigliatabella"/>
+        <w:tblW w:w="9751" w:type="dxa"/>
+        <w:tblInd w:w="-5" w:type="dxa"/>
+        <w:tblLook w:val="04A0" w:firstRow="1" w:lastRow="0" w:firstColumn="1" w:lastColumn="0" w:noHBand="0" w:noVBand="1"/>
+      </w:tblPr>
+      <w:tblGrid>
+        <w:gridCol w:w="3194"/>
+        <w:gridCol w:w="6557"/>
+      </w:tblGrid>
+      <w:tr>
+        <w:trPr>
+          <w:trHeight w:val="495"/>
+        </w:trPr>
+        <w:tc>
+          <w:tcPr>
+            <w:tcW w:w="3194" w:type="dxa"/>
+            <w:shd w:val="clear" w:color="auto" w:fill="7EA1E6"/>
+          </w:tcPr>
+          <w:p>
+            <w:pPr>
+              <w:spacing w:before="120"/>
+              <w:jc w:val="center"/>
+              <w:rPr>
+                <w:rFonts w:ascii="Garamond" w:hAnsi="Garamond"/>
+                <w:color w:val="FFFFFF" w:themeColor="background1"/>
+                <w:sz w:val="28"/>
+                <w:szCs w:val="28"/>
+              </w:rPr>
+            </w:pPr>
+            <w:r>
+              <w:rPr>
+                <w:rFonts w:ascii="Garamond" w:hAnsi="Garamond"/>
+                <w:color w:val="FFFFFF" w:themeColor="background1"/>
+                <w:sz w:val="28"/>
+                <w:szCs w:val="28"/>
+              </w:rPr>
+              <w:t>Nome</w:t>
+            </w:r>
+          </w:p>
+        </w:tc>
+        <w:tc>
+          <w:tcPr>
+            <w:tcW w:w="6557" w:type="dxa"/>
+          </w:tcPr>
+          <w:p>
+            <w:pPr>
+              <w:spacing w:before="120"/>
+              <w:rPr>
+                <w:rFonts w:ascii="Garamond" w:hAnsi="Garamond"/>
+                <w:sz w:val="28"/>
+                <w:szCs w:val="28"/>
+              </w:rPr>
+            </w:pPr>
+            <w:r>
+              <w:rPr>
+                <w:rFonts w:ascii="Garamond" w:hAnsi="Garamond"/>
+                <w:sz w:val="28"/>
+                <w:szCs w:val="28"/>
+              </w:rPr>
+              <w:t>TC_2.8</w:t>
+            </w:r>
+            <w:r>
+              <w:rPr>
+                <w:rFonts w:ascii="Garamond" w:hAnsi="Garamond"/>
+                <w:sz w:val="28"/>
+                <w:szCs w:val="28"/>
+              </w:rPr>
+              <w:t>_2</w:t>
+            </w:r>
+          </w:p>
+        </w:tc>
+      </w:tr>
+      <w:tr>
+        <w:trPr>
+          <w:trHeight w:val="574"/>
+        </w:trPr>
+        <w:tc>
+          <w:tcPr>
+            <w:tcW w:w="3194" w:type="dxa"/>
+            <w:shd w:val="clear" w:color="auto" w:fill="7EA1E6"/>
+          </w:tcPr>
+          <w:p>
+            <w:pPr>
+              <w:spacing w:before="120"/>
+              <w:jc w:val="center"/>
+              <w:rPr>
+                <w:rFonts w:ascii="Garamond" w:hAnsi="Garamond"/>
+                <w:color w:val="FFFFFF" w:themeColor="background1"/>
+                <w:sz w:val="28"/>
+                <w:szCs w:val="28"/>
+              </w:rPr>
+            </w:pPr>
+            <w:r>
+              <w:rPr>
+                <w:rFonts w:ascii="Garamond" w:hAnsi="Garamond"/>
+                <w:color w:val="FFFFFF" w:themeColor="background1"/>
+                <w:sz w:val="28"/>
+                <w:szCs w:val="28"/>
+              </w:rPr>
+              <w:t>Data</w:t>
+            </w:r>
+          </w:p>
+        </w:tc>
+        <w:tc>
+          <w:tcPr>
+            <w:tcW w:w="6557" w:type="dxa"/>
+          </w:tcPr>
+          <w:p>
+            <w:pPr>
+              <w:spacing w:before="120"/>
+              <w:rPr>
+                <w:rFonts w:ascii="Garamond" w:hAnsi="Garamond"/>
+                <w:sz w:val="28"/>
+                <w:szCs w:val="28"/>
+              </w:rPr>
+            </w:pPr>
+            <w:r>
+              <w:rPr>
+                <w:rFonts w:ascii="Garamond" w:hAnsi="Garamond"/>
+                <w:sz w:val="28"/>
+                <w:szCs w:val="28"/>
+              </w:rPr>
+              <w:t>05/06/2021</w:t>
+            </w:r>
+          </w:p>
+        </w:tc>
+      </w:tr>
+      <w:tr>
+        <w:trPr>
+          <w:trHeight w:val="554"/>
+        </w:trPr>
+        <w:tc>
+          <w:tcPr>
+            <w:tcW w:w="3194" w:type="dxa"/>
+            <w:shd w:val="clear" w:color="auto" w:fill="7EA1E6"/>
+          </w:tcPr>
+          <w:p>
+            <w:pPr>
+              <w:spacing w:before="120"/>
+              <w:jc w:val="center"/>
+              <w:rPr>
+                <w:rFonts w:ascii="Garamond" w:hAnsi="Garamond"/>
+                <w:color w:val="FFFFFF" w:themeColor="background1"/>
+                <w:sz w:val="28"/>
+                <w:szCs w:val="28"/>
+              </w:rPr>
+            </w:pPr>
+            <w:r>
+              <w:rPr>
+                <w:rFonts w:ascii="Garamond" w:hAnsi="Garamond"/>
+                <w:color w:val="FFFFFF" w:themeColor="background1"/>
+                <w:sz w:val="28"/>
+                <w:szCs w:val="28"/>
+              </w:rPr>
+              <w:t>Tester</w:t>
+            </w:r>
+          </w:p>
+        </w:tc>
+        <w:tc>
+          <w:tcPr>
+            <w:tcW w:w="6557" w:type="dxa"/>
+          </w:tcPr>
+          <w:p>
+            <w:pPr>
+              <w:spacing w:before="120"/>
+              <w:rPr>
+                <w:rFonts w:ascii="Garamond" w:hAnsi="Garamond"/>
+                <w:sz w:val="28"/>
+                <w:szCs w:val="28"/>
+              </w:rPr>
+            </w:pPr>
+            <w:r>
+              <w:rPr>
+                <w:rFonts w:ascii="Garamond" w:hAnsi="Garamond"/>
+                <w:sz w:val="28"/>
+                <w:szCs w:val="28"/>
+              </w:rPr>
+              <w:t>Cosimo Botticelli</w:t>
+            </w:r>
+          </w:p>
+        </w:tc>
+      </w:tr>
+      <w:tr>
+        <w:trPr>
+          <w:trHeight w:val="548"/>
+        </w:trPr>
+        <w:tc>
+          <w:tcPr>
+            <w:tcW w:w="3194" w:type="dxa"/>
+            <w:shd w:val="clear" w:color="auto" w:fill="7EA1E6"/>
+          </w:tcPr>
+          <w:p>
+            <w:pPr>
+              <w:spacing w:before="120"/>
+              <w:jc w:val="center"/>
+              <w:rPr>
+                <w:rFonts w:ascii="Garamond" w:hAnsi="Garamond"/>
+                <w:color w:val="FFFFFF" w:themeColor="background1"/>
+                <w:sz w:val="28"/>
+                <w:szCs w:val="28"/>
+              </w:rPr>
+            </w:pPr>
+            <w:r>
+              <w:rPr>
+                <w:rFonts w:ascii="Garamond" w:hAnsi="Garamond"/>
+                <w:color w:val="FFFFFF" w:themeColor="background1"/>
+                <w:sz w:val="28"/>
+                <w:szCs w:val="28"/>
+              </w:rPr>
+              <w:t>Output Atteso</w:t>
+            </w:r>
+          </w:p>
+        </w:tc>
+        <w:tc>
+          <w:tcPr>
+            <w:tcW w:w="6557" w:type="dxa"/>
+            <w:shd w:val="clear" w:color="auto" w:fill="FF8585"/>
+          </w:tcPr>
+          <w:p>
+            <w:pPr>
+              <w:spacing w:before="120"/>
+              <w:rPr>
+                <w:rFonts w:ascii="Garamond" w:hAnsi="Garamond"/>
+                <w:sz w:val="28"/>
+                <w:szCs w:val="28"/>
+              </w:rPr>
+            </w:pPr>
+            <w:r>
+              <w:rPr>
+                <w:rFonts w:ascii="Garamond" w:hAnsi="Garamond"/>
+                <w:sz w:val="28"/>
+                <w:szCs w:val="28"/>
+              </w:rPr>
+              <w:t>Errore</w:t>
+            </w:r>
+          </w:p>
+        </w:tc>
+      </w:tr>
+      <w:tr>
+        <w:trPr>
+          <w:trHeight w:val="556"/>
+        </w:trPr>
+        <w:tc>
+          <w:tcPr>
+            <w:tcW w:w="3194" w:type="dxa"/>
+            <w:shd w:val="clear" w:color="auto" w:fill="7EA1E6"/>
+          </w:tcPr>
+          <w:p>
+            <w:pPr>
+              <w:spacing w:before="120"/>
+              <w:jc w:val="center"/>
+              <w:rPr>
+                <w:rFonts w:ascii="Garamond" w:hAnsi="Garamond"/>
+                <w:color w:val="FFFFFF" w:themeColor="background1"/>
+                <w:sz w:val="28"/>
+                <w:szCs w:val="28"/>
+              </w:rPr>
+            </w:pPr>
+            <w:r>
+              <w:rPr>
+                <w:rFonts w:ascii="Garamond" w:hAnsi="Garamond"/>
+                <w:color w:val="FFFFFF" w:themeColor="background1"/>
+                <w:sz w:val="28"/>
+                <w:szCs w:val="28"/>
+              </w:rPr>
+              <w:t>Output Sistema</w:t>
+            </w:r>
+          </w:p>
+        </w:tc>
+        <w:tc>
+          <w:tcPr>
+            <w:tcW w:w="6557" w:type="dxa"/>
+            <w:shd w:val="clear" w:color="auto" w:fill="FF8585"/>
+          </w:tcPr>
+          <w:p>
+            <w:pPr>
+              <w:spacing w:before="120"/>
+              <w:rPr>
+                <w:rFonts w:ascii="Garamond" w:hAnsi="Garamond"/>
+                <w:sz w:val="28"/>
+                <w:szCs w:val="28"/>
+              </w:rPr>
+            </w:pPr>
+            <w:r>
+              <w:rPr>
+                <w:rFonts w:ascii="Garamond" w:hAnsi="Garamond"/>
+                <w:sz w:val="28"/>
+                <w:szCs w:val="28"/>
+              </w:rPr>
+              <w:t>Errore</w:t>
+            </w:r>
+          </w:p>
+        </w:tc>
+      </w:tr>
+      <w:tr>
+        <w:trPr>
+          <w:trHeight w:val="556"/>
+        </w:trPr>
+        <w:tc>
+          <w:tcPr>
+            <w:tcW w:w="3194" w:type="dxa"/>
+            <w:shd w:val="clear" w:color="auto" w:fill="7EA1E6"/>
+          </w:tcPr>
+          <w:p>
+            <w:pPr>
+              <w:spacing w:before="120"/>
+              <w:jc w:val="center"/>
+              <w:rPr>
+                <w:rFonts w:ascii="Garamond" w:hAnsi="Garamond"/>
+                <w:color w:val="FFFFFF" w:themeColor="background1"/>
+                <w:sz w:val="28"/>
+                <w:szCs w:val="28"/>
+              </w:rPr>
+            </w:pPr>
+            <w:r>
+              <w:rPr>
+                <w:rFonts w:ascii="Garamond" w:hAnsi="Garamond"/>
+                <w:color w:val="FFFFFF" w:themeColor="background1"/>
+                <w:sz w:val="28"/>
+                <w:szCs w:val="28"/>
+              </w:rPr>
+              <w:t>Esito</w:t>
+            </w:r>
+          </w:p>
+        </w:tc>
+        <w:tc>
+          <w:tcPr>
+            <w:tcW w:w="6557" w:type="dxa"/>
+            <w:shd w:val="clear" w:color="auto" w:fill="DEEAF6" w:themeFill="accent5" w:themeFillTint="33"/>
+          </w:tcPr>
+          <w:p>
+            <w:pPr>
+              <w:spacing w:before="120"/>
+              <w:rPr>
+                <w:rFonts w:ascii="Garamond" w:hAnsi="Garamond"/>
+                <w:sz w:val="28"/>
+                <w:szCs w:val="28"/>
+              </w:rPr>
+            </w:pPr>
+            <w:r>
+              <w:rPr>
+                <w:rFonts w:ascii="Garamond" w:hAnsi="Garamond"/>
+                <w:sz w:val="28"/>
+                <w:szCs w:val="28"/>
+              </w:rPr>
+              <w:t>Corretto</w:t>
+            </w:r>
+          </w:p>
+        </w:tc>
+      </w:tr>
+      <w:tr>
+        <w:trPr>
+          <w:trHeight w:val="556"/>
+        </w:trPr>
+        <w:tc>
+          <w:tcPr>
+            <w:tcW w:w="3194" w:type="dxa"/>
+            <w:shd w:val="clear" w:color="auto" w:fill="7EA1E6"/>
+          </w:tcPr>
+          <w:p>
+            <w:pPr>
+              <w:spacing w:before="120"/>
+              <w:jc w:val="center"/>
+              <w:rPr>
+                <w:rFonts w:ascii="Garamond" w:hAnsi="Garamond"/>
+                <w:color w:val="FFFFFF" w:themeColor="background1"/>
+                <w:sz w:val="28"/>
+                <w:szCs w:val="28"/>
+              </w:rPr>
+            </w:pPr>
+            <w:r>
+              <w:rPr>
+                <w:rFonts w:ascii="Garamond" w:hAnsi="Garamond"/>
+                <w:color w:val="FFFFFF" w:themeColor="background1"/>
+                <w:sz w:val="28"/>
+                <w:szCs w:val="28"/>
+              </w:rPr>
+              <w:t>Numero Prove</w:t>
+            </w:r>
+          </w:p>
+        </w:tc>
+        <w:tc>
+          <w:tcPr>
+            <w:tcW w:w="6557" w:type="dxa"/>
+          </w:tcPr>
+          <w:p>
+            <w:pPr>
+              <w:spacing w:before="120"/>
+              <w:rPr>
+                <w:rFonts w:ascii="Garamond" w:hAnsi="Garamond"/>
+                <w:sz w:val="28"/>
+                <w:szCs w:val="28"/>
+              </w:rPr>
+            </w:pPr>
+            <w:r>
+              <w:rPr>
+                <w:rFonts w:ascii="Garamond" w:hAnsi="Garamond"/>
+                <w:sz w:val="28"/>
+                <w:szCs w:val="28"/>
+              </w:rPr>
+              <w:t>2</w:t>
+            </w:r>
+          </w:p>
+        </w:tc>
+      </w:tr>
+      <w:tr>
+        <w:trPr>
+          <w:trHeight w:val="556"/>
+        </w:trPr>
+        <w:tc>
+          <w:tcPr>
+            <w:tcW w:w="3194" w:type="dxa"/>
+            <w:shd w:val="clear" w:color="auto" w:fill="7EA1E6"/>
+          </w:tcPr>
+          <w:p>
+            <w:pPr>
+              <w:spacing w:before="120"/>
+              <w:jc w:val="center"/>
+              <w:rPr>
+                <w:rFonts w:ascii="Garamond" w:hAnsi="Garamond"/>
+                <w:color w:val="FFFFFF" w:themeColor="background1"/>
+                <w:sz w:val="28"/>
+                <w:szCs w:val="28"/>
+              </w:rPr>
+            </w:pPr>
+            <w:r>
+              <w:rPr>
+                <w:rFonts w:ascii="Garamond" w:hAnsi="Garamond"/>
+                <w:color w:val="FFFFFF" w:themeColor="background1"/>
+                <w:sz w:val="28"/>
+                <w:szCs w:val="28"/>
+              </w:rPr>
+              <w:t>Categoria</w:t>
+            </w:r>
+          </w:p>
+        </w:tc>
+        <w:tc>
+          <w:tcPr>
+            <w:tcW w:w="6557" w:type="dxa"/>
+          </w:tcPr>
+          <w:p>
+            <w:pPr>
+              <w:spacing w:before="120"/>
+              <w:rPr>
+                <w:rFonts w:ascii="Garamond" w:hAnsi="Garamond"/>
+                <w:sz w:val="28"/>
+                <w:szCs w:val="28"/>
+              </w:rPr>
+            </w:pPr>
+          </w:p>
+        </w:tc>
+      </w:tr>
+    </w:tbl>
+    <w:p>
+      <w:pPr>
+        <w:pStyle w:val="Nessunaspaziatura"/>
+      </w:pPr>
+    </w:p>
+    <w:p>
+      <w:pPr>
+        <w:pStyle w:val="Nessunaspaziatura"/>
+      </w:pPr>
+      <w:r>
+        <w:rPr>
+          <w:noProof/>
+          <w:lang w:eastAsia="it-IT"/>
+        </w:rPr>
+        <w:drawing>
+          <wp:inline distT="0" distB="0" distL="0" distR="0" wp14:anchorId="2C5AD346" wp14:editId="1E9B4AF6">
+            <wp:extent cx="6116320" cy="1478915"/>
+            <wp:effectExtent l="19050" t="19050" r="17780" b="26035"/>
+            <wp:docPr id="19" name="Immagine 19"/>
+            <wp:cNvGraphicFramePr>
+              <a:graphicFrameLocks xmlns:a="http://schemas.openxmlformats.org/drawingml/2006/main" noChangeAspect="1"/>
+            </wp:cNvGraphicFramePr>
+            <a:graphic xmlns:a="http://schemas.openxmlformats.org/drawingml/2006/main">
+              <a:graphicData uri="http://schemas.openxmlformats.org/drawingml/2006/picture">
+                <pic:pic xmlns:pic="http://schemas.openxmlformats.org/drawingml/2006/picture">
+                  <pic:nvPicPr>
+                    <pic:cNvPr id="19" name="TC_2.8_2.jpg"/>
+                    <pic:cNvPicPr/>
+                  </pic:nvPicPr>
+                  <pic:blipFill>
+                    <a:blip r:embed="rId29" cstate="print">
+                      <a:extLst>
+                        <a:ext uri="{28A0092B-C50C-407E-A947-70E740481C1C}">
+                          <a14:useLocalDpi xmlns:a14="http://schemas.microsoft.com/office/drawing/2010/main" val="0"/>
+                        </a:ext>
+                      </a:extLst>
+                    </a:blip>
+                    <a:stretch>
+                      <a:fillRect/>
+                    </a:stretch>
+                  </pic:blipFill>
+                  <pic:spPr>
+                    <a:xfrm>
+                      <a:off x="0" y="0"/>
+                      <a:ext cx="6116320" cy="1478915"/>
+                    </a:xfrm>
+                    <a:prstGeom prst="rect">
+                      <a:avLst/>
+                    </a:prstGeom>
+                    <a:ln>
+                      <a:solidFill>
+                        <a:schemeClr val="tx1"/>
+                      </a:solidFill>
+                    </a:ln>
+                  </pic:spPr>
+                </pic:pic>
+              </a:graphicData>
+            </a:graphic>
+          </wp:inline>
+        </w:drawing>
+      </w:r>
+    </w:p>
+    <w:p>
+      <w:pPr>
+        <w:pStyle w:val="Nessunaspaziatura"/>
+      </w:pPr>
+    </w:p>
+    <w:p>
+      <w:pPr>
+        <w:pStyle w:val="Nessunaspaziatura"/>
+      </w:pPr>
+    </w:p>
+    <w:p>
+      <w:pPr>
+        <w:pStyle w:val="Nessunaspaziatura"/>
+      </w:pPr>
+    </w:p>
+    <w:p>
+      <w:pPr>
+        <w:pStyle w:val="Nessunaspaziatura"/>
+      </w:pPr>
+    </w:p>
+    <w:p>
+      <w:pPr>
+        <w:pStyle w:val="Nessunaspaziatura"/>
+      </w:pPr>
+    </w:p>
+    <w:p>
+      <w:pPr>
+        <w:pStyle w:val="Nessunaspaziatura"/>
+      </w:pPr>
+    </w:p>
+    <w:p>
+      <w:pPr>
+        <w:pStyle w:val="Nessunaspaziatura"/>
+      </w:pPr>
+    </w:p>
+    <w:p>
+      <w:pPr>
+        <w:pStyle w:val="Nessunaspaziatura"/>
+      </w:pPr>
+    </w:p>
+    <w:p>
+      <w:pPr>
+        <w:pStyle w:val="Nessunaspaziatura"/>
+      </w:pPr>
+    </w:p>
+    <w:p>
+      <w:pPr>
+        <w:pStyle w:val="Nessunaspaziatura"/>
+      </w:pPr>
+    </w:p>
+    <w:p>
+      <w:pPr>
+        <w:pStyle w:val="Nessunaspaziatura"/>
+      </w:pPr>
+    </w:p>
+    <w:p>
+      <w:pPr>
+        <w:pStyle w:val="Nessunaspaziatura"/>
+      </w:pPr>
+    </w:p>
+    <w:p>
+      <w:pPr>
+        <w:pStyle w:val="Nessunaspaziatura"/>
+      </w:pPr>
+    </w:p>
+    <w:p>
+      <w:pPr>
+        <w:pStyle w:val="Nessunaspaziatura"/>
+      </w:pPr>
+    </w:p>
+    <w:p>
+      <w:pPr>
+        <w:pStyle w:val="Nessunaspaziatura"/>
+      </w:pPr>
+    </w:p>
+    <w:p>
+      <w:pPr>
+        <w:pStyle w:val="Nessunaspaziatura"/>
+      </w:pPr>
+    </w:p>
+    <w:p>
+      <w:pPr>
+        <w:pStyle w:val="Nessunaspaziatura"/>
+      </w:pPr>
+    </w:p>
+    <w:p>
+      <w:pPr>
+        <w:pStyle w:val="Nessunaspaziatura"/>
+      </w:pPr>
+    </w:p>
+    <w:p>
+      <w:pPr>
+        <w:pStyle w:val="Nessunaspaziatura"/>
+      </w:pPr>
+    </w:p>
+    <w:p>
+      <w:pPr>
+        <w:pStyle w:val="Nessunaspaziatura"/>
+      </w:pPr>
+    </w:p>
+    <w:p>
+      <w:pPr>
+        <w:pStyle w:val="Nessunaspaziatura"/>
+      </w:pPr>
+    </w:p>
+    <w:p>
+      <w:pPr>
+        <w:pStyle w:val="Nessunaspaziatura"/>
+      </w:pPr>
+    </w:p>
+    <w:p>
+      <w:pPr>
+        <w:pStyle w:val="Nessunaspaziatura"/>
+      </w:pPr>
+    </w:p>
+    <w:tbl>
+      <w:tblPr>
+        <w:tblStyle w:val="Grigliatabella"/>
+        <w:tblW w:w="9751" w:type="dxa"/>
+        <w:tblInd w:w="-5" w:type="dxa"/>
+        <w:tblLook w:val="04A0" w:firstRow="1" w:lastRow="0" w:firstColumn="1" w:lastColumn="0" w:noHBand="0" w:noVBand="1"/>
+      </w:tblPr>
+      <w:tblGrid>
+        <w:gridCol w:w="3194"/>
+        <w:gridCol w:w="6557"/>
+      </w:tblGrid>
+      <w:tr>
+        <w:trPr>
+          <w:trHeight w:val="495"/>
+        </w:trPr>
+        <w:tc>
+          <w:tcPr>
+            <w:tcW w:w="3194" w:type="dxa"/>
+            <w:shd w:val="clear" w:color="auto" w:fill="7EA1E6"/>
+          </w:tcPr>
+          <w:p>
+            <w:pPr>
+              <w:spacing w:before="120"/>
+              <w:jc w:val="center"/>
+              <w:rPr>
+                <w:rFonts w:ascii="Garamond" w:hAnsi="Garamond"/>
+                <w:color w:val="FFFFFF" w:themeColor="background1"/>
+                <w:sz w:val="28"/>
+                <w:szCs w:val="28"/>
+              </w:rPr>
+            </w:pPr>
+            <w:r>
+              <w:rPr>
+                <w:rFonts w:ascii="Garamond" w:hAnsi="Garamond"/>
+                <w:color w:val="FFFFFF" w:themeColor="background1"/>
+                <w:sz w:val="28"/>
+                <w:szCs w:val="28"/>
+              </w:rPr>
+              <w:t>Nome</w:t>
+            </w:r>
+          </w:p>
+        </w:tc>
+        <w:tc>
+          <w:tcPr>
+            <w:tcW w:w="6557" w:type="dxa"/>
+          </w:tcPr>
+          <w:p>
+            <w:pPr>
+              <w:spacing w:before="120"/>
+              <w:rPr>
+                <w:rFonts w:ascii="Garamond" w:hAnsi="Garamond"/>
+                <w:sz w:val="28"/>
+                <w:szCs w:val="28"/>
+              </w:rPr>
+            </w:pPr>
+            <w:r>
+              <w:rPr>
+                <w:rFonts w:ascii="Garamond" w:hAnsi="Garamond"/>
+                <w:sz w:val="28"/>
+                <w:szCs w:val="28"/>
+              </w:rPr>
+              <w:t>TC_2.8</w:t>
+            </w:r>
+            <w:r>
+              <w:rPr>
+                <w:rFonts w:ascii="Garamond" w:hAnsi="Garamond"/>
+                <w:sz w:val="28"/>
+                <w:szCs w:val="28"/>
+              </w:rPr>
+              <w:t>_4</w:t>
+            </w:r>
+          </w:p>
+        </w:tc>
+      </w:tr>
+      <w:tr>
+        <w:trPr>
+          <w:trHeight w:val="574"/>
+        </w:trPr>
+        <w:tc>
+          <w:tcPr>
+            <w:tcW w:w="3194" w:type="dxa"/>
+            <w:shd w:val="clear" w:color="auto" w:fill="7EA1E6"/>
+          </w:tcPr>
+          <w:p>
+            <w:pPr>
+              <w:spacing w:before="120"/>
+              <w:jc w:val="center"/>
+              <w:rPr>
+                <w:rFonts w:ascii="Garamond" w:hAnsi="Garamond"/>
+                <w:color w:val="FFFFFF" w:themeColor="background1"/>
+                <w:sz w:val="28"/>
+                <w:szCs w:val="28"/>
+              </w:rPr>
+            </w:pPr>
+            <w:r>
+              <w:rPr>
+                <w:rFonts w:ascii="Garamond" w:hAnsi="Garamond"/>
+                <w:color w:val="FFFFFF" w:themeColor="background1"/>
+                <w:sz w:val="28"/>
+                <w:szCs w:val="28"/>
+              </w:rPr>
+              <w:t>Data</w:t>
+            </w:r>
+          </w:p>
+        </w:tc>
+        <w:tc>
+          <w:tcPr>
+            <w:tcW w:w="6557" w:type="dxa"/>
+          </w:tcPr>
+          <w:p>
+            <w:pPr>
+              <w:spacing w:before="120"/>
+              <w:rPr>
+                <w:rFonts w:ascii="Garamond" w:hAnsi="Garamond"/>
+                <w:sz w:val="28"/>
+                <w:szCs w:val="28"/>
+              </w:rPr>
+            </w:pPr>
+            <w:r>
+              <w:rPr>
+                <w:rFonts w:ascii="Garamond" w:hAnsi="Garamond"/>
+                <w:sz w:val="28"/>
+                <w:szCs w:val="28"/>
+              </w:rPr>
+              <w:t>05/06/2021</w:t>
+            </w:r>
+          </w:p>
+        </w:tc>
+      </w:tr>
+      <w:tr>
+        <w:trPr>
+          <w:trHeight w:val="554"/>
+        </w:trPr>
+        <w:tc>
+          <w:tcPr>
+            <w:tcW w:w="3194" w:type="dxa"/>
+            <w:shd w:val="clear" w:color="auto" w:fill="7EA1E6"/>
+          </w:tcPr>
+          <w:p>
+            <w:pPr>
+              <w:spacing w:before="120"/>
+              <w:jc w:val="center"/>
+              <w:rPr>
+                <w:rFonts w:ascii="Garamond" w:hAnsi="Garamond"/>
+                <w:color w:val="FFFFFF" w:themeColor="background1"/>
+                <w:sz w:val="28"/>
+                <w:szCs w:val="28"/>
+              </w:rPr>
+            </w:pPr>
+            <w:r>
+              <w:rPr>
+                <w:rFonts w:ascii="Garamond" w:hAnsi="Garamond"/>
+                <w:color w:val="FFFFFF" w:themeColor="background1"/>
+                <w:sz w:val="28"/>
+                <w:szCs w:val="28"/>
+              </w:rPr>
+              <w:t>Tester</w:t>
+            </w:r>
+          </w:p>
+        </w:tc>
+        <w:tc>
+          <w:tcPr>
+            <w:tcW w:w="6557" w:type="dxa"/>
+          </w:tcPr>
+          <w:p>
+            <w:pPr>
+              <w:spacing w:before="120"/>
+              <w:rPr>
+                <w:rFonts w:ascii="Garamond" w:hAnsi="Garamond"/>
+                <w:sz w:val="28"/>
+                <w:szCs w:val="28"/>
+              </w:rPr>
+            </w:pPr>
+            <w:r>
+              <w:rPr>
+                <w:rFonts w:ascii="Garamond" w:hAnsi="Garamond"/>
+                <w:sz w:val="28"/>
+                <w:szCs w:val="28"/>
+              </w:rPr>
+              <w:t>Cosimo Botticelli</w:t>
+            </w:r>
+          </w:p>
+        </w:tc>
+      </w:tr>
+      <w:tr>
+        <w:trPr>
+          <w:trHeight w:val="548"/>
+        </w:trPr>
+        <w:tc>
+          <w:tcPr>
+            <w:tcW w:w="3194" w:type="dxa"/>
+            <w:shd w:val="clear" w:color="auto" w:fill="7EA1E6"/>
+          </w:tcPr>
+          <w:p>
+            <w:pPr>
+              <w:spacing w:before="120"/>
+              <w:jc w:val="center"/>
+              <w:rPr>
+                <w:rFonts w:ascii="Garamond" w:hAnsi="Garamond"/>
+                <w:color w:val="FFFFFF" w:themeColor="background1"/>
+                <w:sz w:val="28"/>
+                <w:szCs w:val="28"/>
+              </w:rPr>
+            </w:pPr>
+            <w:r>
+              <w:rPr>
+                <w:rFonts w:ascii="Garamond" w:hAnsi="Garamond"/>
+                <w:color w:val="FFFFFF" w:themeColor="background1"/>
+                <w:sz w:val="28"/>
+                <w:szCs w:val="28"/>
+              </w:rPr>
+              <w:t>Output Atteso</w:t>
+            </w:r>
+          </w:p>
+        </w:tc>
+        <w:tc>
+          <w:tcPr>
+            <w:tcW w:w="6557" w:type="dxa"/>
+            <w:shd w:val="clear" w:color="auto" w:fill="FF8585"/>
+          </w:tcPr>
+          <w:p>
+            <w:pPr>
+              <w:spacing w:before="120"/>
+              <w:rPr>
+                <w:rFonts w:ascii="Garamond" w:hAnsi="Garamond"/>
+                <w:sz w:val="28"/>
+                <w:szCs w:val="28"/>
+              </w:rPr>
+            </w:pPr>
+            <w:r>
+              <w:rPr>
+                <w:rFonts w:ascii="Garamond" w:hAnsi="Garamond"/>
+                <w:sz w:val="28"/>
+                <w:szCs w:val="28"/>
+              </w:rPr>
+              <w:t>Errore</w:t>
+            </w:r>
+          </w:p>
+        </w:tc>
+      </w:tr>
+      <w:tr>
+        <w:trPr>
+          <w:trHeight w:val="556"/>
+        </w:trPr>
+        <w:tc>
+          <w:tcPr>
+            <w:tcW w:w="3194" w:type="dxa"/>
+            <w:shd w:val="clear" w:color="auto" w:fill="7EA1E6"/>
+          </w:tcPr>
+          <w:p>
+            <w:pPr>
+              <w:spacing w:before="120"/>
+              <w:jc w:val="center"/>
+              <w:rPr>
+                <w:rFonts w:ascii="Garamond" w:hAnsi="Garamond"/>
+                <w:color w:val="FFFFFF" w:themeColor="background1"/>
+                <w:sz w:val="28"/>
+                <w:szCs w:val="28"/>
+              </w:rPr>
+            </w:pPr>
+            <w:r>
+              <w:rPr>
+                <w:rFonts w:ascii="Garamond" w:hAnsi="Garamond"/>
+                <w:color w:val="FFFFFF" w:themeColor="background1"/>
+                <w:sz w:val="28"/>
+                <w:szCs w:val="28"/>
+              </w:rPr>
+              <w:t>Output Sistema</w:t>
+            </w:r>
+          </w:p>
+        </w:tc>
+        <w:tc>
+          <w:tcPr>
+            <w:tcW w:w="6557" w:type="dxa"/>
+            <w:shd w:val="clear" w:color="auto" w:fill="FF8585"/>
+          </w:tcPr>
+          <w:p>
+            <w:pPr>
+              <w:spacing w:before="120"/>
+              <w:rPr>
+                <w:rFonts w:ascii="Garamond" w:hAnsi="Garamond"/>
+                <w:sz w:val="28"/>
+                <w:szCs w:val="28"/>
+              </w:rPr>
+            </w:pPr>
+            <w:r>
+              <w:rPr>
+                <w:rFonts w:ascii="Garamond" w:hAnsi="Garamond"/>
+                <w:sz w:val="28"/>
+                <w:szCs w:val="28"/>
+              </w:rPr>
+              <w:t>Errore</w:t>
+            </w:r>
+          </w:p>
+        </w:tc>
+      </w:tr>
+      <w:tr>
+        <w:trPr>
+          <w:trHeight w:val="556"/>
+        </w:trPr>
+        <w:tc>
+          <w:tcPr>
+            <w:tcW w:w="3194" w:type="dxa"/>
+            <w:shd w:val="clear" w:color="auto" w:fill="7EA1E6"/>
+          </w:tcPr>
+          <w:p>
+            <w:pPr>
+              <w:spacing w:before="120"/>
+              <w:jc w:val="center"/>
+              <w:rPr>
+                <w:rFonts w:ascii="Garamond" w:hAnsi="Garamond"/>
+                <w:color w:val="FFFFFF" w:themeColor="background1"/>
+                <w:sz w:val="28"/>
+                <w:szCs w:val="28"/>
+              </w:rPr>
+            </w:pPr>
+            <w:r>
+              <w:rPr>
+                <w:rFonts w:ascii="Garamond" w:hAnsi="Garamond"/>
+                <w:color w:val="FFFFFF" w:themeColor="background1"/>
+                <w:sz w:val="28"/>
+                <w:szCs w:val="28"/>
+              </w:rPr>
+              <w:t>Esito</w:t>
+            </w:r>
+          </w:p>
+        </w:tc>
+        <w:tc>
+          <w:tcPr>
+            <w:tcW w:w="6557" w:type="dxa"/>
+            <w:shd w:val="clear" w:color="auto" w:fill="DEEAF6" w:themeFill="accent5" w:themeFillTint="33"/>
+          </w:tcPr>
+          <w:p>
+            <w:pPr>
+              <w:spacing w:before="120"/>
+              <w:rPr>
+                <w:rFonts w:ascii="Garamond" w:hAnsi="Garamond"/>
+                <w:sz w:val="28"/>
+                <w:szCs w:val="28"/>
+              </w:rPr>
+            </w:pPr>
+            <w:r>
+              <w:rPr>
+                <w:rFonts w:ascii="Garamond" w:hAnsi="Garamond"/>
+                <w:sz w:val="28"/>
+                <w:szCs w:val="28"/>
+              </w:rPr>
+              <w:t>Corretto</w:t>
+            </w:r>
+          </w:p>
+        </w:tc>
+      </w:tr>
+      <w:tr>
+        <w:trPr>
+          <w:trHeight w:val="556"/>
+        </w:trPr>
+        <w:tc>
+          <w:tcPr>
+            <w:tcW w:w="3194" w:type="dxa"/>
+            <w:shd w:val="clear" w:color="auto" w:fill="7EA1E6"/>
+          </w:tcPr>
+          <w:p>
+            <w:pPr>
+              <w:spacing w:before="120"/>
+              <w:jc w:val="center"/>
+              <w:rPr>
+                <w:rFonts w:ascii="Garamond" w:hAnsi="Garamond"/>
+                <w:color w:val="FFFFFF" w:themeColor="background1"/>
+                <w:sz w:val="28"/>
+                <w:szCs w:val="28"/>
+              </w:rPr>
+            </w:pPr>
+            <w:r>
+              <w:rPr>
+                <w:rFonts w:ascii="Garamond" w:hAnsi="Garamond"/>
+                <w:color w:val="FFFFFF" w:themeColor="background1"/>
+                <w:sz w:val="28"/>
+                <w:szCs w:val="28"/>
+              </w:rPr>
+              <w:t>Numero Prove</w:t>
+            </w:r>
+          </w:p>
+        </w:tc>
+        <w:tc>
+          <w:tcPr>
+            <w:tcW w:w="6557" w:type="dxa"/>
+          </w:tcPr>
+          <w:p>
+            <w:pPr>
+              <w:spacing w:before="120"/>
+              <w:rPr>
+                <w:rFonts w:ascii="Garamond" w:hAnsi="Garamond"/>
+                <w:sz w:val="28"/>
+                <w:szCs w:val="28"/>
+              </w:rPr>
+            </w:pPr>
+            <w:r>
+              <w:rPr>
+                <w:rFonts w:ascii="Garamond" w:hAnsi="Garamond"/>
+                <w:sz w:val="28"/>
+                <w:szCs w:val="28"/>
+              </w:rPr>
+              <w:t>2</w:t>
+            </w:r>
+          </w:p>
+        </w:tc>
+      </w:tr>
+      <w:tr>
+        <w:trPr>
+          <w:trHeight w:val="556"/>
+        </w:trPr>
+        <w:tc>
+          <w:tcPr>
+            <w:tcW w:w="3194" w:type="dxa"/>
+            <w:shd w:val="clear" w:color="auto" w:fill="7EA1E6"/>
+          </w:tcPr>
+          <w:p>
+            <w:pPr>
+              <w:spacing w:before="120"/>
+              <w:jc w:val="center"/>
+              <w:rPr>
+                <w:rFonts w:ascii="Garamond" w:hAnsi="Garamond"/>
+                <w:color w:val="FFFFFF" w:themeColor="background1"/>
+                <w:sz w:val="28"/>
+                <w:szCs w:val="28"/>
+              </w:rPr>
+            </w:pPr>
+            <w:r>
+              <w:rPr>
+                <w:rFonts w:ascii="Garamond" w:hAnsi="Garamond"/>
+                <w:color w:val="FFFFFF" w:themeColor="background1"/>
+                <w:sz w:val="28"/>
+                <w:szCs w:val="28"/>
+              </w:rPr>
+              <w:t>Categoria</w:t>
+            </w:r>
+          </w:p>
+        </w:tc>
+        <w:tc>
+          <w:tcPr>
+            <w:tcW w:w="6557" w:type="dxa"/>
+          </w:tcPr>
+          <w:p>
+            <w:pPr>
+              <w:spacing w:before="120"/>
+              <w:rPr>
+                <w:rFonts w:ascii="Garamond" w:hAnsi="Garamond"/>
+                <w:sz w:val="28"/>
+                <w:szCs w:val="28"/>
+              </w:rPr>
+            </w:pPr>
+          </w:p>
+        </w:tc>
+      </w:tr>
+    </w:tbl>
+    <w:p>
+      <w:pPr>
+        <w:pStyle w:val="Nessunaspaziatura"/>
+      </w:pPr>
+    </w:p>
+    <w:p>
+      <w:pPr>
+        <w:pStyle w:val="Nessunaspaziatura"/>
+      </w:pPr>
+      <w:r>
+        <w:rPr>
+          <w:noProof/>
+          <w:lang w:eastAsia="it-IT"/>
+        </w:rPr>
+        <w:drawing>
+          <wp:inline distT="0" distB="0" distL="0" distR="0" wp14:anchorId="32BC37F2" wp14:editId="798D4981">
+            <wp:extent cx="6116320" cy="1640840"/>
+            <wp:effectExtent l="19050" t="19050" r="17780" b="16510"/>
+            <wp:docPr id="20" name="Immagine 20"/>
+            <wp:cNvGraphicFramePr>
+              <a:graphicFrameLocks xmlns:a="http://schemas.openxmlformats.org/drawingml/2006/main" noChangeAspect="1"/>
+            </wp:cNvGraphicFramePr>
+            <a:graphic xmlns:a="http://schemas.openxmlformats.org/drawingml/2006/main">
+              <a:graphicData uri="http://schemas.openxmlformats.org/drawingml/2006/picture">
+                <pic:pic xmlns:pic="http://schemas.openxmlformats.org/drawingml/2006/picture">
+                  <pic:nvPicPr>
+                    <pic:cNvPr id="20" name="TC_2.8_4.jpg"/>
+                    <pic:cNvPicPr/>
+                  </pic:nvPicPr>
+                  <pic:blipFill>
+                    <a:blip r:embed="rId30" cstate="print">
+                      <a:extLst>
+                        <a:ext uri="{28A0092B-C50C-407E-A947-70E740481C1C}">
+                          <a14:useLocalDpi xmlns:a14="http://schemas.microsoft.com/office/drawing/2010/main" val="0"/>
+                        </a:ext>
+                      </a:extLst>
+                    </a:blip>
+                    <a:stretch>
+                      <a:fillRect/>
+                    </a:stretch>
+                  </pic:blipFill>
+                  <pic:spPr>
+                    <a:xfrm>
+                      <a:off x="0" y="0"/>
+                      <a:ext cx="6116320" cy="1640840"/>
+                    </a:xfrm>
+                    <a:prstGeom prst="rect">
+                      <a:avLst/>
+                    </a:prstGeom>
+                    <a:ln>
+                      <a:solidFill>
+                        <a:schemeClr val="tx1"/>
+                      </a:solidFill>
+                    </a:ln>
+                  </pic:spPr>
+                </pic:pic>
+              </a:graphicData>
+            </a:graphic>
+          </wp:inline>
+        </w:drawing>
+      </w:r>
+    </w:p>
+    <w:p>
+      <w:pPr>
+        <w:pStyle w:val="Nessunaspaziatura"/>
+      </w:pPr>
+    </w:p>
+    <w:p>
+      <w:pPr>
+        <w:pStyle w:val="Nessunaspaziatura"/>
+      </w:pPr>
+    </w:p>
+    <w:p>
+      <w:pPr>
+        <w:pStyle w:val="Nessunaspaziatura"/>
+      </w:pPr>
+    </w:p>
+    <w:p>
+      <w:pPr>
+        <w:pStyle w:val="Nessunaspaziatura"/>
+      </w:pPr>
+    </w:p>
+    <w:p>
+      <w:pPr>
+        <w:pStyle w:val="Nessunaspaziatura"/>
+      </w:pPr>
+    </w:p>
+    <w:p>
+      <w:pPr>
+        <w:pStyle w:val="Nessunaspaziatura"/>
+      </w:pPr>
+    </w:p>
+    <w:p>
+      <w:pPr>
+        <w:pStyle w:val="Nessunaspaziatura"/>
+      </w:pPr>
+    </w:p>
+    <w:p>
+      <w:pPr>
+        <w:pStyle w:val="Nessunaspaziatura"/>
+      </w:pPr>
+    </w:p>
+    <w:p>
+      <w:pPr>
+        <w:pStyle w:val="Nessunaspaziatura"/>
+      </w:pPr>
+    </w:p>
+    <w:p>
+      <w:pPr>
+        <w:pStyle w:val="Nessunaspaziatura"/>
+      </w:pPr>
+    </w:p>
+    <w:p>
+      <w:pPr>
+        <w:pStyle w:val="Nessunaspaziatura"/>
+      </w:pPr>
+    </w:p>
+    <w:p>
+      <w:pPr>
+        <w:pStyle w:val="Nessunaspaziatura"/>
+      </w:pPr>
+    </w:p>
+    <w:p>
+      <w:pPr>
+        <w:pStyle w:val="Nessunaspaziatura"/>
+      </w:pPr>
+    </w:p>
+    <w:p>
+      <w:pPr>
+        <w:pStyle w:val="Nessunaspaziatura"/>
+      </w:pPr>
+    </w:p>
+    <w:p>
+      <w:pPr>
+        <w:pStyle w:val="Nessunaspaziatura"/>
+      </w:pPr>
+    </w:p>
+    <w:p>
+      <w:pPr>
+        <w:pStyle w:val="Nessunaspaziatura"/>
+      </w:pPr>
+    </w:p>
+    <w:p>
+      <w:pPr>
+        <w:pStyle w:val="Nessunaspaziatura"/>
+      </w:pPr>
+    </w:p>
+    <w:p>
+      <w:pPr>
+        <w:pStyle w:val="Nessunaspaziatura"/>
+      </w:pPr>
+    </w:p>
+    <w:p>
+      <w:pPr>
+        <w:pStyle w:val="Nessunaspaziatura"/>
+      </w:pPr>
+    </w:p>
+    <w:p>
+      <w:pPr>
+        <w:pStyle w:val="Nessunaspaziatura"/>
+      </w:pPr>
+    </w:p>
+    <w:p>
+      <w:pPr>
+        <w:pStyle w:val="Nessunaspaziatura"/>
+      </w:pPr>
+    </w:p>
+    <w:p>
+      <w:pPr>
+        <w:pStyle w:val="Nessunaspaziatura"/>
+      </w:pPr>
+    </w:p>
+    <w:tbl>
+      <w:tblPr>
+        <w:tblStyle w:val="Grigliatabella"/>
+        <w:tblW w:w="9751" w:type="dxa"/>
+        <w:tblInd w:w="-5" w:type="dxa"/>
+        <w:tblLook w:val="04A0" w:firstRow="1" w:lastRow="0" w:firstColumn="1" w:lastColumn="0" w:noHBand="0" w:noVBand="1"/>
+      </w:tblPr>
+      <w:tblGrid>
+        <w:gridCol w:w="3194"/>
+        <w:gridCol w:w="6557"/>
+      </w:tblGrid>
+      <w:tr>
+        <w:trPr>
+          <w:trHeight w:val="495"/>
+        </w:trPr>
+        <w:tc>
+          <w:tcPr>
+            <w:tcW w:w="3194" w:type="dxa"/>
+            <w:shd w:val="clear" w:color="auto" w:fill="7EA1E6"/>
+          </w:tcPr>
+          <w:p>
+            <w:pPr>
+              <w:spacing w:before="120"/>
+              <w:jc w:val="center"/>
+              <w:rPr>
+                <w:rFonts w:ascii="Garamond" w:hAnsi="Garamond"/>
+                <w:color w:val="FFFFFF" w:themeColor="background1"/>
+                <w:sz w:val="28"/>
+                <w:szCs w:val="28"/>
+              </w:rPr>
+            </w:pPr>
+            <w:r>
+              <w:rPr>
+                <w:rFonts w:ascii="Garamond" w:hAnsi="Garamond"/>
+                <w:color w:val="FFFFFF" w:themeColor="background1"/>
+                <w:sz w:val="28"/>
+                <w:szCs w:val="28"/>
+              </w:rPr>
+              <w:t>Nome</w:t>
+            </w:r>
+          </w:p>
+        </w:tc>
+        <w:tc>
+          <w:tcPr>
+            <w:tcW w:w="6557" w:type="dxa"/>
+          </w:tcPr>
+          <w:p>
+            <w:pPr>
+              <w:spacing w:before="120"/>
+              <w:rPr>
+                <w:rFonts w:ascii="Garamond" w:hAnsi="Garamond"/>
+                <w:sz w:val="28"/>
+                <w:szCs w:val="28"/>
+              </w:rPr>
+            </w:pPr>
+            <w:r>
+              <w:rPr>
+                <w:rFonts w:ascii="Garamond" w:hAnsi="Garamond"/>
+                <w:sz w:val="28"/>
+                <w:szCs w:val="28"/>
+              </w:rPr>
+              <w:t>TC_2.8</w:t>
+            </w:r>
+            <w:r>
+              <w:rPr>
+                <w:rFonts w:ascii="Garamond" w:hAnsi="Garamond"/>
+                <w:sz w:val="28"/>
+                <w:szCs w:val="28"/>
+              </w:rPr>
+              <w:t>_5</w:t>
+            </w:r>
+          </w:p>
+        </w:tc>
+      </w:tr>
+      <w:tr>
+        <w:trPr>
+          <w:trHeight w:val="574"/>
+        </w:trPr>
+        <w:tc>
+          <w:tcPr>
+            <w:tcW w:w="3194" w:type="dxa"/>
+            <w:shd w:val="clear" w:color="auto" w:fill="7EA1E6"/>
+          </w:tcPr>
+          <w:p>
+            <w:pPr>
+              <w:spacing w:before="120"/>
+              <w:jc w:val="center"/>
+              <w:rPr>
+                <w:rFonts w:ascii="Garamond" w:hAnsi="Garamond"/>
+                <w:color w:val="FFFFFF" w:themeColor="background1"/>
+                <w:sz w:val="28"/>
+                <w:szCs w:val="28"/>
+              </w:rPr>
+            </w:pPr>
+            <w:r>
+              <w:rPr>
+                <w:rFonts w:ascii="Garamond" w:hAnsi="Garamond"/>
+                <w:color w:val="FFFFFF" w:themeColor="background1"/>
+                <w:sz w:val="28"/>
+                <w:szCs w:val="28"/>
+              </w:rPr>
+              <w:t>Data</w:t>
+            </w:r>
+          </w:p>
+        </w:tc>
+        <w:tc>
+          <w:tcPr>
+            <w:tcW w:w="6557" w:type="dxa"/>
+          </w:tcPr>
+          <w:p>
+            <w:pPr>
+              <w:spacing w:before="120"/>
+              <w:rPr>
+                <w:rFonts w:ascii="Garamond" w:hAnsi="Garamond"/>
+                <w:sz w:val="28"/>
+                <w:szCs w:val="28"/>
+              </w:rPr>
+            </w:pPr>
+            <w:r>
+              <w:rPr>
+                <w:rFonts w:ascii="Garamond" w:hAnsi="Garamond"/>
+                <w:sz w:val="28"/>
+                <w:szCs w:val="28"/>
+              </w:rPr>
+              <w:t>05/06/2021</w:t>
+            </w:r>
+          </w:p>
+        </w:tc>
+      </w:tr>
+      <w:tr>
+        <w:trPr>
+          <w:trHeight w:val="554"/>
+        </w:trPr>
+        <w:tc>
+          <w:tcPr>
+            <w:tcW w:w="3194" w:type="dxa"/>
+            <w:shd w:val="clear" w:color="auto" w:fill="7EA1E6"/>
+          </w:tcPr>
+          <w:p>
+            <w:pPr>
+              <w:spacing w:before="120"/>
+              <w:jc w:val="center"/>
+              <w:rPr>
+                <w:rFonts w:ascii="Garamond" w:hAnsi="Garamond"/>
+                <w:color w:val="FFFFFF" w:themeColor="background1"/>
+                <w:sz w:val="28"/>
+                <w:szCs w:val="28"/>
+              </w:rPr>
+            </w:pPr>
+            <w:r>
+              <w:rPr>
+                <w:rFonts w:ascii="Garamond" w:hAnsi="Garamond"/>
+                <w:color w:val="FFFFFF" w:themeColor="background1"/>
+                <w:sz w:val="28"/>
+                <w:szCs w:val="28"/>
+              </w:rPr>
+              <w:t>Tester</w:t>
+            </w:r>
+          </w:p>
+        </w:tc>
+        <w:tc>
+          <w:tcPr>
+            <w:tcW w:w="6557" w:type="dxa"/>
+          </w:tcPr>
+          <w:p>
+            <w:pPr>
+              <w:spacing w:before="120"/>
+              <w:rPr>
+                <w:rFonts w:ascii="Garamond" w:hAnsi="Garamond"/>
+                <w:sz w:val="28"/>
+                <w:szCs w:val="28"/>
+              </w:rPr>
+            </w:pPr>
+            <w:r>
+              <w:rPr>
+                <w:rFonts w:ascii="Garamond" w:hAnsi="Garamond"/>
+                <w:sz w:val="28"/>
+                <w:szCs w:val="28"/>
+              </w:rPr>
+              <w:t>Cosimo Botticelli</w:t>
+            </w:r>
+          </w:p>
+        </w:tc>
+      </w:tr>
+      <w:tr>
+        <w:trPr>
+          <w:trHeight w:val="548"/>
+        </w:trPr>
+        <w:tc>
+          <w:tcPr>
+            <w:tcW w:w="3194" w:type="dxa"/>
+            <w:shd w:val="clear" w:color="auto" w:fill="7EA1E6"/>
+          </w:tcPr>
+          <w:p>
+            <w:pPr>
+              <w:spacing w:before="120"/>
+              <w:jc w:val="center"/>
+              <w:rPr>
+                <w:rFonts w:ascii="Garamond" w:hAnsi="Garamond"/>
+                <w:color w:val="FFFFFF" w:themeColor="background1"/>
+                <w:sz w:val="28"/>
+                <w:szCs w:val="28"/>
+              </w:rPr>
+            </w:pPr>
+            <w:r>
+              <w:rPr>
+                <w:rFonts w:ascii="Garamond" w:hAnsi="Garamond"/>
+                <w:color w:val="FFFFFF" w:themeColor="background1"/>
+                <w:sz w:val="28"/>
+                <w:szCs w:val="28"/>
+              </w:rPr>
+              <w:t>Output Atteso</w:t>
+            </w:r>
+          </w:p>
+        </w:tc>
+        <w:tc>
+          <w:tcPr>
+            <w:tcW w:w="6557" w:type="dxa"/>
+            <w:shd w:val="clear" w:color="auto" w:fill="92D050"/>
+          </w:tcPr>
+          <w:p>
+            <w:pPr>
+              <w:spacing w:before="120"/>
+              <w:rPr>
+                <w:rFonts w:ascii="Garamond" w:hAnsi="Garamond"/>
+                <w:sz w:val="28"/>
+                <w:szCs w:val="28"/>
+              </w:rPr>
+            </w:pPr>
+            <w:r>
+              <w:rPr>
+                <w:rFonts w:ascii="Garamond" w:hAnsi="Garamond"/>
+                <w:sz w:val="28"/>
+                <w:szCs w:val="28"/>
+              </w:rPr>
+              <w:t>Successo</w:t>
+            </w:r>
+          </w:p>
+        </w:tc>
+      </w:tr>
+      <w:tr>
+        <w:trPr>
+          <w:trHeight w:val="556"/>
+        </w:trPr>
+        <w:tc>
+          <w:tcPr>
+            <w:tcW w:w="3194" w:type="dxa"/>
+            <w:shd w:val="clear" w:color="auto" w:fill="7EA1E6"/>
+          </w:tcPr>
+          <w:p>
+            <w:pPr>
+              <w:spacing w:before="120"/>
+              <w:jc w:val="center"/>
+              <w:rPr>
+                <w:rFonts w:ascii="Garamond" w:hAnsi="Garamond"/>
+                <w:color w:val="FFFFFF" w:themeColor="background1"/>
+                <w:sz w:val="28"/>
+                <w:szCs w:val="28"/>
+              </w:rPr>
+            </w:pPr>
+            <w:r>
+              <w:rPr>
+                <w:rFonts w:ascii="Garamond" w:hAnsi="Garamond"/>
+                <w:color w:val="FFFFFF" w:themeColor="background1"/>
+                <w:sz w:val="28"/>
+                <w:szCs w:val="28"/>
+              </w:rPr>
+              <w:t>Output Sistema</w:t>
+            </w:r>
+          </w:p>
+        </w:tc>
+        <w:tc>
+          <w:tcPr>
+            <w:tcW w:w="6557" w:type="dxa"/>
+            <w:shd w:val="clear" w:color="auto" w:fill="92D050"/>
+          </w:tcPr>
+          <w:p>
+            <w:pPr>
+              <w:spacing w:before="120"/>
+              <w:rPr>
+                <w:rFonts w:ascii="Garamond" w:hAnsi="Garamond"/>
+                <w:sz w:val="28"/>
+                <w:szCs w:val="28"/>
+              </w:rPr>
+            </w:pPr>
+            <w:r>
+              <w:rPr>
+                <w:rFonts w:ascii="Garamond" w:hAnsi="Garamond"/>
+                <w:sz w:val="28"/>
+                <w:szCs w:val="28"/>
+              </w:rPr>
+              <w:t>Successo</w:t>
+            </w:r>
+          </w:p>
+        </w:tc>
+      </w:tr>
+      <w:tr>
+        <w:trPr>
+          <w:trHeight w:val="556"/>
+        </w:trPr>
+        <w:tc>
+          <w:tcPr>
+            <w:tcW w:w="3194" w:type="dxa"/>
+            <w:shd w:val="clear" w:color="auto" w:fill="7EA1E6"/>
+          </w:tcPr>
+          <w:p>
+            <w:pPr>
+              <w:spacing w:before="120"/>
+              <w:jc w:val="center"/>
+              <w:rPr>
+                <w:rFonts w:ascii="Garamond" w:hAnsi="Garamond"/>
+                <w:color w:val="FFFFFF" w:themeColor="background1"/>
+                <w:sz w:val="28"/>
+                <w:szCs w:val="28"/>
+              </w:rPr>
+            </w:pPr>
+            <w:r>
+              <w:rPr>
+                <w:rFonts w:ascii="Garamond" w:hAnsi="Garamond"/>
+                <w:color w:val="FFFFFF" w:themeColor="background1"/>
+                <w:sz w:val="28"/>
+                <w:szCs w:val="28"/>
+              </w:rPr>
+              <w:t>Esito</w:t>
+            </w:r>
+          </w:p>
+        </w:tc>
+        <w:tc>
+          <w:tcPr>
+            <w:tcW w:w="6557" w:type="dxa"/>
+            <w:shd w:val="clear" w:color="auto" w:fill="DEEAF6" w:themeFill="accent5" w:themeFillTint="33"/>
+          </w:tcPr>
+          <w:p>
+            <w:pPr>
+              <w:spacing w:before="120"/>
+              <w:rPr>
+                <w:rFonts w:ascii="Garamond" w:hAnsi="Garamond"/>
+                <w:sz w:val="28"/>
+                <w:szCs w:val="28"/>
+              </w:rPr>
+            </w:pPr>
+            <w:r>
+              <w:rPr>
+                <w:rFonts w:ascii="Garamond" w:hAnsi="Garamond"/>
+                <w:sz w:val="28"/>
+                <w:szCs w:val="28"/>
+              </w:rPr>
+              <w:t>Corretto</w:t>
+            </w:r>
+          </w:p>
+        </w:tc>
+      </w:tr>
+      <w:tr>
+        <w:trPr>
+          <w:trHeight w:val="556"/>
+        </w:trPr>
+        <w:tc>
+          <w:tcPr>
+            <w:tcW w:w="3194" w:type="dxa"/>
+            <w:shd w:val="clear" w:color="auto" w:fill="7EA1E6"/>
+          </w:tcPr>
+          <w:p>
+            <w:pPr>
+              <w:spacing w:before="120"/>
+              <w:jc w:val="center"/>
+              <w:rPr>
+                <w:rFonts w:ascii="Garamond" w:hAnsi="Garamond"/>
+                <w:color w:val="FFFFFF" w:themeColor="background1"/>
+                <w:sz w:val="28"/>
+                <w:szCs w:val="28"/>
+              </w:rPr>
+            </w:pPr>
+            <w:r>
+              <w:rPr>
+                <w:rFonts w:ascii="Garamond" w:hAnsi="Garamond"/>
+                <w:color w:val="FFFFFF" w:themeColor="background1"/>
+                <w:sz w:val="28"/>
+                <w:szCs w:val="28"/>
+              </w:rPr>
+              <w:t>Numero Prove</w:t>
+            </w:r>
+          </w:p>
+        </w:tc>
+        <w:tc>
+          <w:tcPr>
+            <w:tcW w:w="6557" w:type="dxa"/>
+          </w:tcPr>
+          <w:p>
+            <w:pPr>
+              <w:spacing w:before="120"/>
+              <w:rPr>
+                <w:rFonts w:ascii="Garamond" w:hAnsi="Garamond"/>
+                <w:sz w:val="28"/>
+                <w:szCs w:val="28"/>
+              </w:rPr>
+            </w:pPr>
+            <w:r>
+              <w:rPr>
+                <w:rFonts w:ascii="Garamond" w:hAnsi="Garamond"/>
+                <w:sz w:val="28"/>
+                <w:szCs w:val="28"/>
+              </w:rPr>
+              <w:t>2</w:t>
+            </w:r>
+          </w:p>
+        </w:tc>
+      </w:tr>
+      <w:tr>
+        <w:trPr>
+          <w:trHeight w:val="556"/>
+        </w:trPr>
+        <w:tc>
+          <w:tcPr>
+            <w:tcW w:w="3194" w:type="dxa"/>
+            <w:shd w:val="clear" w:color="auto" w:fill="7EA1E6"/>
+          </w:tcPr>
+          <w:p>
+            <w:pPr>
+              <w:spacing w:before="120"/>
+              <w:jc w:val="center"/>
+              <w:rPr>
+                <w:rFonts w:ascii="Garamond" w:hAnsi="Garamond"/>
+                <w:color w:val="FFFFFF" w:themeColor="background1"/>
+                <w:sz w:val="28"/>
+                <w:szCs w:val="28"/>
+              </w:rPr>
+            </w:pPr>
+            <w:r>
+              <w:rPr>
+                <w:rFonts w:ascii="Garamond" w:hAnsi="Garamond"/>
+                <w:color w:val="FFFFFF" w:themeColor="background1"/>
+                <w:sz w:val="28"/>
+                <w:szCs w:val="28"/>
+              </w:rPr>
+              <w:t>Categoria</w:t>
+            </w:r>
+          </w:p>
+        </w:tc>
+        <w:tc>
+          <w:tcPr>
+            <w:tcW w:w="6557" w:type="dxa"/>
+          </w:tcPr>
+          <w:p>
+            <w:pPr>
+              <w:spacing w:before="120"/>
+              <w:rPr>
+                <w:rFonts w:ascii="Garamond" w:hAnsi="Garamond"/>
+                <w:sz w:val="28"/>
+                <w:szCs w:val="28"/>
+              </w:rPr>
+            </w:pPr>
+          </w:p>
+        </w:tc>
+      </w:tr>
+    </w:tbl>
+    <w:p>
+      <w:pPr>
+        <w:pStyle w:val="Nessunaspaziatura"/>
+      </w:pPr>
+    </w:p>
+    <w:p>
+      <w:pPr>
+        <w:pStyle w:val="Nessunaspaziatura"/>
+      </w:pPr>
+      <w:r>
+        <w:rPr>
+          <w:noProof/>
+          <w:lang w:eastAsia="it-IT"/>
+        </w:rPr>
+        <w:drawing>
+          <wp:inline distT="0" distB="0" distL="0" distR="0" wp14:anchorId="129F706A" wp14:editId="0384F50D">
+            <wp:extent cx="6116320" cy="1680210"/>
+            <wp:effectExtent l="19050" t="19050" r="17780" b="15240"/>
+            <wp:docPr id="21" name="Immagine 21"/>
+            <wp:cNvGraphicFramePr>
+              <a:graphicFrameLocks xmlns:a="http://schemas.openxmlformats.org/drawingml/2006/main" noChangeAspect="1"/>
+            </wp:cNvGraphicFramePr>
+            <a:graphic xmlns:a="http://schemas.openxmlformats.org/drawingml/2006/main">
+              <a:graphicData uri="http://schemas.openxmlformats.org/drawingml/2006/picture">
+                <pic:pic xmlns:pic="http://schemas.openxmlformats.org/drawingml/2006/picture">
+                  <pic:nvPicPr>
+                    <pic:cNvPr id="21" name="TC_2.8_5.jpg"/>
+                    <pic:cNvPicPr/>
+                  </pic:nvPicPr>
+                  <pic:blipFill>
+                    <a:blip r:embed="rId31" cstate="print">
+                      <a:extLst>
+                        <a:ext uri="{28A0092B-C50C-407E-A947-70E740481C1C}">
+                          <a14:useLocalDpi xmlns:a14="http://schemas.microsoft.com/office/drawing/2010/main" val="0"/>
+                        </a:ext>
+                      </a:extLst>
+                    </a:blip>
+                    <a:stretch>
+                      <a:fillRect/>
+                    </a:stretch>
+                  </pic:blipFill>
+                  <pic:spPr>
+                    <a:xfrm>
+                      <a:off x="0" y="0"/>
+                      <a:ext cx="6116320" cy="1680210"/>
+                    </a:xfrm>
+                    <a:prstGeom prst="rect">
+                      <a:avLst/>
+                    </a:prstGeom>
+                    <a:ln>
+                      <a:solidFill>
+                        <a:schemeClr val="tx1"/>
+                      </a:solidFill>
+                    </a:ln>
+                  </pic:spPr>
+                </pic:pic>
+              </a:graphicData>
+            </a:graphic>
+          </wp:inline>
+        </w:drawing>
+      </w:r>
+    </w:p>
     <w:sectPr>
-      <w:headerReference w:type="default" r:id="rId27"/>
-      <w:footerReference w:type="default" r:id="rId28"/>
+      <w:headerReference w:type="default" r:id="rId32"/>
+      <w:footerReference w:type="default" r:id="rId33"/>
       <w:pgSz w:w="11900" w:h="16840"/>
       <w:pgMar w:top="1417" w:right="1134" w:bottom="1134" w:left="1134" w:header="708" w:footer="708" w:gutter="0"/>
       <w:cols w:space="708"/>
@@ -10981,7 +14104,7 @@
           <w:rPr>
             <w:noProof/>
           </w:rPr>
-          <w:t>16</w:t>
+          <w:t>8</w:t>
         </w:r>
         <w:r>
           <w:fldChar w:fldCharType="end"/>
@@ -15616,7 +18739,7 @@
   <w:style w:type="paragraph" w:default="1" w:styleId="Normale">
     <w:name w:val="Normal"/>
     <w:qFormat/>
-    <w:rsid w:val="003D2569"/>
+    <w:rsid w:val="00815CD4"/>
     <w:rPr>
       <w:sz w:val="26"/>
     </w:rPr>
@@ -17557,15 +20680,6 @@
 </file>
 
 <file path=customXml/item1.xml><?xml version="1.0" encoding="utf-8"?>
-<?mso-contentType ?>
-<FormTemplates xmlns="http://schemas.microsoft.com/sharepoint/v3/contenttype/forms">
-  <Display>DocumentLibraryForm</Display>
-  <Edit>DocumentLibraryForm</Edit>
-  <New>DocumentLibraryForm</New>
-</FormTemplates>
-</file>
-
-<file path=customXml/item2.xml><?xml version="1.0" encoding="utf-8"?>
 <ct:contentTypeSchema xmlns:ct="http://schemas.microsoft.com/office/2006/metadata/contentType" xmlns:ma="http://schemas.microsoft.com/office/2006/metadata/properties/metaAttributes" ct:_="" ma:_="" ma:contentTypeName="Documento" ma:contentTypeID="0x0101004CEF66F51723484D8946F8ED7281885E" ma:contentTypeVersion="2" ma:contentTypeDescription="Creare un nuovo documento." ma:contentTypeScope="" ma:versionID="c268be4d416e0196c5ba5f7067ba635b">
   <xsd:schema xmlns:xsd="http://www.w3.org/2001/XMLSchema" xmlns:xs="http://www.w3.org/2001/XMLSchema" xmlns:p="http://schemas.microsoft.com/office/2006/metadata/properties" xmlns:ns3="6cd754ad-29e9-444e-9caf-cbb15131a43e" targetNamespace="http://schemas.microsoft.com/office/2006/metadata/properties" ma:root="true" ma:fieldsID="5387f91e58102c6165d8e9d8eedb46b8" ns3:_="">
     <xsd:import namespace="6cd754ad-29e9-444e-9caf-cbb15131a43e"/>
@@ -17697,6 +20811,15 @@
 </ct:contentTypeSchema>
 </file>
 
+<file path=customXml/item2.xml><?xml version="1.0" encoding="utf-8"?>
+<?mso-contentType ?>
+<FormTemplates xmlns="http://schemas.microsoft.com/sharepoint/v3/contenttype/forms">
+  <Display>DocumentLibraryForm</Display>
+  <Edit>DocumentLibraryForm</Edit>
+  <New>DocumentLibraryForm</New>
+</FormTemplates>
+</file>
+
 <file path=customXml/item3.xml><?xml version="1.0" encoding="utf-8"?>
 <p:properties xmlns:p="http://schemas.microsoft.com/office/2006/metadata/properties" xmlns:xsi="http://www.w3.org/2001/XMLSchema-instance" xmlns:pc="http://schemas.microsoft.com/office/infopath/2007/PartnerControls">
   <documentManagement/>
@@ -17708,14 +20831,6 @@
 </file>
 
 <file path=customXml/itemProps1.xml><?xml version="1.0" encoding="utf-8"?>
-<ds:datastoreItem xmlns:ds="http://schemas.openxmlformats.org/officeDocument/2006/customXml" ds:itemID="{C127AD63-8245-493E-A3BB-DDCEA0574EC0}">
-  <ds:schemaRefs>
-    <ds:schemaRef ds:uri="http://schemas.microsoft.com/sharepoint/v3/contenttype/forms"/>
-  </ds:schemaRefs>
-</ds:datastoreItem>
-</file>
-
-<file path=customXml/itemProps2.xml><?xml version="1.0" encoding="utf-8"?>
 <ds:datastoreItem xmlns:ds="http://schemas.openxmlformats.org/officeDocument/2006/customXml" ds:itemID="{F8F1568E-F148-4DF2-9C48-C09E920C1BCC}">
   <ds:schemaRefs>
     <ds:schemaRef ds:uri="http://schemas.microsoft.com/office/2006/metadata/contentType"/>
@@ -17733,6 +20848,14 @@
 </ds:datastoreItem>
 </file>
 
+<file path=customXml/itemProps2.xml><?xml version="1.0" encoding="utf-8"?>
+<ds:datastoreItem xmlns:ds="http://schemas.openxmlformats.org/officeDocument/2006/customXml" ds:itemID="{C127AD63-8245-493E-A3BB-DDCEA0574EC0}">
+  <ds:schemaRefs>
+    <ds:schemaRef ds:uri="http://schemas.microsoft.com/sharepoint/v3/contenttype/forms"/>
+  </ds:schemaRefs>
+</ds:datastoreItem>
+</file>
+
 <file path=customXml/itemProps3.xml><?xml version="1.0" encoding="utf-8"?>
 <ds:datastoreItem xmlns:ds="http://schemas.openxmlformats.org/officeDocument/2006/customXml" ds:itemID="{AC801BF9-EC76-49F5-B720-8DBB22FDBD22}">
   <ds:schemaRefs>
@@ -17743,7 +20866,7 @@
 </file>
 
 <file path=customXml/itemProps4.xml><?xml version="1.0" encoding="utf-8"?>
-<ds:datastoreItem xmlns:ds="http://schemas.openxmlformats.org/officeDocument/2006/customXml" ds:itemID="{21485AE6-4231-404E-8199-FF5A9220F403}">
+<ds:datastoreItem xmlns:ds="http://schemas.openxmlformats.org/officeDocument/2006/customXml" ds:itemID="{05BF676A-28BD-492B-97DC-A5C300B87413}">
   <ds:schemaRefs>
     <ds:schemaRef ds:uri="http://schemas.openxmlformats.org/officeDocument/2006/bibliography"/>
   </ds:schemaRefs>

</xml_diff>

<commit_message>
Aggiunto Class Diagram aggiornato ed eseguiti test per TestExecutionReport
</commit_message>
<xml_diff>
--- a/Documentazione/TestExecution_GameSquare.docx
+++ b/Documentazione/TestExecution_GameSquare.docx
@@ -431,7 +431,7 @@
           <w:r>
             <w:fldChar w:fldCharType="separate"/>
           </w:r>
-          <w:hyperlink w:anchor="_Toc73805485" w:history="1">
+          <w:hyperlink w:anchor="_Toc74491372" w:history="1">
             <w:r>
               <w:rPr>
                 <w:rStyle w:val="Collegamentoipertestuale"/>
@@ -458,7 +458,7 @@
                 <w:noProof/>
                 <w:webHidden/>
               </w:rPr>
-              <w:instrText xml:space="preserve"> PAGEREF _Toc73805485 \h </w:instrText>
+              <w:instrText xml:space="preserve"> PAGEREF _Toc74491372 \h </w:instrText>
             </w:r>
             <w:r>
               <w:rPr>
@@ -501,7 +501,7 @@
               <w:lang w:eastAsia="it-IT"/>
             </w:rPr>
           </w:pPr>
-          <w:hyperlink w:anchor="_Toc73805486" w:history="1">
+          <w:hyperlink w:anchor="_Toc74491373" w:history="1">
             <w:r>
               <w:rPr>
                 <w:rStyle w:val="Collegamentoipertestuale"/>
@@ -531,7 +531,7 @@
                 <w:noProof/>
                 <w:webHidden/>
               </w:rPr>
-              <w:instrText xml:space="preserve"> PAGEREF _Toc73805486 \h </w:instrText>
+              <w:instrText xml:space="preserve"> PAGEREF _Toc74491373 \h </w:instrText>
             </w:r>
             <w:r>
               <w:rPr>
@@ -574,7 +574,7 @@
               <w:lang w:eastAsia="it-IT"/>
             </w:rPr>
           </w:pPr>
-          <w:hyperlink w:anchor="_Toc73805487" w:history="1">
+          <w:hyperlink w:anchor="_Toc74491374" w:history="1">
             <w:r>
               <w:rPr>
                 <w:rStyle w:val="Collegamentoipertestuale"/>
@@ -604,7 +604,7 @@
                 <w:noProof/>
                 <w:webHidden/>
               </w:rPr>
-              <w:instrText xml:space="preserve"> PAGEREF _Toc73805487 \h </w:instrText>
+              <w:instrText xml:space="preserve"> PAGEREF _Toc74491374 \h </w:instrText>
             </w:r>
             <w:r>
               <w:rPr>
@@ -647,7 +647,7 @@
               <w:lang w:eastAsia="it-IT"/>
             </w:rPr>
           </w:pPr>
-          <w:hyperlink w:anchor="_Toc73805488" w:history="1">
+          <w:hyperlink w:anchor="_Toc74491375" w:history="1">
             <w:r>
               <w:rPr>
                 <w:rStyle w:val="Collegamentoipertestuale"/>
@@ -677,7 +677,7 @@
                 <w:noProof/>
                 <w:webHidden/>
               </w:rPr>
-              <w:instrText xml:space="preserve"> PAGEREF _Toc73805488 \h </w:instrText>
+              <w:instrText xml:space="preserve"> PAGEREF _Toc74491375 \h </w:instrText>
             </w:r>
             <w:r>
               <w:rPr>
@@ -720,7 +720,7 @@
               <w:lang w:eastAsia="it-IT"/>
             </w:rPr>
           </w:pPr>
-          <w:hyperlink w:anchor="_Toc73805489" w:history="1">
+          <w:hyperlink w:anchor="_Toc74491376" w:history="1">
             <w:r>
               <w:rPr>
                 <w:rStyle w:val="Collegamentoipertestuale"/>
@@ -750,7 +750,7 @@
                 <w:noProof/>
                 <w:webHidden/>
               </w:rPr>
-              <w:instrText xml:space="preserve"> PAGEREF _Toc73805489 \h </w:instrText>
+              <w:instrText xml:space="preserve"> PAGEREF _Toc74491376 \h </w:instrText>
             </w:r>
             <w:r>
               <w:rPr>
@@ -793,7 +793,7 @@
               <w:lang w:eastAsia="it-IT"/>
             </w:rPr>
           </w:pPr>
-          <w:hyperlink w:anchor="_Toc73805490" w:history="1">
+          <w:hyperlink w:anchor="_Toc74491377" w:history="1">
             <w:r>
               <w:rPr>
                 <w:rStyle w:val="Collegamentoipertestuale"/>
@@ -823,7 +823,7 @@
                 <w:noProof/>
                 <w:webHidden/>
               </w:rPr>
-              <w:instrText xml:space="preserve"> PAGEREF _Toc73805490 \h </w:instrText>
+              <w:instrText xml:space="preserve"> PAGEREF _Toc74491377 \h </w:instrText>
             </w:r>
             <w:r>
               <w:rPr>
@@ -866,7 +866,7 @@
               <w:lang w:eastAsia="it-IT"/>
             </w:rPr>
           </w:pPr>
-          <w:hyperlink w:anchor="_Toc73805491" w:history="1">
+          <w:hyperlink w:anchor="_Toc74491378" w:history="1">
             <w:r>
               <w:rPr>
                 <w:rStyle w:val="Collegamentoipertestuale"/>
@@ -896,7 +896,7 @@
                 <w:noProof/>
                 <w:webHidden/>
               </w:rPr>
-              <w:instrText xml:space="preserve"> PAGEREF _Toc73805491 \h </w:instrText>
+              <w:instrText xml:space="preserve"> PAGEREF _Toc74491378 \h </w:instrText>
             </w:r>
             <w:r>
               <w:rPr>
@@ -939,7 +939,7 @@
               <w:lang w:eastAsia="it-IT"/>
             </w:rPr>
           </w:pPr>
-          <w:hyperlink w:anchor="_Toc73805492" w:history="1">
+          <w:hyperlink w:anchor="_Toc74491379" w:history="1">
             <w:r>
               <w:rPr>
                 <w:rStyle w:val="Collegamentoipertestuale"/>
@@ -969,7 +969,7 @@
                 <w:noProof/>
                 <w:webHidden/>
               </w:rPr>
-              <w:instrText xml:space="preserve"> PAGEREF _Toc73805492 \h </w:instrText>
+              <w:instrText xml:space="preserve"> PAGEREF _Toc74491379 \h </w:instrText>
             </w:r>
             <w:r>
               <w:rPr>
@@ -1012,7 +1012,7 @@
               <w:lang w:eastAsia="it-IT"/>
             </w:rPr>
           </w:pPr>
-          <w:hyperlink w:anchor="_Toc73805493" w:history="1">
+          <w:hyperlink w:anchor="_Toc74491380" w:history="1">
             <w:r>
               <w:rPr>
                 <w:rStyle w:val="Collegamentoipertestuale"/>
@@ -1021,7 +1021,7 @@
                 <w:bCs/>
                 <w:noProof/>
               </w:rPr>
-              <w:t>1.7 RequestGame</w:t>
+              <w:t>1.8 RequestGame</w:t>
             </w:r>
             <w:r>
               <w:rPr>
@@ -1042,7 +1042,7 @@
                 <w:noProof/>
                 <w:webHidden/>
               </w:rPr>
-              <w:instrText xml:space="preserve"> PAGEREF _Toc73805493 \h </w:instrText>
+              <w:instrText xml:space="preserve"> PAGEREF _Toc74491380 \h </w:instrText>
             </w:r>
             <w:r>
               <w:rPr>
@@ -1319,28 +1319,13 @@
     </w:p>
     <w:p>
       <w:pPr>
-        <w:rPr>
-          <w:b/>
-          <w:bCs/>
-        </w:rPr>
-      </w:pPr>
-    </w:p>
-    <w:p>
-      <w:pPr>
-        <w:rPr>
-          <w:b/>
-          <w:bCs/>
-        </w:rPr>
-      </w:pPr>
-    </w:p>
-    <w:p>
-      <w:pPr>
         <w:pStyle w:val="GpsTitolo"/>
         <w:jc w:val="both"/>
       </w:pPr>
       <w:bookmarkStart w:id="0" w:name="_Toc24590016"/>
-      <w:bookmarkStart w:id="1" w:name="_Toc73805485"/>
+      <w:bookmarkStart w:id="1" w:name="_Toc74491372"/>
       <w:r>
+        <w:lastRenderedPageBreak/>
         <w:t xml:space="preserve">1. </w:t>
       </w:r>
       <w:bookmarkEnd w:id="0"/>
@@ -1363,7 +1348,7 @@
         </w:rPr>
       </w:pPr>
       <w:bookmarkStart w:id="2" w:name="_Toc24590017"/>
-      <w:bookmarkStart w:id="3" w:name="_Toc73805486"/>
+      <w:bookmarkStart w:id="3" w:name="_Toc74491373"/>
       <w:r>
         <w:rPr>
           <w:rFonts w:ascii="Garamond" w:hAnsi="Garamond"/>
@@ -1510,15 +1495,15 @@
                 <w:sz w:val="28"/>
                 <w:szCs w:val="28"/>
               </w:rPr>
-              <w:t>22</w:t>
-            </w:r>
-            <w:r>
-              <w:rPr>
-                <w:rFonts w:ascii="Garamond" w:hAnsi="Garamond"/>
-                <w:sz w:val="28"/>
-                <w:szCs w:val="28"/>
-              </w:rPr>
-              <w:t>/05/2021</w:t>
+              <w:t>13/06</w:t>
+            </w:r>
+            <w:r>
+              <w:rPr>
+                <w:rFonts w:ascii="Garamond" w:hAnsi="Garamond"/>
+                <w:sz w:val="28"/>
+                <w:szCs w:val="28"/>
+              </w:rPr>
+              <w:t>/2021</w:t>
             </w:r>
           </w:p>
         </w:tc>
@@ -1796,7 +1781,7 @@
                 <w:sz w:val="28"/>
                 <w:szCs w:val="28"/>
               </w:rPr>
-              <w:t>3</w:t>
+              <w:t>4</w:t>
             </w:r>
           </w:p>
         </w:tc>
@@ -1869,9 +1854,9 @@
           <w:lang w:eastAsia="it-IT"/>
         </w:rPr>
         <w:drawing>
-          <wp:inline distT="0" distB="0" distL="0" distR="0" wp14:anchorId="2CA7B2AC" wp14:editId="00EEEA39">
-            <wp:extent cx="6173305" cy="1244010"/>
-            <wp:effectExtent l="19050" t="19050" r="18415" b="13335"/>
+          <wp:inline distT="0" distB="0" distL="0" distR="0" wp14:anchorId="2CA7B2AC" wp14:editId="3D68A2ED">
+            <wp:extent cx="6166884" cy="1173857"/>
+            <wp:effectExtent l="19050" t="19050" r="24765" b="26670"/>
             <wp:docPr id="2" name="Immagine 2"/>
             <wp:cNvGraphicFramePr>
               <a:graphicFrameLocks xmlns:a="http://schemas.openxmlformats.org/drawingml/2006/main" noChangeAspect="1"/>
@@ -1898,7 +1883,7 @@
                   <pic:spPr>
                     <a:xfrm>
                       <a:off x="0" y="0"/>
-                      <a:ext cx="6434289" cy="1296602"/>
+                      <a:ext cx="6192009" cy="1178640"/>
                     </a:xfrm>
                     <a:prstGeom prst="rect">
                       <a:avLst/>
@@ -1931,86 +1916,6 @@
         <w:pStyle w:val="Nessunaspaziatura"/>
       </w:pPr>
     </w:p>
-    <w:p>
-      <w:pPr>
-        <w:pStyle w:val="Nessunaspaziatura"/>
-      </w:pPr>
-    </w:p>
-    <w:p>
-      <w:pPr>
-        <w:pStyle w:val="Nessunaspaziatura"/>
-      </w:pPr>
-    </w:p>
-    <w:p>
-      <w:pPr>
-        <w:pStyle w:val="Nessunaspaziatura"/>
-      </w:pPr>
-    </w:p>
-    <w:p>
-      <w:pPr>
-        <w:pStyle w:val="Nessunaspaziatura"/>
-      </w:pPr>
-    </w:p>
-    <w:p>
-      <w:pPr>
-        <w:pStyle w:val="Nessunaspaziatura"/>
-      </w:pPr>
-    </w:p>
-    <w:p>
-      <w:pPr>
-        <w:pStyle w:val="Nessunaspaziatura"/>
-      </w:pPr>
-    </w:p>
-    <w:p>
-      <w:pPr>
-        <w:pStyle w:val="Nessunaspaziatura"/>
-      </w:pPr>
-    </w:p>
-    <w:p>
-      <w:pPr>
-        <w:pStyle w:val="Nessunaspaziatura"/>
-      </w:pPr>
-    </w:p>
-    <w:p>
-      <w:pPr>
-        <w:pStyle w:val="Nessunaspaziatura"/>
-      </w:pPr>
-    </w:p>
-    <w:p>
-      <w:pPr>
-        <w:pStyle w:val="Nessunaspaziatura"/>
-      </w:pPr>
-    </w:p>
-    <w:p>
-      <w:pPr>
-        <w:pStyle w:val="Nessunaspaziatura"/>
-      </w:pPr>
-    </w:p>
-    <w:p>
-      <w:pPr>
-        <w:pStyle w:val="Nessunaspaziatura"/>
-      </w:pPr>
-    </w:p>
-    <w:p>
-      <w:pPr>
-        <w:pStyle w:val="Nessunaspaziatura"/>
-      </w:pPr>
-    </w:p>
-    <w:p>
-      <w:pPr>
-        <w:pStyle w:val="Nessunaspaziatura"/>
-      </w:pPr>
-    </w:p>
-    <w:p>
-      <w:pPr>
-        <w:pStyle w:val="Nessunaspaziatura"/>
-      </w:pPr>
-    </w:p>
-    <w:p>
-      <w:pPr>
-        <w:pStyle w:val="Nessunaspaziatura"/>
-      </w:pPr>
-    </w:p>
     <w:tbl>
       <w:tblPr>
         <w:tblStyle w:val="Grigliatabella"/>
@@ -2127,15 +2032,15 @@
                 <w:sz w:val="28"/>
                 <w:szCs w:val="28"/>
               </w:rPr>
-              <w:t>22</w:t>
-            </w:r>
-            <w:r>
-              <w:rPr>
-                <w:rFonts w:ascii="Garamond" w:hAnsi="Garamond"/>
-                <w:sz w:val="28"/>
-                <w:szCs w:val="28"/>
-              </w:rPr>
-              <w:t>/05/2021</w:t>
+              <w:t>13/06</w:t>
+            </w:r>
+            <w:r>
+              <w:rPr>
+                <w:rFonts w:ascii="Garamond" w:hAnsi="Garamond"/>
+                <w:sz w:val="28"/>
+                <w:szCs w:val="28"/>
+              </w:rPr>
+              <w:t>/2021</w:t>
             </w:r>
           </w:p>
         </w:tc>
@@ -2413,7 +2318,7 @@
                 <w:sz w:val="28"/>
                 <w:szCs w:val="28"/>
               </w:rPr>
-              <w:t>3</w:t>
+              <w:t>4</w:t>
             </w:r>
           </w:p>
         </w:tc>
@@ -2480,9 +2385,10 @@
           <w:noProof/>
           <w:lang w:eastAsia="it-IT"/>
         </w:rPr>
+        <w:lastRenderedPageBreak/>
         <w:drawing>
-          <wp:inline distT="0" distB="0" distL="0" distR="0" wp14:anchorId="22761584" wp14:editId="0D644225">
-            <wp:extent cx="6116320" cy="1173480"/>
+          <wp:inline distT="0" distB="0" distL="0" distR="0" wp14:anchorId="22761584" wp14:editId="70DD5FE2">
+            <wp:extent cx="6078228" cy="1173480"/>
             <wp:effectExtent l="19050" t="19050" r="17780" b="26670"/>
             <wp:docPr id="4" name="Immagine 4"/>
             <wp:cNvGraphicFramePr>
@@ -2510,7 +2416,7 @@
                   <pic:spPr>
                     <a:xfrm>
                       <a:off x="0" y="0"/>
-                      <a:ext cx="6116320" cy="1173480"/>
+                      <a:ext cx="6078228" cy="1173480"/>
                     </a:xfrm>
                     <a:prstGeom prst="rect">
                       <a:avLst/>
@@ -2538,6 +2444,11 @@
         <w:pStyle w:val="Nessunaspaziatura"/>
       </w:pPr>
     </w:p>
+    <w:p>
+      <w:pPr>
+        <w:pStyle w:val="Nessunaspaziatura"/>
+      </w:pPr>
+    </w:p>
     <w:tbl>
       <w:tblPr>
         <w:tblStyle w:val="Grigliatabella"/>
@@ -2654,7 +2565,15 @@
                 <w:sz w:val="28"/>
                 <w:szCs w:val="28"/>
               </w:rPr>
-              <w:t>24/05/2021</w:t>
+              <w:t>13/06</w:t>
+            </w:r>
+            <w:r>
+              <w:rPr>
+                <w:rFonts w:ascii="Garamond" w:hAnsi="Garamond"/>
+                <w:sz w:val="28"/>
+                <w:szCs w:val="28"/>
+              </w:rPr>
+              <w:t>/2021</w:t>
             </w:r>
           </w:p>
         </w:tc>
@@ -2932,7 +2851,7 @@
                 <w:sz w:val="28"/>
                 <w:szCs w:val="28"/>
               </w:rPr>
-              <w:t>3</w:t>
+              <w:t>4</w:t>
             </w:r>
           </w:p>
         </w:tc>
@@ -3005,11 +2924,10 @@
           <w:noProof/>
           <w:lang w:eastAsia="it-IT"/>
         </w:rPr>
-        <w:lastRenderedPageBreak/>
         <w:drawing>
-          <wp:inline distT="0" distB="0" distL="0" distR="0" wp14:anchorId="77F33BD8" wp14:editId="25365E99">
-            <wp:extent cx="6116320" cy="1125855"/>
-            <wp:effectExtent l="19050" t="19050" r="17780" b="17145"/>
+          <wp:inline distT="0" distB="0" distL="0" distR="0" wp14:anchorId="77F33BD8" wp14:editId="008B03D4">
+            <wp:extent cx="5887604" cy="1125855"/>
+            <wp:effectExtent l="19050" t="19050" r="18415" b="17145"/>
             <wp:docPr id="5" name="Immagine 5"/>
             <wp:cNvGraphicFramePr>
               <a:graphicFrameLocks xmlns:a="http://schemas.openxmlformats.org/drawingml/2006/main" noChangeAspect="1"/>
@@ -3036,7 +2954,7 @@
                   <pic:spPr>
                     <a:xfrm>
                       <a:off x="0" y="0"/>
-                      <a:ext cx="6116320" cy="1125855"/>
+                      <a:ext cx="5887604" cy="1125855"/>
                     </a:xfrm>
                     <a:prstGeom prst="rect">
                       <a:avLst/>
@@ -3053,11 +2971,11 @@
           </wp:inline>
         </w:drawing>
       </w:r>
-    </w:p>
-    <w:p>
-      <w:pPr>
-        <w:pStyle w:val="Titolo2"/>
-        <w:jc w:val="both"/>
+      <w:bookmarkStart w:id="4" w:name="_Toc74491374"/>
+    </w:p>
+    <w:p>
+      <w:pPr>
+        <w:pStyle w:val="Nessunaspaziatura"/>
         <w:rPr>
           <w:rFonts w:ascii="Garamond" w:hAnsi="Garamond"/>
           <w:b/>
@@ -3065,7 +2983,182 @@
           <w:color w:val="000000" w:themeColor="text1"/>
         </w:rPr>
       </w:pPr>
-      <w:bookmarkStart w:id="4" w:name="_Toc73805487"/>
+    </w:p>
+    <w:p>
+      <w:pPr>
+        <w:pStyle w:val="Nessunaspaziatura"/>
+        <w:rPr>
+          <w:rFonts w:ascii="Garamond" w:hAnsi="Garamond"/>
+          <w:b/>
+          <w:bCs/>
+          <w:color w:val="000000" w:themeColor="text1"/>
+        </w:rPr>
+      </w:pPr>
+    </w:p>
+    <w:p>
+      <w:pPr>
+        <w:pStyle w:val="Nessunaspaziatura"/>
+        <w:rPr>
+          <w:rFonts w:ascii="Garamond" w:hAnsi="Garamond"/>
+          <w:b/>
+          <w:bCs/>
+          <w:color w:val="000000" w:themeColor="text1"/>
+        </w:rPr>
+      </w:pPr>
+    </w:p>
+    <w:p>
+      <w:pPr>
+        <w:pStyle w:val="Nessunaspaziatura"/>
+        <w:rPr>
+          <w:rFonts w:ascii="Garamond" w:hAnsi="Garamond"/>
+          <w:b/>
+          <w:bCs/>
+          <w:color w:val="000000" w:themeColor="text1"/>
+        </w:rPr>
+      </w:pPr>
+    </w:p>
+    <w:p>
+      <w:pPr>
+        <w:pStyle w:val="Nessunaspaziatura"/>
+        <w:rPr>
+          <w:rFonts w:ascii="Garamond" w:hAnsi="Garamond"/>
+          <w:b/>
+          <w:bCs/>
+          <w:color w:val="000000" w:themeColor="text1"/>
+        </w:rPr>
+      </w:pPr>
+    </w:p>
+    <w:p>
+      <w:pPr>
+        <w:pStyle w:val="Nessunaspaziatura"/>
+        <w:rPr>
+          <w:rFonts w:ascii="Garamond" w:hAnsi="Garamond"/>
+          <w:b/>
+          <w:bCs/>
+          <w:color w:val="000000" w:themeColor="text1"/>
+        </w:rPr>
+      </w:pPr>
+    </w:p>
+    <w:p>
+      <w:pPr>
+        <w:pStyle w:val="Nessunaspaziatura"/>
+        <w:rPr>
+          <w:rFonts w:ascii="Garamond" w:hAnsi="Garamond"/>
+          <w:b/>
+          <w:bCs/>
+          <w:color w:val="000000" w:themeColor="text1"/>
+        </w:rPr>
+      </w:pPr>
+    </w:p>
+    <w:p>
+      <w:pPr>
+        <w:pStyle w:val="Nessunaspaziatura"/>
+        <w:rPr>
+          <w:rFonts w:ascii="Garamond" w:hAnsi="Garamond"/>
+          <w:b/>
+          <w:bCs/>
+          <w:color w:val="000000" w:themeColor="text1"/>
+        </w:rPr>
+      </w:pPr>
+    </w:p>
+    <w:p>
+      <w:pPr>
+        <w:pStyle w:val="Nessunaspaziatura"/>
+        <w:rPr>
+          <w:rFonts w:ascii="Garamond" w:hAnsi="Garamond"/>
+          <w:b/>
+          <w:bCs/>
+          <w:color w:val="000000" w:themeColor="text1"/>
+        </w:rPr>
+      </w:pPr>
+    </w:p>
+    <w:p>
+      <w:pPr>
+        <w:pStyle w:val="Nessunaspaziatura"/>
+        <w:rPr>
+          <w:rFonts w:ascii="Garamond" w:hAnsi="Garamond"/>
+          <w:b/>
+          <w:bCs/>
+          <w:color w:val="000000" w:themeColor="text1"/>
+        </w:rPr>
+      </w:pPr>
+    </w:p>
+    <w:p>
+      <w:pPr>
+        <w:pStyle w:val="Nessunaspaziatura"/>
+        <w:rPr>
+          <w:rFonts w:ascii="Garamond" w:hAnsi="Garamond"/>
+          <w:b/>
+          <w:bCs/>
+          <w:color w:val="000000" w:themeColor="text1"/>
+        </w:rPr>
+      </w:pPr>
+    </w:p>
+    <w:p>
+      <w:pPr>
+        <w:pStyle w:val="Nessunaspaziatura"/>
+        <w:rPr>
+          <w:rFonts w:ascii="Garamond" w:hAnsi="Garamond"/>
+          <w:b/>
+          <w:bCs/>
+          <w:color w:val="000000" w:themeColor="text1"/>
+        </w:rPr>
+      </w:pPr>
+    </w:p>
+    <w:p>
+      <w:pPr>
+        <w:pStyle w:val="Nessunaspaziatura"/>
+        <w:rPr>
+          <w:rFonts w:ascii="Garamond" w:hAnsi="Garamond"/>
+          <w:b/>
+          <w:bCs/>
+          <w:color w:val="000000" w:themeColor="text1"/>
+        </w:rPr>
+      </w:pPr>
+    </w:p>
+    <w:p>
+      <w:pPr>
+        <w:pStyle w:val="Nessunaspaziatura"/>
+        <w:rPr>
+          <w:rFonts w:ascii="Garamond" w:hAnsi="Garamond"/>
+          <w:b/>
+          <w:bCs/>
+          <w:color w:val="000000" w:themeColor="text1"/>
+        </w:rPr>
+      </w:pPr>
+    </w:p>
+    <w:p>
+      <w:pPr>
+        <w:pStyle w:val="Nessunaspaziatura"/>
+        <w:rPr>
+          <w:rFonts w:ascii="Garamond" w:hAnsi="Garamond"/>
+          <w:b/>
+          <w:bCs/>
+          <w:color w:val="000000" w:themeColor="text1"/>
+        </w:rPr>
+      </w:pPr>
+    </w:p>
+    <w:p>
+      <w:pPr>
+        <w:pStyle w:val="Nessunaspaziatura"/>
+        <w:rPr>
+          <w:rFonts w:ascii="Garamond" w:hAnsi="Garamond"/>
+          <w:b/>
+          <w:bCs/>
+          <w:color w:val="000000" w:themeColor="text1"/>
+        </w:rPr>
+      </w:pPr>
+    </w:p>
+    <w:p>
+      <w:pPr>
+        <w:pStyle w:val="Nessunaspaziatura"/>
+        <w:rPr>
+          <w:rFonts w:ascii="Garamond" w:hAnsi="Garamond"/>
+          <w:b/>
+          <w:bCs/>
+          <w:color w:val="000000" w:themeColor="text1"/>
+        </w:rPr>
+      </w:pPr>
       <w:r>
         <w:rPr>
           <w:rFonts w:ascii="Garamond" w:hAnsi="Garamond"/>
@@ -3073,6 +3166,7 @@
           <w:bCs/>
           <w:color w:val="000000" w:themeColor="text1"/>
         </w:rPr>
+        <w:lastRenderedPageBreak/>
         <w:t>1.2</w:t>
       </w:r>
       <w:r>
@@ -3202,27 +3296,28 @@
           <w:p>
             <w:pPr>
               <w:spacing w:before="120"/>
-              <w:rPr>
-                <w:rFonts w:ascii="Garamond" w:hAnsi="Garamond"/>
-                <w:sz w:val="28"/>
-                <w:szCs w:val="28"/>
-              </w:rPr>
-            </w:pPr>
-            <w:r>
-              <w:rPr>
-                <w:rFonts w:ascii="Garamond" w:hAnsi="Garamond"/>
-                <w:sz w:val="28"/>
-                <w:szCs w:val="28"/>
-              </w:rPr>
-              <w:t>23</w:t>
-            </w:r>
-            <w:r>
-              <w:rPr>
-                <w:rFonts w:ascii="Garamond" w:hAnsi="Garamond"/>
-                <w:sz w:val="28"/>
-                <w:szCs w:val="28"/>
-              </w:rPr>
-              <w:t>/05/2021</w:t>
+              <w:jc w:val="both"/>
+              <w:rPr>
+                <w:rFonts w:ascii="Garamond" w:hAnsi="Garamond"/>
+                <w:sz w:val="28"/>
+                <w:szCs w:val="28"/>
+              </w:rPr>
+            </w:pPr>
+            <w:r>
+              <w:rPr>
+                <w:rFonts w:ascii="Garamond" w:hAnsi="Garamond"/>
+                <w:sz w:val="28"/>
+                <w:szCs w:val="28"/>
+              </w:rPr>
+              <w:t>13/06</w:t>
+            </w:r>
+            <w:r>
+              <w:rPr>
+                <w:rFonts w:ascii="Garamond" w:hAnsi="Garamond"/>
+                <w:sz w:val="28"/>
+                <w:szCs w:val="28"/>
+              </w:rPr>
+              <w:t>/2021</w:t>
             </w:r>
           </w:p>
         </w:tc>
@@ -3500,7 +3595,7 @@
                 <w:sz w:val="28"/>
                 <w:szCs w:val="28"/>
               </w:rPr>
-              <w:t>3</w:t>
+              <w:t>4</w:t>
             </w:r>
           </w:p>
         </w:tc>
@@ -3568,9 +3663,9 @@
           <w:lang w:eastAsia="it-IT"/>
         </w:rPr>
         <w:drawing>
-          <wp:inline distT="0" distB="0" distL="0" distR="0" wp14:anchorId="78E36F46" wp14:editId="48DD7FC2">
-            <wp:extent cx="6116320" cy="720090"/>
-            <wp:effectExtent l="19050" t="19050" r="17780" b="22860"/>
+          <wp:inline distT="0" distB="0" distL="0" distR="0" wp14:anchorId="78E36F46" wp14:editId="15F02DBE">
+            <wp:extent cx="5876734" cy="720090"/>
+            <wp:effectExtent l="19050" t="19050" r="10160" b="22860"/>
             <wp:docPr id="6" name="Immagine 6"/>
             <wp:cNvGraphicFramePr>
               <a:graphicFrameLocks xmlns:a="http://schemas.openxmlformats.org/drawingml/2006/main" noChangeAspect="1"/>
@@ -3597,7 +3692,7 @@
                   <pic:spPr>
                     <a:xfrm>
                       <a:off x="0" y="0"/>
-                      <a:ext cx="6116320" cy="720090"/>
+                      <a:ext cx="5876734" cy="720090"/>
                     </a:xfrm>
                     <a:prstGeom prst="rect">
                       <a:avLst/>
@@ -3746,7 +3841,7 @@
           <w:color w:val="000000" w:themeColor="text1"/>
         </w:rPr>
       </w:pPr>
-      <w:bookmarkStart w:id="5" w:name="_Toc73805488"/>
+      <w:bookmarkStart w:id="5" w:name="_Toc74491375"/>
       <w:r>
         <w:rPr>
           <w:rFonts w:ascii="Garamond" w:hAnsi="Garamond"/>
@@ -3754,6 +3849,7 @@
           <w:bCs/>
           <w:color w:val="000000" w:themeColor="text1"/>
         </w:rPr>
+        <w:lastRenderedPageBreak/>
         <w:t>1.3</w:t>
       </w:r>
       <w:r>
@@ -3895,15 +3991,15 @@
                 <w:sz w:val="28"/>
                 <w:szCs w:val="28"/>
               </w:rPr>
-              <w:t>23</w:t>
-            </w:r>
-            <w:r>
-              <w:rPr>
-                <w:rFonts w:ascii="Garamond" w:hAnsi="Garamond"/>
-                <w:sz w:val="28"/>
-                <w:szCs w:val="28"/>
-              </w:rPr>
-              <w:t>/05/2021</w:t>
+              <w:t>13/06</w:t>
+            </w:r>
+            <w:r>
+              <w:rPr>
+                <w:rFonts w:ascii="Garamond" w:hAnsi="Garamond"/>
+                <w:sz w:val="28"/>
+                <w:szCs w:val="28"/>
+              </w:rPr>
+              <w:t>/2021</w:t>
             </w:r>
           </w:p>
         </w:tc>
@@ -4181,7 +4277,7 @@
                 <w:sz w:val="28"/>
                 <w:szCs w:val="28"/>
               </w:rPr>
-              <w:t>3</w:t>
+              <w:t>4</w:t>
             </w:r>
           </w:p>
         </w:tc>
@@ -4249,9 +4345,9 @@
           <w:lang w:eastAsia="it-IT"/>
         </w:rPr>
         <w:drawing>
-          <wp:inline distT="0" distB="0" distL="0" distR="0" wp14:anchorId="588F3877" wp14:editId="309EA093">
-            <wp:extent cx="6116320" cy="967740"/>
-            <wp:effectExtent l="19050" t="19050" r="17780" b="22860"/>
+          <wp:inline distT="0" distB="0" distL="0" distR="0" wp14:anchorId="588F3877" wp14:editId="03F151C7">
+            <wp:extent cx="5837274" cy="1002159"/>
+            <wp:effectExtent l="19050" t="19050" r="11430" b="26670"/>
             <wp:docPr id="7" name="Immagine 7"/>
             <wp:cNvGraphicFramePr>
               <a:graphicFrameLocks xmlns:a="http://schemas.openxmlformats.org/drawingml/2006/main" noChangeAspect="1"/>
@@ -4264,7 +4360,7 @@
                     <pic:cNvPicPr/>
                   </pic:nvPicPr>
                   <pic:blipFill>
-                    <a:blip r:embed="rId15" cstate="print">
+                    <a:blip r:embed="rId15">
                       <a:extLst>
                         <a:ext uri="{28A0092B-C50C-407E-A947-70E740481C1C}">
                           <a14:useLocalDpi xmlns:a14="http://schemas.microsoft.com/office/drawing/2010/main" val="0"/>
@@ -4278,7 +4374,7 @@
                   <pic:spPr>
                     <a:xfrm>
                       <a:off x="0" y="0"/>
-                      <a:ext cx="6116320" cy="967740"/>
+                      <a:ext cx="6194048" cy="1063411"/>
                     </a:xfrm>
                     <a:prstGeom prst="rect">
                       <a:avLst/>
@@ -4422,15 +4518,15 @@
                 <w:sz w:val="28"/>
                 <w:szCs w:val="28"/>
               </w:rPr>
-              <w:t>23</w:t>
-            </w:r>
-            <w:r>
-              <w:rPr>
-                <w:rFonts w:ascii="Garamond" w:hAnsi="Garamond"/>
-                <w:sz w:val="28"/>
-                <w:szCs w:val="28"/>
-              </w:rPr>
-              <w:t>/05/2021</w:t>
+              <w:t>13/06/</w:t>
+            </w:r>
+            <w:r>
+              <w:rPr>
+                <w:rFonts w:ascii="Garamond" w:hAnsi="Garamond"/>
+                <w:sz w:val="28"/>
+                <w:szCs w:val="28"/>
+              </w:rPr>
+              <w:t>2021</w:t>
             </w:r>
           </w:p>
         </w:tc>
@@ -4708,7 +4804,7 @@
                 <w:sz w:val="28"/>
                 <w:szCs w:val="28"/>
               </w:rPr>
-              <w:t>3</w:t>
+              <w:t>4</w:t>
             </w:r>
           </w:p>
         </w:tc>
@@ -4769,6 +4865,12 @@
     <w:p>
       <w:pPr>
         <w:pStyle w:val="Nessunaspaziatura"/>
+        <w:rPr>
+          <w:rFonts w:ascii="Garamond" w:hAnsi="Garamond"/>
+          <w:b/>
+          <w:bCs/>
+          <w:color w:val="000000" w:themeColor="text1"/>
+        </w:rPr>
       </w:pPr>
       <w:r>
         <w:rPr>
@@ -4776,9 +4878,9 @@
           <w:lang w:eastAsia="it-IT"/>
         </w:rPr>
         <w:drawing>
-          <wp:inline distT="0" distB="0" distL="0" distR="0" wp14:anchorId="6A920B73" wp14:editId="6F040FB7">
-            <wp:extent cx="6116320" cy="963295"/>
-            <wp:effectExtent l="19050" t="19050" r="17780" b="27305"/>
+          <wp:inline distT="0" distB="0" distL="0" distR="0" wp14:anchorId="6A920B73" wp14:editId="235C99E2">
+            <wp:extent cx="5688419" cy="939693"/>
+            <wp:effectExtent l="19050" t="19050" r="7620" b="13335"/>
             <wp:docPr id="8" name="Immagine 8"/>
             <wp:cNvGraphicFramePr>
               <a:graphicFrameLocks xmlns:a="http://schemas.openxmlformats.org/drawingml/2006/main" noChangeAspect="1"/>
@@ -4805,7 +4907,7 @@
                   <pic:spPr>
                     <a:xfrm>
                       <a:off x="0" y="0"/>
-                      <a:ext cx="6116320" cy="963295"/>
+                      <a:ext cx="5919847" cy="977923"/>
                     </a:xfrm>
                     <a:prstGeom prst="rect">
                       <a:avLst/>
@@ -4822,24 +4924,12 @@
           </wp:inline>
         </w:drawing>
       </w:r>
-    </w:p>
-    <w:p>
-      <w:pPr>
-        <w:pStyle w:val="Nessunaspaziatura"/>
-      </w:pPr>
-    </w:p>
-    <w:p>
-      <w:pPr>
-        <w:pStyle w:val="Titolo2"/>
-        <w:jc w:val="both"/>
-        <w:rPr>
-          <w:rFonts w:ascii="Garamond" w:hAnsi="Garamond"/>
-          <w:b/>
-          <w:bCs/>
-          <w:color w:val="000000" w:themeColor="text1"/>
-        </w:rPr>
-      </w:pPr>
-      <w:bookmarkStart w:id="6" w:name="_Toc73805489"/>
+      <w:bookmarkStart w:id="6" w:name="_Toc74491376"/>
+    </w:p>
+    <w:p>
+      <w:pPr>
+        <w:pStyle w:val="Nessunaspaziatura"/>
+      </w:pPr>
       <w:r>
         <w:rPr>
           <w:rFonts w:ascii="Garamond" w:hAnsi="Garamond"/>
@@ -4847,6 +4937,7 @@
           <w:bCs/>
           <w:color w:val="000000" w:themeColor="text1"/>
         </w:rPr>
+        <w:lastRenderedPageBreak/>
         <w:t>1.4</w:t>
       </w:r>
       <w:r>
@@ -4988,7 +5079,15 @@
                 <w:sz w:val="28"/>
                 <w:szCs w:val="28"/>
               </w:rPr>
-              <w:t>23/05/2021</w:t>
+              <w:t>13/06/</w:t>
+            </w:r>
+            <w:r>
+              <w:rPr>
+                <w:rFonts w:ascii="Garamond" w:hAnsi="Garamond"/>
+                <w:sz w:val="28"/>
+                <w:szCs w:val="28"/>
+              </w:rPr>
+              <w:t>2021</w:t>
             </w:r>
           </w:p>
         </w:tc>
@@ -5266,7 +5365,7 @@
                 <w:sz w:val="28"/>
                 <w:szCs w:val="28"/>
               </w:rPr>
-              <w:t>3</w:t>
+              <w:t>4</w:t>
             </w:r>
           </w:p>
         </w:tc>
@@ -5334,9 +5433,9 @@
           <w:lang w:eastAsia="it-IT"/>
         </w:rPr>
         <w:drawing>
-          <wp:inline distT="0" distB="0" distL="0" distR="0" wp14:anchorId="05C5E62E" wp14:editId="243A95D2">
-            <wp:extent cx="6116320" cy="1877060"/>
-            <wp:effectExtent l="19050" t="19050" r="17780" b="27940"/>
+          <wp:inline distT="0" distB="0" distL="0" distR="0" wp14:anchorId="05C5E62E" wp14:editId="616D86CA">
+            <wp:extent cx="5975350" cy="1987871"/>
+            <wp:effectExtent l="19050" t="19050" r="25400" b="12700"/>
             <wp:docPr id="9" name="Immagine 9"/>
             <wp:cNvGraphicFramePr>
               <a:graphicFrameLocks xmlns:a="http://schemas.openxmlformats.org/drawingml/2006/main" noChangeAspect="1"/>
@@ -5363,7 +5462,7 @@
                   <pic:spPr>
                     <a:xfrm>
                       <a:off x="0" y="0"/>
-                      <a:ext cx="6116320" cy="1877060"/>
+                      <a:ext cx="5993650" cy="1993959"/>
                     </a:xfrm>
                     <a:prstGeom prst="rect">
                       <a:avLst/>
@@ -5396,86 +5495,6 @@
         <w:pStyle w:val="Nessunaspaziatura"/>
       </w:pPr>
     </w:p>
-    <w:p>
-      <w:pPr>
-        <w:pStyle w:val="Nessunaspaziatura"/>
-      </w:pPr>
-    </w:p>
-    <w:p>
-      <w:pPr>
-        <w:pStyle w:val="Nessunaspaziatura"/>
-      </w:pPr>
-    </w:p>
-    <w:p>
-      <w:pPr>
-        <w:pStyle w:val="Nessunaspaziatura"/>
-      </w:pPr>
-    </w:p>
-    <w:p>
-      <w:pPr>
-        <w:pStyle w:val="Nessunaspaziatura"/>
-      </w:pPr>
-    </w:p>
-    <w:p>
-      <w:pPr>
-        <w:pStyle w:val="Nessunaspaziatura"/>
-      </w:pPr>
-    </w:p>
-    <w:p>
-      <w:pPr>
-        <w:pStyle w:val="Nessunaspaziatura"/>
-      </w:pPr>
-    </w:p>
-    <w:p>
-      <w:pPr>
-        <w:pStyle w:val="Nessunaspaziatura"/>
-      </w:pPr>
-    </w:p>
-    <w:p>
-      <w:pPr>
-        <w:pStyle w:val="Nessunaspaziatura"/>
-      </w:pPr>
-    </w:p>
-    <w:p>
-      <w:pPr>
-        <w:pStyle w:val="Nessunaspaziatura"/>
-      </w:pPr>
-    </w:p>
-    <w:p>
-      <w:pPr>
-        <w:pStyle w:val="Nessunaspaziatura"/>
-      </w:pPr>
-    </w:p>
-    <w:p>
-      <w:pPr>
-        <w:pStyle w:val="Nessunaspaziatura"/>
-      </w:pPr>
-    </w:p>
-    <w:p>
-      <w:pPr>
-        <w:pStyle w:val="Nessunaspaziatura"/>
-      </w:pPr>
-    </w:p>
-    <w:p>
-      <w:pPr>
-        <w:pStyle w:val="Nessunaspaziatura"/>
-      </w:pPr>
-    </w:p>
-    <w:p>
-      <w:pPr>
-        <w:pStyle w:val="Nessunaspaziatura"/>
-      </w:pPr>
-    </w:p>
-    <w:p>
-      <w:pPr>
-        <w:pStyle w:val="Nessunaspaziatura"/>
-      </w:pPr>
-    </w:p>
-    <w:p>
-      <w:pPr>
-        <w:pStyle w:val="Nessunaspaziatura"/>
-      </w:pPr>
-    </w:p>
     <w:tbl>
       <w:tblPr>
         <w:tblStyle w:val="Grigliatabella"/>
@@ -5592,7 +5611,15 @@
                 <w:sz w:val="28"/>
                 <w:szCs w:val="28"/>
               </w:rPr>
-              <w:t>23/05/2021</w:t>
+              <w:t>13/06/</w:t>
+            </w:r>
+            <w:r>
+              <w:rPr>
+                <w:rFonts w:ascii="Garamond" w:hAnsi="Garamond"/>
+                <w:sz w:val="28"/>
+                <w:szCs w:val="28"/>
+              </w:rPr>
+              <w:t>2021</w:t>
             </w:r>
           </w:p>
         </w:tc>
@@ -5870,7 +5897,7 @@
                 <w:sz w:val="28"/>
                 <w:szCs w:val="28"/>
               </w:rPr>
-              <w:t>3</w:t>
+              <w:t>4</w:t>
             </w:r>
           </w:p>
         </w:tc>
@@ -5938,9 +5965,9 @@
           <w:lang w:eastAsia="it-IT"/>
         </w:rPr>
         <w:drawing>
-          <wp:inline distT="0" distB="0" distL="0" distR="0" wp14:anchorId="5C01F43F" wp14:editId="610F4BC5">
-            <wp:extent cx="6116320" cy="1699260"/>
-            <wp:effectExtent l="19050" t="19050" r="17780" b="15240"/>
+          <wp:inline distT="0" distB="0" distL="0" distR="0" wp14:anchorId="5C01F43F" wp14:editId="1C2F8BF6">
+            <wp:extent cx="6138211" cy="1754373"/>
+            <wp:effectExtent l="19050" t="19050" r="15240" b="17780"/>
             <wp:docPr id="10" name="Immagine 10"/>
             <wp:cNvGraphicFramePr>
               <a:graphicFrameLocks xmlns:a="http://schemas.openxmlformats.org/drawingml/2006/main" noChangeAspect="1"/>
@@ -5953,7 +5980,7 @@
                     <pic:cNvPicPr/>
                   </pic:nvPicPr>
                   <pic:blipFill>
-                    <a:blip r:embed="rId18" cstate="print">
+                    <a:blip r:embed="rId18">
                       <a:extLst>
                         <a:ext uri="{28A0092B-C50C-407E-A947-70E740481C1C}">
                           <a14:useLocalDpi xmlns:a14="http://schemas.microsoft.com/office/drawing/2010/main" val="0"/>
@@ -5967,7 +5994,7 @@
                   <pic:spPr>
                     <a:xfrm>
                       <a:off x="0" y="0"/>
-                      <a:ext cx="6116320" cy="1699260"/>
+                      <a:ext cx="6148833" cy="1757409"/>
                     </a:xfrm>
                     <a:prstGeom prst="rect">
                       <a:avLst/>
@@ -6000,86 +6027,6 @@
         <w:pStyle w:val="Nessunaspaziatura"/>
       </w:pPr>
     </w:p>
-    <w:p>
-      <w:pPr>
-        <w:pStyle w:val="Nessunaspaziatura"/>
-      </w:pPr>
-    </w:p>
-    <w:p>
-      <w:pPr>
-        <w:pStyle w:val="Nessunaspaziatura"/>
-      </w:pPr>
-    </w:p>
-    <w:p>
-      <w:pPr>
-        <w:pStyle w:val="Nessunaspaziatura"/>
-      </w:pPr>
-    </w:p>
-    <w:p>
-      <w:pPr>
-        <w:pStyle w:val="Nessunaspaziatura"/>
-      </w:pPr>
-    </w:p>
-    <w:p>
-      <w:pPr>
-        <w:pStyle w:val="Nessunaspaziatura"/>
-      </w:pPr>
-    </w:p>
-    <w:p>
-      <w:pPr>
-        <w:pStyle w:val="Nessunaspaziatura"/>
-      </w:pPr>
-    </w:p>
-    <w:p>
-      <w:pPr>
-        <w:pStyle w:val="Nessunaspaziatura"/>
-      </w:pPr>
-    </w:p>
-    <w:p>
-      <w:pPr>
-        <w:pStyle w:val="Nessunaspaziatura"/>
-      </w:pPr>
-    </w:p>
-    <w:p>
-      <w:pPr>
-        <w:pStyle w:val="Nessunaspaziatura"/>
-      </w:pPr>
-    </w:p>
-    <w:p>
-      <w:pPr>
-        <w:pStyle w:val="Nessunaspaziatura"/>
-      </w:pPr>
-    </w:p>
-    <w:p>
-      <w:pPr>
-        <w:pStyle w:val="Nessunaspaziatura"/>
-      </w:pPr>
-    </w:p>
-    <w:p>
-      <w:pPr>
-        <w:pStyle w:val="Nessunaspaziatura"/>
-      </w:pPr>
-    </w:p>
-    <w:p>
-      <w:pPr>
-        <w:pStyle w:val="Nessunaspaziatura"/>
-      </w:pPr>
-    </w:p>
-    <w:p>
-      <w:pPr>
-        <w:pStyle w:val="Nessunaspaziatura"/>
-      </w:pPr>
-    </w:p>
-    <w:p>
-      <w:pPr>
-        <w:pStyle w:val="Nessunaspaziatura"/>
-      </w:pPr>
-    </w:p>
-    <w:p>
-      <w:pPr>
-        <w:pStyle w:val="Nessunaspaziatura"/>
-      </w:pPr>
-    </w:p>
     <w:tbl>
       <w:tblPr>
         <w:tblStyle w:val="Grigliatabella"/>
@@ -6196,7 +6143,15 @@
                 <w:sz w:val="28"/>
                 <w:szCs w:val="28"/>
               </w:rPr>
-              <w:t>23/05/2021</w:t>
+              <w:t>13/06/</w:t>
+            </w:r>
+            <w:r>
+              <w:rPr>
+                <w:rFonts w:ascii="Garamond" w:hAnsi="Garamond"/>
+                <w:sz w:val="28"/>
+                <w:szCs w:val="28"/>
+              </w:rPr>
+              <w:t>2021</w:t>
             </w:r>
           </w:p>
         </w:tc>
@@ -6474,7 +6429,7 @@
                 <w:sz w:val="28"/>
                 <w:szCs w:val="28"/>
               </w:rPr>
-              <w:t>3</w:t>
+              <w:t>4</w:t>
             </w:r>
           </w:p>
         </w:tc>
@@ -6542,9 +6497,9 @@
           <w:lang w:eastAsia="it-IT"/>
         </w:rPr>
         <w:drawing>
-          <wp:inline distT="0" distB="0" distL="0" distR="0" wp14:anchorId="5926A107" wp14:editId="646AADDD">
-            <wp:extent cx="6116320" cy="1301750"/>
-            <wp:effectExtent l="19050" t="19050" r="17780" b="12700"/>
+          <wp:inline distT="0" distB="0" distL="0" distR="0" wp14:anchorId="5926A107" wp14:editId="6D2562F5">
+            <wp:extent cx="6115010" cy="1301750"/>
+            <wp:effectExtent l="19050" t="19050" r="19685" b="12700"/>
             <wp:docPr id="11" name="Immagine 11"/>
             <wp:cNvGraphicFramePr>
               <a:graphicFrameLocks xmlns:a="http://schemas.openxmlformats.org/drawingml/2006/main" noChangeAspect="1"/>
@@ -6571,7 +6526,7 @@
                   <pic:spPr>
                     <a:xfrm>
                       <a:off x="0" y="0"/>
-                      <a:ext cx="6116320" cy="1301750"/>
+                      <a:ext cx="6115010" cy="1301750"/>
                     </a:xfrm>
                     <a:prstGeom prst="rect">
                       <a:avLst/>
@@ -6636,71 +6591,6 @@
     </w:p>
     <w:p>
       <w:pPr>
-        <w:pStyle w:val="Nessunaspaziatura"/>
-      </w:pPr>
-    </w:p>
-    <w:p>
-      <w:pPr>
-        <w:pStyle w:val="Nessunaspaziatura"/>
-      </w:pPr>
-    </w:p>
-    <w:p>
-      <w:pPr>
-        <w:pStyle w:val="Nessunaspaziatura"/>
-      </w:pPr>
-    </w:p>
-    <w:p>
-      <w:pPr>
-        <w:pStyle w:val="Nessunaspaziatura"/>
-      </w:pPr>
-    </w:p>
-    <w:p>
-      <w:pPr>
-        <w:pStyle w:val="Nessunaspaziatura"/>
-      </w:pPr>
-    </w:p>
-    <w:p>
-      <w:pPr>
-        <w:pStyle w:val="Nessunaspaziatura"/>
-      </w:pPr>
-    </w:p>
-    <w:p>
-      <w:pPr>
-        <w:pStyle w:val="Nessunaspaziatura"/>
-      </w:pPr>
-    </w:p>
-    <w:p>
-      <w:pPr>
-        <w:pStyle w:val="Nessunaspaziatura"/>
-      </w:pPr>
-    </w:p>
-    <w:p>
-      <w:pPr>
-        <w:pStyle w:val="Nessunaspaziatura"/>
-      </w:pPr>
-    </w:p>
-    <w:p>
-      <w:pPr>
-        <w:pStyle w:val="Nessunaspaziatura"/>
-      </w:pPr>
-    </w:p>
-    <w:p>
-      <w:pPr>
-        <w:pStyle w:val="Nessunaspaziatura"/>
-      </w:pPr>
-    </w:p>
-    <w:p>
-      <w:pPr>
-        <w:pStyle w:val="Nessunaspaziatura"/>
-      </w:pPr>
-    </w:p>
-    <w:p>
-      <w:pPr>
-        <w:pStyle w:val="Nessunaspaziatura"/>
-      </w:pPr>
-    </w:p>
-    <w:p>
-      <w:pPr>
         <w:pStyle w:val="Titolo2"/>
         <w:jc w:val="both"/>
         <w:rPr>
@@ -6710,7 +6600,7 @@
           <w:color w:val="000000" w:themeColor="text1"/>
         </w:rPr>
       </w:pPr>
-      <w:bookmarkStart w:id="7" w:name="_Toc73805490"/>
+      <w:bookmarkStart w:id="7" w:name="_Toc74491377"/>
       <w:r>
         <w:rPr>
           <w:rFonts w:ascii="Garamond" w:hAnsi="Garamond"/>
@@ -6718,6 +6608,7 @@
           <w:bCs/>
           <w:color w:val="000000" w:themeColor="text1"/>
         </w:rPr>
+        <w:lastRenderedPageBreak/>
         <w:t>1.5</w:t>
       </w:r>
       <w:r>
@@ -6859,7 +6750,15 @@
                 <w:sz w:val="28"/>
                 <w:szCs w:val="28"/>
               </w:rPr>
-              <w:t>05/06/2021</w:t>
+              <w:t>13</w:t>
+            </w:r>
+            <w:r>
+              <w:rPr>
+                <w:rFonts w:ascii="Garamond" w:hAnsi="Garamond"/>
+                <w:sz w:val="28"/>
+                <w:szCs w:val="28"/>
+              </w:rPr>
+              <w:t>/06/2021</w:t>
             </w:r>
           </w:p>
         </w:tc>
@@ -7137,7 +7036,7 @@
                 <w:sz w:val="28"/>
                 <w:szCs w:val="28"/>
               </w:rPr>
-              <w:t>2</w:t>
+              <w:t>3</w:t>
             </w:r>
           </w:p>
         </w:tc>
@@ -7198,9 +7097,9 @@
           <w:lang w:eastAsia="it-IT"/>
         </w:rPr>
         <w:drawing>
-          <wp:inline distT="0" distB="0" distL="0" distR="0" wp14:anchorId="5E7F3822" wp14:editId="030C962F">
-            <wp:extent cx="6116320" cy="1152525"/>
-            <wp:effectExtent l="0" t="0" r="0" b="9525"/>
+          <wp:inline distT="0" distB="0" distL="0" distR="0" wp14:anchorId="5E7F3822" wp14:editId="22D4D40B">
+            <wp:extent cx="6039293" cy="1097280"/>
+            <wp:effectExtent l="19050" t="19050" r="19050" b="26670"/>
             <wp:docPr id="3" name="Immagine 3"/>
             <wp:cNvGraphicFramePr>
               <a:graphicFrameLocks xmlns:a="http://schemas.openxmlformats.org/drawingml/2006/main" noChangeAspect="1"/>
@@ -7227,11 +7126,16 @@
                   <pic:spPr>
                     <a:xfrm>
                       <a:off x="0" y="0"/>
-                      <a:ext cx="6116320" cy="1152525"/>
+                      <a:ext cx="6166027" cy="1120306"/>
                     </a:xfrm>
                     <a:prstGeom prst="rect">
                       <a:avLst/>
                     </a:prstGeom>
+                    <a:ln>
+                      <a:solidFill>
+                        <a:schemeClr val="tx1"/>
+                      </a:solidFill>
+                    </a:ln>
                   </pic:spPr>
                 </pic:pic>
               </a:graphicData>
@@ -7240,23 +7144,6 @@
         </w:drawing>
       </w:r>
     </w:p>
-    <w:p/>
-    <w:p/>
-    <w:p/>
-    <w:p/>
-    <w:p/>
-    <w:p/>
-    <w:p/>
-    <w:p/>
-    <w:p/>
-    <w:p/>
-    <w:p/>
-    <w:p/>
-    <w:p/>
-    <w:p/>
-    <w:p/>
-    <w:p/>
-    <w:p/>
     <w:p/>
     <w:p/>
     <w:p/>
@@ -7376,7 +7263,15 @@
                 <w:sz w:val="28"/>
                 <w:szCs w:val="28"/>
               </w:rPr>
-              <w:t>24/05/2021</w:t>
+              <w:t>13/06/</w:t>
+            </w:r>
+            <w:r>
+              <w:rPr>
+                <w:rFonts w:ascii="Garamond" w:hAnsi="Garamond"/>
+                <w:sz w:val="28"/>
+                <w:szCs w:val="28"/>
+              </w:rPr>
+              <w:t>2021</w:t>
             </w:r>
           </w:p>
         </w:tc>
@@ -7721,10 +7616,11 @@
           <w:noProof/>
           <w:lang w:eastAsia="it-IT"/>
         </w:rPr>
+        <w:lastRenderedPageBreak/>
         <w:drawing>
-          <wp:inline distT="0" distB="0" distL="0" distR="0" wp14:anchorId="298C7C37" wp14:editId="708C3256">
-            <wp:extent cx="6116320" cy="1198880"/>
-            <wp:effectExtent l="19050" t="19050" r="17780" b="20320"/>
+          <wp:inline distT="0" distB="0" distL="0" distR="0" wp14:anchorId="298C7C37" wp14:editId="0057F61B">
+            <wp:extent cx="5878245" cy="1198880"/>
+            <wp:effectExtent l="19050" t="19050" r="27305" b="20320"/>
             <wp:docPr id="12" name="Immagine 12"/>
             <wp:cNvGraphicFramePr>
               <a:graphicFrameLocks xmlns:a="http://schemas.openxmlformats.org/drawingml/2006/main" noChangeAspect="1"/>
@@ -7737,7 +7633,7 @@
                     <pic:cNvPicPr/>
                   </pic:nvPicPr>
                   <pic:blipFill>
-                    <a:blip r:embed="rId21" cstate="print">
+                    <a:blip r:embed="rId21">
                       <a:extLst>
                         <a:ext uri="{28A0092B-C50C-407E-A947-70E740481C1C}">
                           <a14:useLocalDpi xmlns:a14="http://schemas.microsoft.com/office/drawing/2010/main" val="0"/>
@@ -7751,7 +7647,7 @@
                   <pic:spPr>
                     <a:xfrm>
                       <a:off x="0" y="0"/>
-                      <a:ext cx="6116320" cy="1198880"/>
+                      <a:ext cx="5878245" cy="1198880"/>
                     </a:xfrm>
                     <a:prstGeom prst="rect">
                       <a:avLst/>
@@ -7886,6 +7782,86 @@
     </w:p>
     <w:p>
       <w:pPr>
+        <w:pStyle w:val="Nessunaspaziatura"/>
+      </w:pPr>
+    </w:p>
+    <w:p>
+      <w:pPr>
+        <w:pStyle w:val="Nessunaspaziatura"/>
+      </w:pPr>
+    </w:p>
+    <w:p>
+      <w:pPr>
+        <w:pStyle w:val="Nessunaspaziatura"/>
+      </w:pPr>
+    </w:p>
+    <w:p>
+      <w:pPr>
+        <w:pStyle w:val="Nessunaspaziatura"/>
+      </w:pPr>
+    </w:p>
+    <w:p>
+      <w:pPr>
+        <w:pStyle w:val="Nessunaspaziatura"/>
+      </w:pPr>
+    </w:p>
+    <w:p>
+      <w:pPr>
+        <w:pStyle w:val="Nessunaspaziatura"/>
+      </w:pPr>
+    </w:p>
+    <w:p>
+      <w:pPr>
+        <w:pStyle w:val="Nessunaspaziatura"/>
+      </w:pPr>
+    </w:p>
+    <w:p>
+      <w:pPr>
+        <w:pStyle w:val="Nessunaspaziatura"/>
+      </w:pPr>
+    </w:p>
+    <w:p>
+      <w:pPr>
+        <w:pStyle w:val="Nessunaspaziatura"/>
+      </w:pPr>
+    </w:p>
+    <w:p>
+      <w:pPr>
+        <w:pStyle w:val="Nessunaspaziatura"/>
+      </w:pPr>
+    </w:p>
+    <w:p>
+      <w:pPr>
+        <w:pStyle w:val="Nessunaspaziatura"/>
+      </w:pPr>
+    </w:p>
+    <w:p>
+      <w:pPr>
+        <w:pStyle w:val="Nessunaspaziatura"/>
+      </w:pPr>
+    </w:p>
+    <w:p>
+      <w:pPr>
+        <w:pStyle w:val="Nessunaspaziatura"/>
+      </w:pPr>
+    </w:p>
+    <w:p>
+      <w:pPr>
+        <w:pStyle w:val="Nessunaspaziatura"/>
+      </w:pPr>
+    </w:p>
+    <w:p>
+      <w:pPr>
+        <w:pStyle w:val="Nessunaspaziatura"/>
+      </w:pPr>
+    </w:p>
+    <w:p>
+      <w:pPr>
+        <w:pStyle w:val="Nessunaspaziatura"/>
+      </w:pPr>
+    </w:p>
+    <w:p>
+      <w:pPr>
         <w:pStyle w:val="Titolo2"/>
         <w:jc w:val="both"/>
         <w:rPr>
@@ -7895,7 +7871,7 @@
           <w:color w:val="000000" w:themeColor="text1"/>
         </w:rPr>
       </w:pPr>
-      <w:bookmarkStart w:id="8" w:name="_Toc73805491"/>
+      <w:bookmarkStart w:id="8" w:name="_Toc74491378"/>
       <w:r>
         <w:rPr>
           <w:rFonts w:ascii="Garamond" w:hAnsi="Garamond"/>
@@ -7903,6 +7879,7 @@
           <w:bCs/>
           <w:color w:val="000000" w:themeColor="text1"/>
         </w:rPr>
+        <w:lastRenderedPageBreak/>
         <w:t>1.6</w:t>
       </w:r>
       <w:r>
@@ -8044,7 +8021,15 @@
                 <w:sz w:val="28"/>
                 <w:szCs w:val="28"/>
               </w:rPr>
-              <w:t>24/05/2021</w:t>
+              <w:t>13/06/</w:t>
+            </w:r>
+            <w:r>
+              <w:rPr>
+                <w:rFonts w:ascii="Garamond" w:hAnsi="Garamond"/>
+                <w:sz w:val="28"/>
+                <w:szCs w:val="28"/>
+              </w:rPr>
+              <w:t>2021</w:t>
             </w:r>
           </w:p>
         </w:tc>
@@ -8322,7 +8307,7 @@
                 <w:sz w:val="28"/>
                 <w:szCs w:val="28"/>
               </w:rPr>
-              <w:t>2</w:t>
+              <w:t>4</w:t>
             </w:r>
           </w:p>
         </w:tc>
@@ -8390,9 +8375,9 @@
           <w:lang w:eastAsia="it-IT"/>
         </w:rPr>
         <w:drawing>
-          <wp:inline distT="0" distB="0" distL="0" distR="0" wp14:anchorId="233FE52E" wp14:editId="104526FA">
-            <wp:extent cx="6116320" cy="1320800"/>
-            <wp:effectExtent l="19050" t="19050" r="17780" b="12700"/>
+          <wp:inline distT="0" distB="0" distL="0" distR="0" wp14:anchorId="233FE52E" wp14:editId="78E68A2A">
+            <wp:extent cx="6116320" cy="1317743"/>
+            <wp:effectExtent l="19050" t="19050" r="17780" b="15875"/>
             <wp:docPr id="13" name="Immagine 13"/>
             <wp:cNvGraphicFramePr>
               <a:graphicFrameLocks xmlns:a="http://schemas.openxmlformats.org/drawingml/2006/main" noChangeAspect="1"/>
@@ -8419,7 +8404,7 @@
                   <pic:spPr>
                     <a:xfrm>
                       <a:off x="0" y="0"/>
-                      <a:ext cx="6116320" cy="1320800"/>
+                      <a:ext cx="6116320" cy="1317743"/>
                     </a:xfrm>
                     <a:prstGeom prst="rect">
                       <a:avLst/>
@@ -8452,96 +8437,6 @@
         <w:pStyle w:val="Nessunaspaziatura"/>
       </w:pPr>
     </w:p>
-    <w:p>
-      <w:pPr>
-        <w:pStyle w:val="Nessunaspaziatura"/>
-      </w:pPr>
-    </w:p>
-    <w:p>
-      <w:pPr>
-        <w:pStyle w:val="Nessunaspaziatura"/>
-      </w:pPr>
-    </w:p>
-    <w:p>
-      <w:pPr>
-        <w:pStyle w:val="Nessunaspaziatura"/>
-      </w:pPr>
-    </w:p>
-    <w:p>
-      <w:pPr>
-        <w:pStyle w:val="Nessunaspaziatura"/>
-      </w:pPr>
-    </w:p>
-    <w:p>
-      <w:pPr>
-        <w:pStyle w:val="Nessunaspaziatura"/>
-      </w:pPr>
-    </w:p>
-    <w:p>
-      <w:pPr>
-        <w:pStyle w:val="Nessunaspaziatura"/>
-      </w:pPr>
-    </w:p>
-    <w:p>
-      <w:pPr>
-        <w:pStyle w:val="Nessunaspaziatura"/>
-      </w:pPr>
-    </w:p>
-    <w:p>
-      <w:pPr>
-        <w:pStyle w:val="Nessunaspaziatura"/>
-      </w:pPr>
-    </w:p>
-    <w:p>
-      <w:pPr>
-        <w:pStyle w:val="Nessunaspaziatura"/>
-      </w:pPr>
-    </w:p>
-    <w:p>
-      <w:pPr>
-        <w:pStyle w:val="Nessunaspaziatura"/>
-      </w:pPr>
-    </w:p>
-    <w:p>
-      <w:pPr>
-        <w:pStyle w:val="Nessunaspaziatura"/>
-      </w:pPr>
-    </w:p>
-    <w:p>
-      <w:pPr>
-        <w:pStyle w:val="Nessunaspaziatura"/>
-      </w:pPr>
-    </w:p>
-    <w:p>
-      <w:pPr>
-        <w:pStyle w:val="Nessunaspaziatura"/>
-      </w:pPr>
-    </w:p>
-    <w:p>
-      <w:pPr>
-        <w:pStyle w:val="Nessunaspaziatura"/>
-      </w:pPr>
-    </w:p>
-    <w:p>
-      <w:pPr>
-        <w:pStyle w:val="Nessunaspaziatura"/>
-      </w:pPr>
-    </w:p>
-    <w:p>
-      <w:pPr>
-        <w:pStyle w:val="Nessunaspaziatura"/>
-      </w:pPr>
-    </w:p>
-    <w:p>
-      <w:pPr>
-        <w:pStyle w:val="Nessunaspaziatura"/>
-      </w:pPr>
-    </w:p>
-    <w:p>
-      <w:pPr>
-        <w:pStyle w:val="Nessunaspaziatura"/>
-      </w:pPr>
-    </w:p>
     <w:tbl>
       <w:tblPr>
         <w:tblStyle w:val="Grigliatabella"/>
@@ -8658,7 +8553,15 @@
                 <w:sz w:val="28"/>
                 <w:szCs w:val="28"/>
               </w:rPr>
-              <w:t>24/05/2021</w:t>
+              <w:t>13/06/</w:t>
+            </w:r>
+            <w:r>
+              <w:rPr>
+                <w:rFonts w:ascii="Garamond" w:hAnsi="Garamond"/>
+                <w:sz w:val="28"/>
+                <w:szCs w:val="28"/>
+              </w:rPr>
+              <w:t>2021</w:t>
             </w:r>
           </w:p>
         </w:tc>
@@ -8936,7 +8839,7 @@
                 <w:sz w:val="28"/>
                 <w:szCs w:val="28"/>
               </w:rPr>
-              <w:t>2</w:t>
+              <w:t>3</w:t>
             </w:r>
           </w:p>
         </w:tc>
@@ -9003,10 +8906,11 @@
           <w:noProof/>
           <w:lang w:eastAsia="it-IT"/>
         </w:rPr>
+        <w:lastRenderedPageBreak/>
         <w:drawing>
-          <wp:inline distT="0" distB="0" distL="0" distR="0" wp14:anchorId="2A436CB6" wp14:editId="021116DF">
-            <wp:extent cx="6116320" cy="1633855"/>
-            <wp:effectExtent l="19050" t="19050" r="17780" b="23495"/>
+          <wp:inline distT="0" distB="0" distL="0" distR="0" wp14:anchorId="2A436CB6" wp14:editId="2406E4DD">
+            <wp:extent cx="6116320" cy="1602280"/>
+            <wp:effectExtent l="19050" t="19050" r="17780" b="17145"/>
             <wp:docPr id="14" name="Immagine 14"/>
             <wp:cNvGraphicFramePr>
               <a:graphicFrameLocks xmlns:a="http://schemas.openxmlformats.org/drawingml/2006/main" noChangeAspect="1"/>
@@ -9033,7 +8937,7 @@
                   <pic:spPr>
                     <a:xfrm>
                       <a:off x="0" y="0"/>
-                      <a:ext cx="6116320" cy="1633855"/>
+                      <a:ext cx="6116320" cy="1602280"/>
                     </a:xfrm>
                     <a:prstGeom prst="rect">
                       <a:avLst/>
@@ -9163,6 +9067,83 @@
     </w:p>
     <w:p>
       <w:pPr>
+        <w:pStyle w:val="Nessunaspaziatura"/>
+      </w:pPr>
+    </w:p>
+    <w:p>
+      <w:pPr>
+        <w:pStyle w:val="Nessunaspaziatura"/>
+      </w:pPr>
+    </w:p>
+    <w:p>
+      <w:pPr>
+        <w:pStyle w:val="Nessunaspaziatura"/>
+      </w:pPr>
+    </w:p>
+    <w:p>
+      <w:pPr>
+        <w:pStyle w:val="Nessunaspaziatura"/>
+      </w:pPr>
+    </w:p>
+    <w:p>
+      <w:pPr>
+        <w:pStyle w:val="Nessunaspaziatura"/>
+      </w:pPr>
+    </w:p>
+    <w:p>
+      <w:pPr>
+        <w:pStyle w:val="Nessunaspaziatura"/>
+      </w:pPr>
+    </w:p>
+    <w:p>
+      <w:pPr>
+        <w:pStyle w:val="Nessunaspaziatura"/>
+      </w:pPr>
+    </w:p>
+    <w:p>
+      <w:pPr>
+        <w:pStyle w:val="Nessunaspaziatura"/>
+      </w:pPr>
+    </w:p>
+    <w:p>
+      <w:pPr>
+        <w:pStyle w:val="Nessunaspaziatura"/>
+      </w:pPr>
+    </w:p>
+    <w:p>
+      <w:pPr>
+        <w:pStyle w:val="Nessunaspaziatura"/>
+      </w:pPr>
+    </w:p>
+    <w:p>
+      <w:pPr>
+        <w:pStyle w:val="Nessunaspaziatura"/>
+      </w:pPr>
+    </w:p>
+    <w:p>
+      <w:pPr>
+        <w:pStyle w:val="Nessunaspaziatura"/>
+      </w:pPr>
+    </w:p>
+    <w:p>
+      <w:pPr>
+        <w:pStyle w:val="Nessunaspaziatura"/>
+      </w:pPr>
+      <w:bookmarkStart w:id="9" w:name="_GoBack"/>
+      <w:bookmarkEnd w:id="9"/>
+    </w:p>
+    <w:p>
+      <w:pPr>
+        <w:pStyle w:val="Nessunaspaziatura"/>
+      </w:pPr>
+    </w:p>
+    <w:p>
+      <w:pPr>
+        <w:pStyle w:val="Nessunaspaziatura"/>
+      </w:pPr>
+    </w:p>
+    <w:p>
+      <w:pPr>
         <w:pStyle w:val="Titolo2"/>
         <w:jc w:val="both"/>
         <w:rPr>
@@ -9172,7 +9153,7 @@
           <w:color w:val="000000" w:themeColor="text1"/>
         </w:rPr>
       </w:pPr>
-      <w:bookmarkStart w:id="9" w:name="_Toc73805492"/>
+      <w:bookmarkStart w:id="10" w:name="_Toc74491379"/>
       <w:r>
         <w:rPr>
           <w:rFonts w:ascii="Garamond" w:hAnsi="Garamond"/>
@@ -9180,6 +9161,7 @@
           <w:bCs/>
           <w:color w:val="000000" w:themeColor="text1"/>
         </w:rPr>
+        <w:lastRenderedPageBreak/>
         <w:t>1.7</w:t>
       </w:r>
       <w:r>
@@ -9201,7 +9183,7 @@
         </w:rPr>
         <w:t>AddGame</w:t>
       </w:r>
-      <w:bookmarkEnd w:id="9"/>
+      <w:bookmarkEnd w:id="10"/>
       <w:proofErr w:type="spellEnd"/>
     </w:p>
     <w:p/>
@@ -9321,7 +9303,15 @@
                 <w:sz w:val="28"/>
                 <w:szCs w:val="28"/>
               </w:rPr>
-              <w:t>24/05/2021</w:t>
+              <w:t>13/06/</w:t>
+            </w:r>
+            <w:r>
+              <w:rPr>
+                <w:rFonts w:ascii="Garamond" w:hAnsi="Garamond"/>
+                <w:sz w:val="28"/>
+                <w:szCs w:val="28"/>
+              </w:rPr>
+              <w:t>2021</w:t>
             </w:r>
           </w:p>
         </w:tc>
@@ -9599,7 +9589,7 @@
                 <w:sz w:val="28"/>
                 <w:szCs w:val="28"/>
               </w:rPr>
-              <w:t>2</w:t>
+              <w:t>4</w:t>
             </w:r>
           </w:p>
         </w:tc>
@@ -9667,9 +9657,9 @@
           <w:lang w:eastAsia="it-IT"/>
         </w:rPr>
         <w:drawing>
-          <wp:inline distT="0" distB="0" distL="0" distR="0" wp14:anchorId="42D791D4" wp14:editId="1B7F06CA">
-            <wp:extent cx="6116320" cy="2319020"/>
-            <wp:effectExtent l="19050" t="19050" r="17780" b="24130"/>
+          <wp:inline distT="0" distB="0" distL="0" distR="0" wp14:anchorId="42D791D4" wp14:editId="01A6339B">
+            <wp:extent cx="6116320" cy="2301930"/>
+            <wp:effectExtent l="19050" t="19050" r="17780" b="22225"/>
             <wp:docPr id="15" name="Immagine 15"/>
             <wp:cNvGraphicFramePr>
               <a:graphicFrameLocks xmlns:a="http://schemas.openxmlformats.org/drawingml/2006/main" noChangeAspect="1"/>
@@ -9682,7 +9672,7 @@
                     <pic:cNvPicPr/>
                   </pic:nvPicPr>
                   <pic:blipFill>
-                    <a:blip r:embed="rId24" cstate="print">
+                    <a:blip r:embed="rId24">
                       <a:extLst>
                         <a:ext uri="{28A0092B-C50C-407E-A947-70E740481C1C}">
                           <a14:useLocalDpi xmlns:a14="http://schemas.microsoft.com/office/drawing/2010/main" val="0"/>
@@ -9696,7 +9686,7 @@
                   <pic:spPr>
                     <a:xfrm>
                       <a:off x="0" y="0"/>
-                      <a:ext cx="6116320" cy="2319020"/>
+                      <a:ext cx="6116320" cy="2301930"/>
                     </a:xfrm>
                     <a:prstGeom prst="rect">
                       <a:avLst/>
@@ -9832,6 +9822,7 @@
                 <w:sz w:val="28"/>
                 <w:szCs w:val="28"/>
               </w:rPr>
+              <w:lastRenderedPageBreak/>
               <w:t>Nome</w:t>
             </w:r>
           </w:p>
@@ -9910,7 +9901,15 @@
                 <w:sz w:val="28"/>
                 <w:szCs w:val="28"/>
               </w:rPr>
-              <w:t>24/05/2021</w:t>
+              <w:t>13/06/</w:t>
+            </w:r>
+            <w:r>
+              <w:rPr>
+                <w:rFonts w:ascii="Garamond" w:hAnsi="Garamond"/>
+                <w:sz w:val="28"/>
+                <w:szCs w:val="28"/>
+              </w:rPr>
+              <w:t>2021</w:t>
             </w:r>
           </w:p>
         </w:tc>
@@ -10188,7 +10187,7 @@
                 <w:sz w:val="28"/>
                 <w:szCs w:val="28"/>
               </w:rPr>
-              <w:t>2</w:t>
+              <w:t>3</w:t>
             </w:r>
           </w:p>
         </w:tc>
@@ -10256,9 +10255,9 @@
           <w:lang w:eastAsia="it-IT"/>
         </w:rPr>
         <w:drawing>
-          <wp:inline distT="0" distB="0" distL="0" distR="0" wp14:anchorId="28239C57" wp14:editId="7C738F65">
-            <wp:extent cx="6116320" cy="2354580"/>
-            <wp:effectExtent l="19050" t="19050" r="17780" b="26670"/>
+          <wp:inline distT="0" distB="0" distL="0" distR="0" wp14:anchorId="28239C57" wp14:editId="54171836">
+            <wp:extent cx="6116320" cy="2322864"/>
+            <wp:effectExtent l="19050" t="19050" r="17780" b="20320"/>
             <wp:docPr id="16" name="Immagine 16"/>
             <wp:cNvGraphicFramePr>
               <a:graphicFrameLocks xmlns:a="http://schemas.openxmlformats.org/drawingml/2006/main" noChangeAspect="1"/>
@@ -10285,7 +10284,7 @@
                   <pic:spPr>
                     <a:xfrm>
                       <a:off x="0" y="0"/>
-                      <a:ext cx="6116320" cy="2354580"/>
+                      <a:ext cx="6116320" cy="2322864"/>
                     </a:xfrm>
                     <a:prstGeom prst="rect">
                       <a:avLst/>
@@ -10431,6 +10430,7 @@
                 <w:sz w:val="28"/>
                 <w:szCs w:val="28"/>
               </w:rPr>
+              <w:lastRenderedPageBreak/>
               <w:t>Nome</w:t>
             </w:r>
           </w:p>
@@ -10509,7 +10509,15 @@
                 <w:sz w:val="28"/>
                 <w:szCs w:val="28"/>
               </w:rPr>
-              <w:t>24/05/2021</w:t>
+              <w:t>13/06/</w:t>
+            </w:r>
+            <w:r>
+              <w:rPr>
+                <w:rFonts w:ascii="Garamond" w:hAnsi="Garamond"/>
+                <w:sz w:val="28"/>
+                <w:szCs w:val="28"/>
+              </w:rPr>
+              <w:t>2021</w:t>
             </w:r>
           </w:p>
         </w:tc>
@@ -10787,7 +10795,7 @@
                 <w:sz w:val="28"/>
                 <w:szCs w:val="28"/>
               </w:rPr>
-              <w:t>2</w:t>
+              <w:t>3</w:t>
             </w:r>
           </w:p>
         </w:tc>
@@ -10855,9 +10863,9 @@
           <w:lang w:eastAsia="it-IT"/>
         </w:rPr>
         <w:drawing>
-          <wp:inline distT="0" distB="0" distL="0" distR="0" wp14:anchorId="0F45F0F3" wp14:editId="3AC04067">
-            <wp:extent cx="6116320" cy="2594610"/>
-            <wp:effectExtent l="19050" t="19050" r="17780" b="15240"/>
+          <wp:inline distT="0" distB="0" distL="0" distR="0" wp14:anchorId="0F45F0F3" wp14:editId="3CACDB5C">
+            <wp:extent cx="6116320" cy="2575292"/>
+            <wp:effectExtent l="19050" t="19050" r="17780" b="15875"/>
             <wp:docPr id="1" name="Immagine 1"/>
             <wp:cNvGraphicFramePr>
               <a:graphicFrameLocks xmlns:a="http://schemas.openxmlformats.org/drawingml/2006/main" noChangeAspect="1"/>
@@ -10884,7 +10892,7 @@
                   <pic:spPr>
                     <a:xfrm>
                       <a:off x="0" y="0"/>
-                      <a:ext cx="6116320" cy="2594610"/>
+                      <a:ext cx="6116320" cy="2575292"/>
                     </a:xfrm>
                     <a:prstGeom prst="rect">
                       <a:avLst/>
@@ -11028,6 +11036,7 @@
                 <w:sz w:val="28"/>
                 <w:szCs w:val="28"/>
               </w:rPr>
+              <w:lastRenderedPageBreak/>
               <w:t>Nome</w:t>
             </w:r>
           </w:p>
@@ -11106,15 +11115,15 @@
                 <w:sz w:val="28"/>
                 <w:szCs w:val="28"/>
               </w:rPr>
-              <w:t>26</w:t>
-            </w:r>
-            <w:r>
-              <w:rPr>
-                <w:rFonts w:ascii="Garamond" w:hAnsi="Garamond"/>
-                <w:sz w:val="28"/>
-                <w:szCs w:val="28"/>
-              </w:rPr>
-              <w:t>/05/2021</w:t>
+              <w:t>13/06/</w:t>
+            </w:r>
+            <w:r>
+              <w:rPr>
+                <w:rFonts w:ascii="Garamond" w:hAnsi="Garamond"/>
+                <w:sz w:val="28"/>
+                <w:szCs w:val="28"/>
+              </w:rPr>
+              <w:t>2021</w:t>
             </w:r>
           </w:p>
         </w:tc>
@@ -11392,7 +11401,7 @@
                 <w:sz w:val="28"/>
                 <w:szCs w:val="28"/>
               </w:rPr>
-              <w:t>2</w:t>
+              <w:t>3</w:t>
             </w:r>
           </w:p>
         </w:tc>
@@ -11460,9 +11469,9 @@
           <w:lang w:eastAsia="it-IT"/>
         </w:rPr>
         <w:drawing>
-          <wp:inline distT="0" distB="0" distL="0" distR="0" wp14:anchorId="33ECF602" wp14:editId="652BB9C2">
-            <wp:extent cx="6116320" cy="2556510"/>
-            <wp:effectExtent l="19050" t="19050" r="17780" b="15240"/>
+          <wp:inline distT="0" distB="0" distL="0" distR="0" wp14:anchorId="33ECF602" wp14:editId="3F7D49A0">
+            <wp:extent cx="6116320" cy="2431257"/>
+            <wp:effectExtent l="19050" t="19050" r="17780" b="26670"/>
             <wp:docPr id="18" name="Immagine 18"/>
             <wp:cNvGraphicFramePr>
               <a:graphicFrameLocks xmlns:a="http://schemas.openxmlformats.org/drawingml/2006/main" noChangeAspect="1"/>
@@ -11489,7 +11498,7 @@
                   <pic:spPr>
                     <a:xfrm>
                       <a:off x="0" y="0"/>
-                      <a:ext cx="6116320" cy="2556510"/>
+                      <a:ext cx="6116320" cy="2431257"/>
                     </a:xfrm>
                     <a:prstGeom prst="rect">
                       <a:avLst/>
@@ -11603,7 +11612,7 @@
           <w:color w:val="000000" w:themeColor="text1"/>
         </w:rPr>
       </w:pPr>
-      <w:bookmarkStart w:id="10" w:name="_Toc73805493"/>
+      <w:bookmarkStart w:id="11" w:name="_Toc74491380"/>
       <w:r>
         <w:rPr>
           <w:rFonts w:ascii="Garamond" w:hAnsi="Garamond"/>
@@ -11611,10 +11620,9 @@
           <w:bCs/>
           <w:color w:val="000000" w:themeColor="text1"/>
         </w:rPr>
+        <w:lastRenderedPageBreak/>
         <w:t>1.8</w:t>
       </w:r>
-      <w:bookmarkStart w:id="11" w:name="_GoBack"/>
-      <w:bookmarkEnd w:id="11"/>
       <w:r>
         <w:rPr>
           <w:rFonts w:ascii="Garamond" w:hAnsi="Garamond"/>
@@ -11632,18 +11640,9 @@
           <w:bCs/>
           <w:color w:val="000000" w:themeColor="text1"/>
         </w:rPr>
-        <w:t>Request</w:t>
+        <w:t>RequestGame</w:t>
       </w:r>
-      <w:r>
-        <w:rPr>
-          <w:rFonts w:ascii="Garamond" w:hAnsi="Garamond"/>
-          <w:b/>
-          <w:bCs/>
-          <w:color w:val="000000" w:themeColor="text1"/>
-        </w:rPr>
-        <w:t>Game</w:t>
-      </w:r>
-      <w:bookmarkEnd w:id="10"/>
+      <w:bookmarkEnd w:id="11"/>
       <w:proofErr w:type="spellEnd"/>
     </w:p>
     <w:p/>
@@ -11708,15 +11707,7 @@
                 <w:sz w:val="28"/>
                 <w:szCs w:val="28"/>
               </w:rPr>
-              <w:t>TC_2.8</w:t>
-            </w:r>
-            <w:r>
-              <w:rPr>
-                <w:rFonts w:ascii="Garamond" w:hAnsi="Garamond"/>
-                <w:sz w:val="28"/>
-                <w:szCs w:val="28"/>
-              </w:rPr>
-              <w:t>_1</w:t>
+              <w:t>TC_2.8_1</w:t>
             </w:r>
           </w:p>
         </w:tc>
@@ -11771,7 +11762,15 @@
                 <w:sz w:val="28"/>
                 <w:szCs w:val="28"/>
               </w:rPr>
-              <w:t>05/06/2021</w:t>
+              <w:t>13</w:t>
+            </w:r>
+            <w:r>
+              <w:rPr>
+                <w:rFonts w:ascii="Garamond" w:hAnsi="Garamond"/>
+                <w:sz w:val="28"/>
+                <w:szCs w:val="28"/>
+              </w:rPr>
+              <w:t>/06/2021</w:t>
             </w:r>
           </w:p>
         </w:tc>
@@ -12049,7 +12048,7 @@
                 <w:sz w:val="28"/>
                 <w:szCs w:val="28"/>
               </w:rPr>
-              <w:t>2</w:t>
+              <w:t>3</w:t>
             </w:r>
           </w:p>
         </w:tc>
@@ -12117,9 +12116,9 @@
           <w:lang w:eastAsia="it-IT"/>
         </w:rPr>
         <w:drawing>
-          <wp:inline distT="0" distB="0" distL="0" distR="0" wp14:anchorId="2DCBDE72" wp14:editId="2100DEFF">
-            <wp:extent cx="6116320" cy="1513840"/>
-            <wp:effectExtent l="19050" t="19050" r="17780" b="10160"/>
+          <wp:inline distT="0" distB="0" distL="0" distR="0" wp14:anchorId="2DCBDE72" wp14:editId="7A7291E1">
+            <wp:extent cx="6059088" cy="1513840"/>
+            <wp:effectExtent l="19050" t="19050" r="18415" b="10160"/>
             <wp:docPr id="17" name="Immagine 17"/>
             <wp:cNvGraphicFramePr>
               <a:graphicFrameLocks xmlns:a="http://schemas.openxmlformats.org/drawingml/2006/main" noChangeAspect="1"/>
@@ -12146,7 +12145,7 @@
                   <pic:spPr>
                     <a:xfrm>
                       <a:off x="0" y="0"/>
-                      <a:ext cx="6116320" cy="1513840"/>
+                      <a:ext cx="6059088" cy="1513840"/>
                     </a:xfrm>
                     <a:prstGeom prst="rect">
                       <a:avLst/>
@@ -12302,6 +12301,7 @@
                 <w:sz w:val="28"/>
                 <w:szCs w:val="28"/>
               </w:rPr>
+              <w:lastRenderedPageBreak/>
               <w:t>Nome</w:t>
             </w:r>
           </w:p>
@@ -12325,15 +12325,7 @@
                 <w:sz w:val="28"/>
                 <w:szCs w:val="28"/>
               </w:rPr>
-              <w:t>TC_2.8</w:t>
-            </w:r>
-            <w:r>
-              <w:rPr>
-                <w:rFonts w:ascii="Garamond" w:hAnsi="Garamond"/>
-                <w:sz w:val="28"/>
-                <w:szCs w:val="28"/>
-              </w:rPr>
-              <w:t>_2</w:t>
+              <w:t>TC_2.8_2</w:t>
             </w:r>
           </w:p>
         </w:tc>
@@ -12388,7 +12380,15 @@
                 <w:sz w:val="28"/>
                 <w:szCs w:val="28"/>
               </w:rPr>
-              <w:t>05/06/2021</w:t>
+              <w:t>13</w:t>
+            </w:r>
+            <w:r>
+              <w:rPr>
+                <w:rFonts w:ascii="Garamond" w:hAnsi="Garamond"/>
+                <w:sz w:val="28"/>
+                <w:szCs w:val="28"/>
+              </w:rPr>
+              <w:t>/06/2021</w:t>
             </w:r>
           </w:p>
         </w:tc>
@@ -12666,7 +12666,7 @@
                 <w:sz w:val="28"/>
                 <w:szCs w:val="28"/>
               </w:rPr>
-              <w:t>2</w:t>
+              <w:t>3</w:t>
             </w:r>
           </w:p>
         </w:tc>
@@ -12734,9 +12734,9 @@
           <w:lang w:eastAsia="it-IT"/>
         </w:rPr>
         <w:drawing>
-          <wp:inline distT="0" distB="0" distL="0" distR="0" wp14:anchorId="2C5AD346" wp14:editId="1E9B4AF6">
-            <wp:extent cx="6116320" cy="1478915"/>
-            <wp:effectExtent l="19050" t="19050" r="17780" b="26035"/>
+          <wp:inline distT="0" distB="0" distL="0" distR="0" wp14:anchorId="2C5AD346" wp14:editId="4B3E7616">
+            <wp:extent cx="6046042" cy="1478915"/>
+            <wp:effectExtent l="19050" t="19050" r="12065" b="26035"/>
             <wp:docPr id="19" name="Immagine 19"/>
             <wp:cNvGraphicFramePr>
               <a:graphicFrameLocks xmlns:a="http://schemas.openxmlformats.org/drawingml/2006/main" noChangeAspect="1"/>
@@ -12763,7 +12763,7 @@
                   <pic:spPr>
                     <a:xfrm>
                       <a:off x="0" y="0"/>
-                      <a:ext cx="6116320" cy="1478915"/>
+                      <a:ext cx="6046042" cy="1478915"/>
                     </a:xfrm>
                     <a:prstGeom prst="rect">
                       <a:avLst/>
@@ -12934,6 +12934,7 @@
                 <w:sz w:val="28"/>
                 <w:szCs w:val="28"/>
               </w:rPr>
+              <w:lastRenderedPageBreak/>
               <w:t>Nome</w:t>
             </w:r>
           </w:p>
@@ -12957,15 +12958,7 @@
                 <w:sz w:val="28"/>
                 <w:szCs w:val="28"/>
               </w:rPr>
-              <w:t>TC_2.8</w:t>
-            </w:r>
-            <w:r>
-              <w:rPr>
-                <w:rFonts w:ascii="Garamond" w:hAnsi="Garamond"/>
-                <w:sz w:val="28"/>
-                <w:szCs w:val="28"/>
-              </w:rPr>
-              <w:t>_4</w:t>
+              <w:t>TC_2.8_4</w:t>
             </w:r>
           </w:p>
         </w:tc>
@@ -13020,7 +13013,15 @@
                 <w:sz w:val="28"/>
                 <w:szCs w:val="28"/>
               </w:rPr>
-              <w:t>05/06/2021</w:t>
+              <w:t>13</w:t>
+            </w:r>
+            <w:r>
+              <w:rPr>
+                <w:rFonts w:ascii="Garamond" w:hAnsi="Garamond"/>
+                <w:sz w:val="28"/>
+                <w:szCs w:val="28"/>
+              </w:rPr>
+              <w:t>/06/2021</w:t>
             </w:r>
           </w:p>
         </w:tc>
@@ -13298,7 +13299,7 @@
                 <w:sz w:val="28"/>
                 <w:szCs w:val="28"/>
               </w:rPr>
-              <w:t>2</w:t>
+              <w:t>3</w:t>
             </w:r>
           </w:p>
         </w:tc>
@@ -13366,9 +13367,9 @@
           <w:lang w:eastAsia="it-IT"/>
         </w:rPr>
         <w:drawing>
-          <wp:inline distT="0" distB="0" distL="0" distR="0" wp14:anchorId="32BC37F2" wp14:editId="798D4981">
-            <wp:extent cx="6116320" cy="1640840"/>
-            <wp:effectExtent l="19050" t="19050" r="17780" b="16510"/>
+          <wp:inline distT="0" distB="0" distL="0" distR="0" wp14:anchorId="32BC37F2" wp14:editId="279A3818">
+            <wp:extent cx="6115858" cy="1640840"/>
+            <wp:effectExtent l="19050" t="19050" r="18415" b="16510"/>
             <wp:docPr id="20" name="Immagine 20"/>
             <wp:cNvGraphicFramePr>
               <a:graphicFrameLocks xmlns:a="http://schemas.openxmlformats.org/drawingml/2006/main" noChangeAspect="1"/>
@@ -13395,7 +13396,7 @@
                   <pic:spPr>
                     <a:xfrm>
                       <a:off x="0" y="0"/>
-                      <a:ext cx="6116320" cy="1640840"/>
+                      <a:ext cx="6115858" cy="1640840"/>
                     </a:xfrm>
                     <a:prstGeom prst="rect">
                       <a:avLst/>
@@ -13561,6 +13562,7 @@
                 <w:sz w:val="28"/>
                 <w:szCs w:val="28"/>
               </w:rPr>
+              <w:lastRenderedPageBreak/>
               <w:t>Nome</w:t>
             </w:r>
           </w:p>
@@ -13584,15 +13586,7 @@
                 <w:sz w:val="28"/>
                 <w:szCs w:val="28"/>
               </w:rPr>
-              <w:t>TC_2.8</w:t>
-            </w:r>
-            <w:r>
-              <w:rPr>
-                <w:rFonts w:ascii="Garamond" w:hAnsi="Garamond"/>
-                <w:sz w:val="28"/>
-                <w:szCs w:val="28"/>
-              </w:rPr>
-              <w:t>_5</w:t>
+              <w:t>TC_2.8_5</w:t>
             </w:r>
           </w:p>
         </w:tc>
@@ -13647,7 +13641,15 @@
                 <w:sz w:val="28"/>
                 <w:szCs w:val="28"/>
               </w:rPr>
-              <w:t>05/06/2021</w:t>
+              <w:t>13</w:t>
+            </w:r>
+            <w:r>
+              <w:rPr>
+                <w:rFonts w:ascii="Garamond" w:hAnsi="Garamond"/>
+                <w:sz w:val="28"/>
+                <w:szCs w:val="28"/>
+              </w:rPr>
+              <w:t>/06/2021</w:t>
             </w:r>
           </w:p>
         </w:tc>
@@ -13925,7 +13927,7 @@
                 <w:sz w:val="28"/>
                 <w:szCs w:val="28"/>
               </w:rPr>
-              <w:t>2</w:t>
+              <w:t>3</w:t>
             </w:r>
           </w:p>
         </w:tc>
@@ -13993,9 +13995,9 @@
           <w:lang w:eastAsia="it-IT"/>
         </w:rPr>
         <w:drawing>
-          <wp:inline distT="0" distB="0" distL="0" distR="0" wp14:anchorId="129F706A" wp14:editId="0384F50D">
-            <wp:extent cx="6116320" cy="1680210"/>
-            <wp:effectExtent l="19050" t="19050" r="17780" b="15240"/>
+          <wp:inline distT="0" distB="0" distL="0" distR="0" wp14:anchorId="129F706A" wp14:editId="2FA951B4">
+            <wp:extent cx="6116320" cy="1678694"/>
+            <wp:effectExtent l="19050" t="19050" r="17780" b="17145"/>
             <wp:docPr id="21" name="Immagine 21"/>
             <wp:cNvGraphicFramePr>
               <a:graphicFrameLocks xmlns:a="http://schemas.openxmlformats.org/drawingml/2006/main" noChangeAspect="1"/>
@@ -14022,7 +14024,7 @@
                   <pic:spPr>
                     <a:xfrm>
                       <a:off x="0" y="0"/>
-                      <a:ext cx="6116320" cy="1680210"/>
+                      <a:ext cx="6116320" cy="1678694"/>
                     </a:xfrm>
                     <a:prstGeom prst="rect">
                       <a:avLst/>
@@ -14104,7 +14106,7 @@
           <w:rPr>
             <w:noProof/>
           </w:rPr>
-          <w:t>8</w:t>
+          <w:t>14</w:t>
         </w:r>
         <w:r>
           <w:fldChar w:fldCharType="end"/>
@@ -20680,6 +20682,15 @@
 </file>
 
 <file path=customXml/item1.xml><?xml version="1.0" encoding="utf-8"?>
+<?mso-contentType ?>
+<FormTemplates xmlns="http://schemas.microsoft.com/sharepoint/v3/contenttype/forms">
+  <Display>DocumentLibraryForm</Display>
+  <Edit>DocumentLibraryForm</Edit>
+  <New>DocumentLibraryForm</New>
+</FormTemplates>
+</file>
+
+<file path=customXml/item2.xml><?xml version="1.0" encoding="utf-8"?>
 <ct:contentTypeSchema xmlns:ct="http://schemas.microsoft.com/office/2006/metadata/contentType" xmlns:ma="http://schemas.microsoft.com/office/2006/metadata/properties/metaAttributes" ct:_="" ma:_="" ma:contentTypeName="Documento" ma:contentTypeID="0x0101004CEF66F51723484D8946F8ED7281885E" ma:contentTypeVersion="2" ma:contentTypeDescription="Creare un nuovo documento." ma:contentTypeScope="" ma:versionID="c268be4d416e0196c5ba5f7067ba635b">
   <xsd:schema xmlns:xsd="http://www.w3.org/2001/XMLSchema" xmlns:xs="http://www.w3.org/2001/XMLSchema" xmlns:p="http://schemas.microsoft.com/office/2006/metadata/properties" xmlns:ns3="6cd754ad-29e9-444e-9caf-cbb15131a43e" targetNamespace="http://schemas.microsoft.com/office/2006/metadata/properties" ma:root="true" ma:fieldsID="5387f91e58102c6165d8e9d8eedb46b8" ns3:_="">
     <xsd:import namespace="6cd754ad-29e9-444e-9caf-cbb15131a43e"/>
@@ -20811,15 +20822,6 @@
 </ct:contentTypeSchema>
 </file>
 
-<file path=customXml/item2.xml><?xml version="1.0" encoding="utf-8"?>
-<?mso-contentType ?>
-<FormTemplates xmlns="http://schemas.microsoft.com/sharepoint/v3/contenttype/forms">
-  <Display>DocumentLibraryForm</Display>
-  <Edit>DocumentLibraryForm</Edit>
-  <New>DocumentLibraryForm</New>
-</FormTemplates>
-</file>
-
 <file path=customXml/item3.xml><?xml version="1.0" encoding="utf-8"?>
 <p:properties xmlns:p="http://schemas.microsoft.com/office/2006/metadata/properties" xmlns:xsi="http://www.w3.org/2001/XMLSchema-instance" xmlns:pc="http://schemas.microsoft.com/office/infopath/2007/PartnerControls">
   <documentManagement/>
@@ -20831,6 +20833,14 @@
 </file>
 
 <file path=customXml/itemProps1.xml><?xml version="1.0" encoding="utf-8"?>
+<ds:datastoreItem xmlns:ds="http://schemas.openxmlformats.org/officeDocument/2006/customXml" ds:itemID="{C127AD63-8245-493E-A3BB-DDCEA0574EC0}">
+  <ds:schemaRefs>
+    <ds:schemaRef ds:uri="http://schemas.microsoft.com/sharepoint/v3/contenttype/forms"/>
+  </ds:schemaRefs>
+</ds:datastoreItem>
+</file>
+
+<file path=customXml/itemProps2.xml><?xml version="1.0" encoding="utf-8"?>
 <ds:datastoreItem xmlns:ds="http://schemas.openxmlformats.org/officeDocument/2006/customXml" ds:itemID="{F8F1568E-F148-4DF2-9C48-C09E920C1BCC}">
   <ds:schemaRefs>
     <ds:schemaRef ds:uri="http://schemas.microsoft.com/office/2006/metadata/contentType"/>
@@ -20848,14 +20858,6 @@
 </ds:datastoreItem>
 </file>
 
-<file path=customXml/itemProps2.xml><?xml version="1.0" encoding="utf-8"?>
-<ds:datastoreItem xmlns:ds="http://schemas.openxmlformats.org/officeDocument/2006/customXml" ds:itemID="{C127AD63-8245-493E-A3BB-DDCEA0574EC0}">
-  <ds:schemaRefs>
-    <ds:schemaRef ds:uri="http://schemas.microsoft.com/sharepoint/v3/contenttype/forms"/>
-  </ds:schemaRefs>
-</ds:datastoreItem>
-</file>
-
 <file path=customXml/itemProps3.xml><?xml version="1.0" encoding="utf-8"?>
 <ds:datastoreItem xmlns:ds="http://schemas.openxmlformats.org/officeDocument/2006/customXml" ds:itemID="{AC801BF9-EC76-49F5-B720-8DBB22FDBD22}">
   <ds:schemaRefs>
@@ -20866,7 +20868,7 @@
 </file>
 
 <file path=customXml/itemProps4.xml><?xml version="1.0" encoding="utf-8"?>
-<ds:datastoreItem xmlns:ds="http://schemas.openxmlformats.org/officeDocument/2006/customXml" ds:itemID="{05BF676A-28BD-492B-97DC-A5C300B87413}">
+<ds:datastoreItem xmlns:ds="http://schemas.openxmlformats.org/officeDocument/2006/customXml" ds:itemID="{0F3B00B5-3EFF-4A79-8832-001B3D2F8C96}">
   <ds:schemaRefs>
     <ds:schemaRef ds:uri="http://schemas.openxmlformats.org/officeDocument/2006/bibliography"/>
   </ds:schemaRefs>

</xml_diff>

<commit_message>
ulteriori update ai documenti
</commit_message>
<xml_diff>
--- a/Documentazione/TestExecution_GameSquare.docx
+++ b/Documentazione/TestExecution_GameSquare.docx
@@ -17367,27 +17367,17 @@
   <w:p>
     <w:pPr>
       <w:pStyle w:val="Pidipagina"/>
+      <w:rPr>
+        <w:color w:val="234060"/>
+        <w:sz w:val="13"/>
+      </w:rPr>
     </w:pPr>
     <w:r>
       <w:rPr>
         <w:color w:val="234060"/>
         <w:sz w:val="13"/>
       </w:rPr>
-      <w:t xml:space="preserve">RAD </w:t>
-    </w:r>
-    <w:r>
-      <w:rPr>
-        <w:color w:val="234060"/>
-        <w:sz w:val="16"/>
-      </w:rPr>
-      <w:t>- R</w:t>
-    </w:r>
-    <w:r>
-      <w:rPr>
-        <w:color w:val="234060"/>
-        <w:sz w:val="13"/>
-      </w:rPr>
-      <w:t>EQUIREMENTS ANALYSIS DOCUMENT</w:t>
+      <w:t>TEST EXECUTION REPORT</w:t>
     </w:r>
   </w:p>
 </w:ftr>
@@ -23937,12 +23927,6 @@
 </file>
 
 <file path=customXml/item1.xml><?xml version="1.0" encoding="utf-8"?>
-<p:properties xmlns:p="http://schemas.microsoft.com/office/2006/metadata/properties" xmlns:xsi="http://www.w3.org/2001/XMLSchema-instance" xmlns:pc="http://schemas.microsoft.com/office/infopath/2007/PartnerControls">
-  <documentManagement/>
-</p:properties>
-</file>
-
-<file path=customXml/item2.xml><?xml version="1.0" encoding="utf-8"?>
 <ct:contentTypeSchema xmlns:ct="http://schemas.microsoft.com/office/2006/metadata/contentType" xmlns:ma="http://schemas.microsoft.com/office/2006/metadata/properties/metaAttributes" ct:_="" ma:_="" ma:contentTypeName="Documento" ma:contentTypeID="0x0101004CEF66F51723484D8946F8ED7281885E" ma:contentTypeVersion="2" ma:contentTypeDescription="Creare un nuovo documento." ma:contentTypeScope="" ma:versionID="c268be4d416e0196c5ba5f7067ba635b">
   <xsd:schema xmlns:xsd="http://www.w3.org/2001/XMLSchema" xmlns:xs="http://www.w3.org/2001/XMLSchema" xmlns:p="http://schemas.microsoft.com/office/2006/metadata/properties" xmlns:ns3="6cd754ad-29e9-444e-9caf-cbb15131a43e" targetNamespace="http://schemas.microsoft.com/office/2006/metadata/properties" ma:root="true" ma:fieldsID="5387f91e58102c6165d8e9d8eedb46b8" ns3:_="">
     <xsd:import namespace="6cd754ad-29e9-444e-9caf-cbb15131a43e"/>
@@ -24074,11 +24058,7 @@
 </ct:contentTypeSchema>
 </file>
 
-<file path=customXml/item3.xml><?xml version="1.0" encoding="utf-8"?>
-<b:Sources xmlns:b="http://schemas.openxmlformats.org/officeDocument/2006/bibliography" xmlns="http://schemas.openxmlformats.org/officeDocument/2006/bibliography" SelectedStyle="\APASixthEditionOfficeOnline.xsl" StyleName="APA" Version="6"/>
-</file>
-
-<file path=customXml/item4.xml><?xml version="1.0" encoding="utf-8"?>
+<file path=customXml/item2.xml><?xml version="1.0" encoding="utf-8"?>
 <?mso-contentType ?>
 <FormTemplates xmlns="http://schemas.microsoft.com/sharepoint/v3/contenttype/forms">
   <Display>DocumentLibraryForm</Display>
@@ -24087,16 +24067,17 @@
 </FormTemplates>
 </file>
 
-<file path=customXml/itemProps1.xml><?xml version="1.0" encoding="utf-8"?>
-<ds:datastoreItem xmlns:ds="http://schemas.openxmlformats.org/officeDocument/2006/customXml" ds:itemID="{AC801BF9-EC76-49F5-B720-8DBB22FDBD22}">
-  <ds:schemaRefs>
-    <ds:schemaRef ds:uri="http://schemas.microsoft.com/office/2006/metadata/properties"/>
-    <ds:schemaRef ds:uri="http://schemas.microsoft.com/office/infopath/2007/PartnerControls"/>
-  </ds:schemaRefs>
-</ds:datastoreItem>
+<file path=customXml/item3.xml><?xml version="1.0" encoding="utf-8"?>
+<b:Sources xmlns:b="http://schemas.openxmlformats.org/officeDocument/2006/bibliography" xmlns="http://schemas.openxmlformats.org/officeDocument/2006/bibliography" SelectedStyle="\APASixthEditionOfficeOnline.xsl" StyleName="APA" Version="6"/>
 </file>
 
-<file path=customXml/itemProps2.xml><?xml version="1.0" encoding="utf-8"?>
+<file path=customXml/item4.xml><?xml version="1.0" encoding="utf-8"?>
+<p:properties xmlns:p="http://schemas.microsoft.com/office/2006/metadata/properties" xmlns:xsi="http://www.w3.org/2001/XMLSchema-instance" xmlns:pc="http://schemas.microsoft.com/office/infopath/2007/PartnerControls">
+  <documentManagement/>
+</p:properties>
+</file>
+
+<file path=customXml/itemProps1.xml><?xml version="1.0" encoding="utf-8"?>
 <ds:datastoreItem xmlns:ds="http://schemas.openxmlformats.org/officeDocument/2006/customXml" ds:itemID="{F8F1568E-F148-4DF2-9C48-C09E920C1BCC}">
   <ds:schemaRefs>
     <ds:schemaRef ds:uri="http://schemas.microsoft.com/office/2006/metadata/contentType"/>
@@ -24114,6 +24095,14 @@
 </ds:datastoreItem>
 </file>
 
+<file path=customXml/itemProps2.xml><?xml version="1.0" encoding="utf-8"?>
+<ds:datastoreItem xmlns:ds="http://schemas.openxmlformats.org/officeDocument/2006/customXml" ds:itemID="{C127AD63-8245-493E-A3BB-DDCEA0574EC0}">
+  <ds:schemaRefs>
+    <ds:schemaRef ds:uri="http://schemas.microsoft.com/sharepoint/v3/contenttype/forms"/>
+  </ds:schemaRefs>
+</ds:datastoreItem>
+</file>
+
 <file path=customXml/itemProps3.xml><?xml version="1.0" encoding="utf-8"?>
 <ds:datastoreItem xmlns:ds="http://schemas.openxmlformats.org/officeDocument/2006/customXml" ds:itemID="{0F3B00B5-3EFF-4A79-8832-001B3D2F8C96}">
   <ds:schemaRefs>
@@ -24123,9 +24112,10 @@
 </file>
 
 <file path=customXml/itemProps4.xml><?xml version="1.0" encoding="utf-8"?>
-<ds:datastoreItem xmlns:ds="http://schemas.openxmlformats.org/officeDocument/2006/customXml" ds:itemID="{C127AD63-8245-493E-A3BB-DDCEA0574EC0}">
+<ds:datastoreItem xmlns:ds="http://schemas.openxmlformats.org/officeDocument/2006/customXml" ds:itemID="{AC801BF9-EC76-49F5-B720-8DBB22FDBD22}">
   <ds:schemaRefs>
-    <ds:schemaRef ds:uri="http://schemas.microsoft.com/sharepoint/v3/contenttype/forms"/>
+    <ds:schemaRef ds:uri="http://schemas.microsoft.com/office/2006/metadata/properties"/>
+    <ds:schemaRef ds:uri="http://schemas.microsoft.com/office/infopath/2007/PartnerControls"/>
   </ds:schemaRefs>
 </ds:datastoreItem>
 </file>
</xml_diff>